<commit_message>
updates of the curriculum
	new file:   CV Joab.pdf
	new file:   lettre de motivation.docx
	new file:   lettre de motivation.odt
</commit_message>
<xml_diff>
--- a/CV Joab.docx
+++ b/CV Joab.docx
@@ -579,112 +579,7 @@
         <mc:AlternateContent>
           <mc:Choice Requires="wps">
             <w:drawing>
-              <wp:anchor distT="0" distB="0" distL="114300" distR="114300" simplePos="0" relativeHeight="251635712" behindDoc="0" locked="0" layoutInCell="1" allowOverlap="1" wp14:anchorId="2D250378" wp14:editId="09C6884E">
-                <wp:simplePos x="0" y="0"/>
-                <wp:positionH relativeFrom="column">
-                  <wp:posOffset>-592928</wp:posOffset>
-                </wp:positionH>
-                <wp:positionV relativeFrom="paragraph">
-                  <wp:posOffset>3225165</wp:posOffset>
-                </wp:positionV>
-                <wp:extent cx="2306955" cy="318770"/>
-                <wp:effectExtent l="0" t="0" r="0" b="5080"/>
-                <wp:wrapNone/>
-                <wp:docPr id="6" name="Zone de texte 6"/>
-                <wp:cNvGraphicFramePr/>
-                <a:graphic xmlns:a="http://schemas.openxmlformats.org/drawingml/2006/main">
-                  <a:graphicData uri="http://schemas.microsoft.com/office/word/2010/wordprocessingShape">
-                    <wps:wsp>
-                      <wps:cNvSpPr txBox="1"/>
-                      <wps:spPr>
-                        <a:xfrm>
-                          <a:off x="0" y="0"/>
-                          <a:ext cx="2306955" cy="318770"/>
-                        </a:xfrm>
-                        <a:prstGeom prst="rect">
-                          <a:avLst/>
-                        </a:prstGeom>
-                        <a:noFill/>
-                        <a:ln w="6350">
-                          <a:noFill/>
-                        </a:ln>
-                      </wps:spPr>
-                      <wps:txbx>
-                        <w:txbxContent>
-                          <w:p>
-                            <w:pPr>
-                              <w:rPr>
-                                <w:rFonts w:ascii="Montserrat" w:hAnsi="Montserrat"/>
-                                <w:color w:val="FFFFFF" w:themeColor="background1"/>
-                                <w:lang w:val="en-GB"/>
-                              </w:rPr>
-                            </w:pPr>
-                            <w:r>
-                              <w:rPr>
-                                <w:rFonts w:ascii="Montserrat" w:hAnsi="Montserrat"/>
-                                <w:color w:val="FFFFFF" w:themeColor="background1"/>
-                                <w:lang w:val="en-GB"/>
-                              </w:rPr>
-                              <w:t>IT MANAGER</w:t>
-                            </w:r>
-                          </w:p>
-                        </w:txbxContent>
-                      </wps:txbx>
-                      <wps:bodyPr rot="0" spcFirstLastPara="0" vertOverflow="overflow" horzOverflow="overflow" vert="horz" wrap="square" lIns="91440" tIns="45720" rIns="91440" bIns="45720" numCol="1" spcCol="0" rtlCol="0" fromWordArt="0" anchor="t" anchorCtr="0" forceAA="0" compatLnSpc="1">
-                        <a:prstTxWarp prst="textNoShape">
-                          <a:avLst/>
-                        </a:prstTxWarp>
-                        <a:noAutofit/>
-                      </wps:bodyPr>
-                    </wps:wsp>
-                  </a:graphicData>
-                </a:graphic>
-                <wp14:sizeRelH relativeFrom="margin">
-                  <wp14:pctWidth>0</wp14:pctWidth>
-                </wp14:sizeRelH>
-                <wp14:sizeRelV relativeFrom="margin">
-                  <wp14:pctHeight>0</wp14:pctHeight>
-                </wp14:sizeRelV>
-              </wp:anchor>
-            </w:drawing>
-          </mc:Choice>
-          <mc:Fallback>
-            <w:pict>
-              <v:shape w14:anchorId="2D250378" id="Zone de texte 6" o:spid="_x0000_s1032" type="#_x0000_t202" style="position:absolute;margin-left:-46.7pt;margin-top:253.95pt;width:181.65pt;height:25.1pt;z-index:251635712;visibility:visible;mso-wrap-style:square;mso-width-percent:0;mso-height-percent:0;mso-wrap-distance-left:9pt;mso-wrap-distance-top:0;mso-wrap-distance-right:9pt;mso-wrap-distance-bottom:0;mso-position-horizontal:absolute;mso-position-horizontal-relative:text;mso-position-vertical:absolute;mso-position-vertical-relative:text;mso-width-percent:0;mso-height-percent:0;mso-width-relative:margin;mso-height-relative:margin;v-text-anchor:top" o:gfxdata="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" filled="f" stroked="f" strokeweight=".5pt">
-                <v:textbox>
-                  <w:txbxContent>
-                    <w:p>
-                      <w:pPr>
-                        <w:rPr>
-                          <w:rFonts w:ascii="Montserrat" w:hAnsi="Montserrat"/>
-                          <w:color w:val="FFFFFF" w:themeColor="background1"/>
-                          <w:lang w:val="en-GB"/>
-                        </w:rPr>
-                      </w:pPr>
-                      <w:r>
-                        <w:rPr>
-                          <w:rFonts w:ascii="Montserrat" w:hAnsi="Montserrat"/>
-                          <w:color w:val="FFFFFF" w:themeColor="background1"/>
-                          <w:lang w:val="en-GB"/>
-                        </w:rPr>
-                        <w:t>IT MANAGER</w:t>
-                      </w:r>
-                    </w:p>
-                  </w:txbxContent>
-                </v:textbox>
-              </v:shape>
-            </w:pict>
-          </mc:Fallback>
-        </mc:AlternateContent>
-      </w:r>
-      <w:r>
-        <w:rPr>
-          <w:noProof/>
-        </w:rPr>
-        <mc:AlternateContent>
-          <mc:Choice Requires="wps">
-            <w:drawing>
-              <wp:anchor distT="0" distB="0" distL="114300" distR="114300" simplePos="0" relativeHeight="251633664" behindDoc="0" locked="0" layoutInCell="1" allowOverlap="1" wp14:anchorId="5F85C6C8" wp14:editId="27C0433D">
+              <wp:anchor distT="0" distB="0" distL="114300" distR="114300" simplePos="0" relativeHeight="251633664" behindDoc="0" locked="0" layoutInCell="1" allowOverlap="1" wp14:anchorId="5F85C6C8" wp14:editId="546D7377">
                 <wp:simplePos x="0" y="0"/>
                 <wp:positionH relativeFrom="column">
                   <wp:posOffset>-599278</wp:posOffset>
@@ -772,7 +667,7 @@
           </mc:Choice>
           <mc:Fallback>
             <w:pict>
-              <v:shape w14:anchorId="5F85C6C8" id="Zone de texte 4" o:spid="_x0000_s1033" type="#_x0000_t202" style="position:absolute;margin-left:-47.2pt;margin-top:192.35pt;width:144.75pt;height:39.75pt;z-index:251633664;visibility:visible;mso-wrap-style:square;mso-width-percent:0;mso-height-percent:0;mso-wrap-distance-left:9pt;mso-wrap-distance-top:0;mso-wrap-distance-right:9pt;mso-wrap-distance-bottom:0;mso-position-horizontal:absolute;mso-position-horizontal-relative:text;mso-position-vertical:absolute;mso-position-vertical-relative:text;mso-width-percent:0;mso-height-percent:0;mso-width-relative:margin;mso-height-relative:margin;v-text-anchor:top" o:gfxdata="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" filled="f" stroked="f" strokeweight=".5pt">
+              <v:shape w14:anchorId="5F85C6C8" id="Zone de texte 4" o:spid="_x0000_s1032" type="#_x0000_t202" style="position:absolute;margin-left:-47.2pt;margin-top:192.35pt;width:144.75pt;height:39.75pt;z-index:251633664;visibility:visible;mso-wrap-style:square;mso-width-percent:0;mso-height-percent:0;mso-wrap-distance-left:9pt;mso-wrap-distance-top:0;mso-wrap-distance-right:9pt;mso-wrap-distance-bottom:0;mso-position-horizontal:absolute;mso-position-horizontal-relative:text;mso-position-vertical:absolute;mso-position-vertical-relative:text;mso-width-percent:0;mso-height-percent:0;mso-width-relative:margin;mso-height-relative:margin;v-text-anchor:top" o:gfxdata="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" filled="f" stroked="f" strokeweight=".5pt">
                 <v:textbox>
                   <w:txbxContent>
                     <w:p>
@@ -939,7 +834,7 @@
           </mc:Choice>
           <mc:Fallback>
             <w:pict>
-              <v:shape w14:anchorId="2B24362B" id="Zone de texte 88" o:spid="_x0000_s1034" type="#_x0000_t202" style="position:absolute;margin-left:178.65pt;margin-top:20.15pt;width:322.65pt;height:89pt;z-index:251667456;visibility:visible;mso-wrap-style:square;mso-width-percent:0;mso-height-percent:0;mso-wrap-distance-left:9pt;mso-wrap-distance-top:0;mso-wrap-distance-right:9pt;mso-wrap-distance-bottom:0;mso-position-horizontal:absolute;mso-position-horizontal-relative:text;mso-position-vertical:absolute;mso-position-vertical-relative:text;mso-width-percent:0;mso-height-percent:0;mso-width-relative:margin;mso-height-relative:margin;v-text-anchor:top" o:gfxdata="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" filled="f" stroked="f" strokeweight=".5pt">
+              <v:shape w14:anchorId="2B24362B" id="Zone de texte 88" o:spid="_x0000_s1033" type="#_x0000_t202" style="position:absolute;margin-left:178.65pt;margin-top:20.15pt;width:322.65pt;height:89pt;z-index:251667456;visibility:visible;mso-wrap-style:square;mso-width-percent:0;mso-height-percent:0;mso-wrap-distance-left:9pt;mso-wrap-distance-top:0;mso-wrap-distance-right:9pt;mso-wrap-distance-bottom:0;mso-position-horizontal:absolute;mso-position-horizontal-relative:text;mso-position-vertical:absolute;mso-position-vertical-relative:text;mso-width-percent:0;mso-height-percent:0;mso-width-relative:margin;mso-height-relative:margin;v-text-anchor:top" o:gfxdata="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" filled="f" stroked="f" strokeweight=".5pt">
                 <v:textbox>
                   <w:txbxContent>
                     <w:p>
@@ -1259,14 +1154,14 @@
           </mc:Choice>
           <mc:Fallback>
             <w:pict>
-              <v:group w14:anchorId="778B4BEE" id="Groupe 14" o:spid="_x0000_s1035" style="position:absolute;margin-left:-38.7pt;margin-top:246.85pt;width:177.9pt;height:30.95pt;z-index:251636736" coordsize="22596,3930" o:gfxdata="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">
-                <v:roundrect id="Rectangle : coins arrondis 9" o:spid="_x0000_s1036" style="position:absolute;left:1037;top:355;width:21559;height:3296;visibility:visible;mso-wrap-style:square;v-text-anchor:middle" arcsize=".5" o:gfxdata="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" fillcolor="#c45911 [2405]" stroked="f" strokeweight="1pt">
+              <v:group w14:anchorId="778B4BEE" id="Groupe 14" o:spid="_x0000_s1034" style="position:absolute;margin-left:-38.7pt;margin-top:246.85pt;width:177.9pt;height:30.95pt;z-index:251636736" coordsize="22596,3930" o:gfxdata="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">
+                <v:roundrect id="Rectangle : coins arrondis 9" o:spid="_x0000_s1035" style="position:absolute;left:1037;top:355;width:21559;height:3296;visibility:visible;mso-wrap-style:square;v-text-anchor:middle" arcsize=".5" o:gfxdata="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" fillcolor="#c45911 [2405]" stroked="f" strokeweight="1pt">
                   <v:stroke joinstyle="miter"/>
                 </v:roundrect>
-                <v:oval id="Ellipse 7" o:spid="_x0000_s1037" style="position:absolute;width:3930;height:3930;visibility:visible;mso-wrap-style:square;v-text-anchor:middle" o:gfxdata="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" fillcolor="#c45911 [2405]" strokecolor="#006" strokeweight="2.25pt">
+                <v:oval id="Ellipse 7" o:spid="_x0000_s1036" style="position:absolute;width:3930;height:3930;visibility:visible;mso-wrap-style:square;v-text-anchor:middle" o:gfxdata="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" fillcolor="#c45911 [2405]" strokecolor="#006" strokeweight="2.25pt">
                   <v:stroke joinstyle="miter"/>
                 </v:oval>
-                <v:shape id="Zone de texte 11" o:spid="_x0000_s1038" type="#_x0000_t202" style="position:absolute;left:4108;top:628;width:15900;height:2866;visibility:visible;mso-wrap-style:square;v-text-anchor:top" o:gfxdata="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" filled="f" stroked="f" strokeweight=".5pt">
+                <v:shape id="Zone de texte 11" o:spid="_x0000_s1037" type="#_x0000_t202" style="position:absolute;left:4108;top:628;width:15900;height:2866;visibility:visible;mso-wrap-style:square;v-text-anchor:top" o:gfxdata="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" filled="f" stroked="f" strokeweight=".5pt">
                   <v:textbox>
                     <w:txbxContent>
                       <w:p>
@@ -1287,10 +1182,10 @@
                     </w:txbxContent>
                   </v:textbox>
                 </v:shape>
-                <v:oval id="Ellipse 12" o:spid="_x0000_s1039" style="position:absolute;left:287;top:355;width:3248;height:3240;visibility:visible;mso-wrap-style:square;v-text-anchor:middle" o:gfxdata="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" fillcolor="white [3212]" stroked="f" strokeweight="1pt">
+                <v:oval id="Ellipse 12" o:spid="_x0000_s1038" style="position:absolute;left:287;top:355;width:3248;height:3240;visibility:visible;mso-wrap-style:square;v-text-anchor:middle" o:gfxdata="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" fillcolor="white [3212]" stroked="f" strokeweight="1pt">
                   <v:stroke joinstyle="miter"/>
                 </v:oval>
-                <v:shape id="Graphique 13" o:spid="_x0000_s1040" type="#_x0000_t75" alt="Tête avec engrenages" style="position:absolute;left:833;top:764;width:2336;height:2337;visibility:visible;mso-wrap-style:square" o:gfxdata="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">
+                <v:shape id="Graphique 13" o:spid="_x0000_s1039" type="#_x0000_t75" alt="Tête avec engrenages" style="position:absolute;left:833;top:764;width:2336;height:2337;visibility:visible;mso-wrap-style:square" o:gfxdata="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">
                   <v:imagedata r:id="rId9" o:title="Tête avec engrenages"/>
                 </v:shape>
               </v:group>
@@ -1562,14 +1457,14 @@
           </mc:Choice>
           <mc:Fallback>
             <w:pict>
-              <v:group w14:anchorId="12B6DB64" id="Groupe 82" o:spid="_x0000_s1041" style="position:absolute;margin-left:177.4pt;margin-top:11.3pt;width:178.7pt;height:30.95pt;z-index:251666432" coordsize="22698,3930" o:gfxdata="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">
-                <v:roundrect id="Rectangle : coins arrondis 83" o:spid="_x0000_s1042" style="position:absolute;left:1143;top:381;width:21555;height:3295;visibility:visible;mso-wrap-style:square;v-text-anchor:middle" arcsize=".5" o:gfxdata="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" fillcolor="#c45911 [2405]" stroked="f" strokeweight="1pt">
+              <v:group w14:anchorId="12B6DB64" id="Groupe 82" o:spid="_x0000_s1040" style="position:absolute;margin-left:177.4pt;margin-top:11.3pt;width:178.7pt;height:30.95pt;z-index:251666432" coordsize="22698,3930" o:gfxdata="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">
+                <v:roundrect id="Rectangle : coins arrondis 83" o:spid="_x0000_s1041" style="position:absolute;left:1143;top:381;width:21555;height:3295;visibility:visible;mso-wrap-style:square;v-text-anchor:middle" arcsize=".5" o:gfxdata="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" fillcolor="#c45911 [2405]" stroked="f" strokeweight="1pt">
                   <v:stroke joinstyle="miter"/>
                 </v:roundrect>
-                <v:oval id="Ellipse 84" o:spid="_x0000_s1043" style="position:absolute;width:3924;height:3930;visibility:visible;mso-wrap-style:square;v-text-anchor:middle" o:gfxdata="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" fillcolor="#c45911 [2405]" strokecolor="white [3212]" strokeweight="2.25pt">
+                <v:oval id="Ellipse 84" o:spid="_x0000_s1042" style="position:absolute;width:3924;height:3930;visibility:visible;mso-wrap-style:square;v-text-anchor:middle" o:gfxdata="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" fillcolor="#c45911 [2405]" strokecolor="white [3212]" strokeweight="2.25pt">
                   <v:stroke joinstyle="miter"/>
                 </v:oval>
-                <v:shape id="Zone de texte 85" o:spid="_x0000_s1044" type="#_x0000_t202" style="position:absolute;left:4191;top:666;width:15897;height:2866;visibility:visible;mso-wrap-style:square;v-text-anchor:top" o:gfxdata="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" filled="f" stroked="f" strokeweight=".5pt">
+                <v:shape id="Zone de texte 85" o:spid="_x0000_s1043" type="#_x0000_t202" style="position:absolute;left:4191;top:666;width:15897;height:2866;visibility:visible;mso-wrap-style:square;v-text-anchor:top" o:gfxdata="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" filled="f" stroked="f" strokeweight=".5pt">
                   <v:textbox>
                     <w:txbxContent>
                       <w:p>
@@ -1602,10 +1497,10 @@
                     </w:txbxContent>
                   </v:textbox>
                 </v:shape>
-                <v:oval id="Ellipse 86" o:spid="_x0000_s1045" style="position:absolute;left:381;top:381;width:3247;height:3240;visibility:visible;mso-wrap-style:square;v-text-anchor:middle" o:gfxdata="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" fillcolor="white [3212]" stroked="f" strokeweight="1pt">
+                <v:oval id="Ellipse 86" o:spid="_x0000_s1044" style="position:absolute;left:381;top:381;width:3247;height:3240;visibility:visible;mso-wrap-style:square;v-text-anchor:middle" o:gfxdata="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" fillcolor="white [3212]" stroked="f" strokeweight="1pt">
                   <v:stroke joinstyle="miter"/>
                 </v:oval>
-                <v:shape id="Graphique 87" o:spid="_x0000_s1046" type="#_x0000_t75" alt="Tête avec engrenages" style="position:absolute;left:952;top:762;width:2330;height:2336;visibility:visible;mso-wrap-style:square" o:gfxdata="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">
+                <v:shape id="Graphique 87" o:spid="_x0000_s1045" type="#_x0000_t75" alt="Tête avec engrenages" style="position:absolute;left:952;top:762;width:2330;height:2336;visibility:visible;mso-wrap-style:square" o:gfxdata="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">
                   <v:imagedata r:id="rId9" o:title="Tête avec engrenages"/>
                 </v:shape>
               </v:group>
@@ -2237,8 +2132,8 @@
           </mc:Choice>
           <mc:Fallback>
             <w:pict>
-              <v:group w14:anchorId="264749D9" id="Groupe 105" o:spid="_x0000_s1047" style="position:absolute;margin-left:171.05pt;margin-top:16.5pt;width:327.1pt;height:132.6pt;z-index:251669504;mso-height-relative:margin" coordorigin="" coordsize="41539,16840" o:gfxdata="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">
-                <v:shape id="Zone de texte 89" o:spid="_x0000_s1048" type="#_x0000_t202" style="position:absolute;width:9652;height:2764;visibility:visible;mso-wrap-style:square;v-text-anchor:top" o:gfxdata="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" filled="f" stroked="f" strokeweight=".5pt">
+              <v:group w14:anchorId="264749D9" id="Groupe 105" o:spid="_x0000_s1046" style="position:absolute;margin-left:171.05pt;margin-top:16.5pt;width:327.1pt;height:132.6pt;z-index:251669504;mso-height-relative:margin" coordorigin="" coordsize="41539,16840" o:gfxdata="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">
+                <v:shape id="Zone de texte 89" o:spid="_x0000_s1047" type="#_x0000_t202" style="position:absolute;width:9652;height:2764;visibility:visible;mso-wrap-style:square;v-text-anchor:top" o:gfxdata="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" filled="f" stroked="f" strokeweight=".5pt">
                   <v:textbox>
                     <w:txbxContent>
                       <w:p>
@@ -2311,13 +2206,13 @@
                     </w:txbxContent>
                   </v:textbox>
                 </v:shape>
-                <v:oval id="Ellipse 93" o:spid="_x0000_s1049" style="position:absolute;left:10302;top:894;width:572;height:576;visibility:visible;mso-wrap-style:square;v-text-anchor:middle" o:gfxdata="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" fillcolor="black [3213]" stroked="f" strokeweight="1pt">
+                <v:oval id="Ellipse 93" o:spid="_x0000_s1048" style="position:absolute;left:10302;top:894;width:572;height:576;visibility:visible;mso-wrap-style:square;v-text-anchor:middle" o:gfxdata="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" fillcolor="black [3213]" stroked="f" strokeweight="1pt">
                   <v:stroke joinstyle="miter"/>
                 </v:oval>
-                <v:oval id="Ellipse 95" o:spid="_x0000_s1050" style="position:absolute;left:10301;top:10247;width:571;height:572;visibility:visible;mso-wrap-style:square;v-text-anchor:middle" o:gfxdata="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" fillcolor="black [3213]" stroked="f" strokeweight="1pt">
+                <v:oval id="Ellipse 95" o:spid="_x0000_s1049" style="position:absolute;left:10301;top:10247;width:571;height:572;visibility:visible;mso-wrap-style:square;v-text-anchor:middle" o:gfxdata="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" fillcolor="black [3213]" stroked="f" strokeweight="1pt">
                   <v:stroke joinstyle="miter"/>
                 </v:oval>
-                <v:shape id="Zone de texte 96" o:spid="_x0000_s1051" type="#_x0000_t202" style="position:absolute;left:157;top:9301;width:9652;height:2713;visibility:visible;mso-wrap-style:square;v-text-anchor:top" o:gfxdata="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" filled="f" stroked="f" strokeweight=".5pt">
+                <v:shape id="Zone de texte 96" o:spid="_x0000_s1050" type="#_x0000_t202" style="position:absolute;left:157;top:9301;width:9652;height:2713;visibility:visible;mso-wrap-style:square;v-text-anchor:top" o:gfxdata="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" filled="f" stroked="f" strokeweight=".5pt">
                   <v:textbox>
                     <w:txbxContent>
                       <w:p>
@@ -2390,7 +2285,7 @@
                     </w:txbxContent>
                   </v:textbox>
                 </v:shape>
-                <v:shape id="Zone de texte 97" o:spid="_x0000_s1052" type="#_x0000_t202" style="position:absolute;left:12139;width:29400;height:8572;visibility:visible;mso-wrap-style:square;v-text-anchor:top" o:gfxdata="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" filled="f" stroked="f" strokeweight=".5pt">
+                <v:shape id="Zone de texte 97" o:spid="_x0000_s1051" type="#_x0000_t202" style="position:absolute;left:12139;width:29400;height:8572;visibility:visible;mso-wrap-style:square;v-text-anchor:top" o:gfxdata="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" filled="f" stroked="f" strokeweight=".5pt">
                   <v:textbox>
                     <w:txbxContent>
                       <w:p>
@@ -2517,7 +2412,7 @@
                     </w:txbxContent>
                   </v:textbox>
                 </v:shape>
-                <v:shape id="Zone de texte 98" o:spid="_x0000_s1053" type="#_x0000_t202" style="position:absolute;left:12135;top:8985;width:29400;height:7855;visibility:visible;mso-wrap-style:square;v-text-anchor:top" o:gfxdata="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" filled="f" stroked="f" strokeweight=".5pt">
+                <v:shape id="Zone de texte 98" o:spid="_x0000_s1052" type="#_x0000_t202" style="position:absolute;left:12135;top:8985;width:29400;height:7855;visibility:visible;mso-wrap-style:square;v-text-anchor:top" o:gfxdata="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" filled="f" stroked="f" strokeweight=".5pt">
                   <v:textbox>
                     <w:txbxContent>
                       <w:p>
@@ -2663,7 +2558,78 @@
         <mc:AlternateContent>
           <mc:Choice Requires="wps">
             <w:drawing>
-              <wp:anchor distT="0" distB="0" distL="114300" distR="114300" simplePos="0" relativeHeight="251634688" behindDoc="0" locked="0" layoutInCell="1" allowOverlap="1" wp14:anchorId="35773EC7" wp14:editId="643A18F4">
+              <wp:anchor distT="0" distB="0" distL="114300" distR="114300" simplePos="0" relativeHeight="251668480" behindDoc="0" locked="0" layoutInCell="1" allowOverlap="1" wp14:anchorId="1EDEC245" wp14:editId="799D19DA">
+                <wp:simplePos x="0" y="0"/>
+                <wp:positionH relativeFrom="margin">
+                  <wp:posOffset>3218294</wp:posOffset>
+                </wp:positionH>
+                <wp:positionV relativeFrom="paragraph">
+                  <wp:posOffset>42600</wp:posOffset>
+                </wp:positionV>
+                <wp:extent cx="6350" cy="1416323"/>
+                <wp:effectExtent l="0" t="0" r="31750" b="31750"/>
+                <wp:wrapNone/>
+                <wp:docPr id="92" name="Connecteur droit 92"/>
+                <wp:cNvGraphicFramePr/>
+                <a:graphic xmlns:a="http://schemas.openxmlformats.org/drawingml/2006/main">
+                  <a:graphicData uri="http://schemas.microsoft.com/office/word/2010/wordprocessingShape">
+                    <wps:wsp>
+                      <wps:cNvCnPr/>
+                      <wps:spPr>
+                        <a:xfrm>
+                          <a:off x="0" y="0"/>
+                          <a:ext cx="6350" cy="1416323"/>
+                        </a:xfrm>
+                        <a:prstGeom prst="line">
+                          <a:avLst/>
+                        </a:prstGeom>
+                        <a:ln w="12700"/>
+                      </wps:spPr>
+                      <wps:style>
+                        <a:lnRef idx="1">
+                          <a:schemeClr val="dk1"/>
+                        </a:lnRef>
+                        <a:fillRef idx="0">
+                          <a:schemeClr val="dk1"/>
+                        </a:fillRef>
+                        <a:effectRef idx="0">
+                          <a:schemeClr val="dk1"/>
+                        </a:effectRef>
+                        <a:fontRef idx="minor">
+                          <a:schemeClr val="tx1"/>
+                        </a:fontRef>
+                      </wps:style>
+                      <wps:bodyPr/>
+                    </wps:wsp>
+                  </a:graphicData>
+                </a:graphic>
+                <wp14:sizeRelH relativeFrom="margin">
+                  <wp14:pctWidth>0</wp14:pctWidth>
+                </wp14:sizeRelH>
+                <wp14:sizeRelV relativeFrom="margin">
+                  <wp14:pctHeight>0</wp14:pctHeight>
+                </wp14:sizeRelV>
+              </wp:anchor>
+            </w:drawing>
+          </mc:Choice>
+          <mc:Fallback>
+            <w:pict>
+              <v:line w14:anchorId="48CA9BA1" id="Connecteur droit 92" o:spid="_x0000_s1026" style="position:absolute;z-index:251668480;visibility:visible;mso-wrap-style:square;mso-width-percent:0;mso-height-percent:0;mso-wrap-distance-left:9pt;mso-wrap-distance-top:0;mso-wrap-distance-right:9pt;mso-wrap-distance-bottom:0;mso-position-horizontal:absolute;mso-position-horizontal-relative:margin;mso-position-vertical:absolute;mso-position-vertical-relative:text;mso-width-percent:0;mso-height-percent:0;mso-width-relative:margin;mso-height-relative:margin" from="253.4pt,3.35pt" to="253.9pt,114.85pt" o:gfxdata="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" strokecolor="black [3200]" strokeweight="1pt">
+                <v:stroke joinstyle="miter"/>
+                <w10:wrap anchorx="margin"/>
+              </v:line>
+            </w:pict>
+          </mc:Fallback>
+        </mc:AlternateContent>
+      </w:r>
+      <w:r>
+        <w:rPr>
+          <w:noProof/>
+        </w:rPr>
+        <mc:AlternateContent>
+          <mc:Choice Requires="wps">
+            <w:drawing>
+              <wp:anchor distT="0" distB="0" distL="114300" distR="114300" simplePos="0" relativeHeight="251634688" behindDoc="0" locked="0" layoutInCell="1" allowOverlap="1" wp14:anchorId="35773EC7" wp14:editId="557460A7">
                 <wp:simplePos x="0" y="0"/>
                 <wp:positionH relativeFrom="column">
                   <wp:posOffset>-598678</wp:posOffset>
@@ -2742,7 +2708,7 @@
           </mc:Choice>
           <mc:Fallback>
             <w:pict>
-              <v:shape w14:anchorId="35773EC7" id="Zone de texte 5" o:spid="_x0000_s1054" type="#_x0000_t202" style="position:absolute;left:0;text-align:left;margin-left:-47.15pt;margin-top:16.95pt;width:157.7pt;height:39.75pt;z-index:251634688;visibility:visible;mso-wrap-style:square;mso-width-percent:0;mso-height-percent:0;mso-wrap-distance-left:9pt;mso-wrap-distance-top:0;mso-wrap-distance-right:9pt;mso-wrap-distance-bottom:0;mso-position-horizontal:absolute;mso-position-horizontal-relative:text;mso-position-vertical:absolute;mso-position-vertical-relative:text;mso-width-percent:0;mso-height-percent:0;mso-width-relative:margin;mso-height-relative:margin;v-text-anchor:top" o:gfxdata="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" filled="f" stroked="f" strokeweight=".5pt">
+              <v:shape w14:anchorId="35773EC7" id="Zone de texte 5" o:spid="_x0000_s1053" type="#_x0000_t202" style="position:absolute;left:0;text-align:left;margin-left:-47.15pt;margin-top:16.95pt;width:157.7pt;height:39.75pt;z-index:251634688;visibility:visible;mso-wrap-style:square;mso-width-percent:0;mso-height-percent:0;mso-wrap-distance-left:9pt;mso-wrap-distance-top:0;mso-wrap-distance-right:9pt;mso-wrap-distance-bottom:0;mso-position-horizontal:absolute;mso-position-horizontal-relative:text;mso-position-vertical:absolute;mso-position-vertical-relative:text;mso-width-percent:0;mso-height-percent:0;mso-width-relative:margin;mso-height-relative:margin;v-text-anchor:top" o:gfxdata="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" filled="f" stroked="f" strokeweight=".5pt">
                 <v:textbox>
                   <w:txbxContent>
                     <w:p>
@@ -2773,77 +2739,6 @@
                   </w:txbxContent>
                 </v:textbox>
               </v:shape>
-            </w:pict>
-          </mc:Fallback>
-        </mc:AlternateContent>
-      </w:r>
-      <w:r>
-        <w:rPr>
-          <w:noProof/>
-        </w:rPr>
-        <mc:AlternateContent>
-          <mc:Choice Requires="wps">
-            <w:drawing>
-              <wp:anchor distT="0" distB="0" distL="114300" distR="114300" simplePos="0" relativeHeight="251668480" behindDoc="0" locked="0" layoutInCell="1" allowOverlap="1" wp14:anchorId="1EDEC245" wp14:editId="329796B3">
-                <wp:simplePos x="0" y="0"/>
-                <wp:positionH relativeFrom="margin">
-                  <wp:posOffset>3221355</wp:posOffset>
-                </wp:positionH>
-                <wp:positionV relativeFrom="paragraph">
-                  <wp:posOffset>41275</wp:posOffset>
-                </wp:positionV>
-                <wp:extent cx="0" cy="1727390"/>
-                <wp:effectExtent l="0" t="0" r="38100" b="25400"/>
-                <wp:wrapNone/>
-                <wp:docPr id="92" name="Connecteur droit 92"/>
-                <wp:cNvGraphicFramePr/>
-                <a:graphic xmlns:a="http://schemas.openxmlformats.org/drawingml/2006/main">
-                  <a:graphicData uri="http://schemas.microsoft.com/office/word/2010/wordprocessingShape">
-                    <wps:wsp>
-                      <wps:cNvCnPr/>
-                      <wps:spPr>
-                        <a:xfrm>
-                          <a:off x="0" y="0"/>
-                          <a:ext cx="0" cy="1727390"/>
-                        </a:xfrm>
-                        <a:prstGeom prst="line">
-                          <a:avLst/>
-                        </a:prstGeom>
-                        <a:ln w="12700"/>
-                      </wps:spPr>
-                      <wps:style>
-                        <a:lnRef idx="1">
-                          <a:schemeClr val="dk1"/>
-                        </a:lnRef>
-                        <a:fillRef idx="0">
-                          <a:schemeClr val="dk1"/>
-                        </a:fillRef>
-                        <a:effectRef idx="0">
-                          <a:schemeClr val="dk1"/>
-                        </a:effectRef>
-                        <a:fontRef idx="minor">
-                          <a:schemeClr val="tx1"/>
-                        </a:fontRef>
-                      </wps:style>
-                      <wps:bodyPr/>
-                    </wps:wsp>
-                  </a:graphicData>
-                </a:graphic>
-                <wp14:sizeRelH relativeFrom="margin">
-                  <wp14:pctWidth>0</wp14:pctWidth>
-                </wp14:sizeRelH>
-                <wp14:sizeRelV relativeFrom="margin">
-                  <wp14:pctHeight>0</wp14:pctHeight>
-                </wp14:sizeRelV>
-              </wp:anchor>
-            </w:drawing>
-          </mc:Choice>
-          <mc:Fallback>
-            <w:pict>
-              <v:line w14:anchorId="5846391A" id="Connecteur droit 92" o:spid="_x0000_s1026" style="position:absolute;z-index:251719680;visibility:visible;mso-wrap-style:square;mso-width-percent:0;mso-height-percent:0;mso-wrap-distance-left:9pt;mso-wrap-distance-top:0;mso-wrap-distance-right:9pt;mso-wrap-distance-bottom:0;mso-position-horizontal:absolute;mso-position-horizontal-relative:margin;mso-position-vertical:absolute;mso-position-vertical-relative:text;mso-width-percent:0;mso-height-percent:0;mso-width-relative:margin;mso-height-relative:margin" from="253.65pt,3.25pt" to="253.65pt,139.25pt" o:gfxdata="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" strokecolor="black [3200]" strokeweight="1pt">
-                <v:stroke joinstyle="miter"/>
-                <w10:wrap anchorx="margin"/>
-              </v:line>
             </w:pict>
           </mc:Fallback>
         </mc:AlternateContent>
@@ -3061,14 +2956,14 @@
           </mc:Choice>
           <mc:Fallback>
             <w:pict>
-              <v:group w14:anchorId="6BD96077" id="Groupe 21" o:spid="_x0000_s1055" style="position:absolute;left:0;text-align:left;margin-left:-37.7pt;margin-top:409.05pt;width:177.9pt;height:30.95pt;z-index:251638784" coordsize="22596,3930" o:gfxdata="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">
-                <v:roundrect id="Rectangle : coins arrondis 22" o:spid="_x0000_s1056" style="position:absolute;left:1037;top:355;width:21559;height:3296;visibility:visible;mso-wrap-style:square;v-text-anchor:middle" arcsize=".5" o:gfxdata="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" fillcolor="#c45911 [2405]" stroked="f" strokeweight="1pt">
+              <v:group w14:anchorId="6BD96077" id="Groupe 21" o:spid="_x0000_s1054" style="position:absolute;left:0;text-align:left;margin-left:-37.7pt;margin-top:409.05pt;width:177.9pt;height:30.95pt;z-index:251638784" coordsize="22596,3930" o:gfxdata="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">
+                <v:roundrect id="Rectangle : coins arrondis 22" o:spid="_x0000_s1055" style="position:absolute;left:1037;top:355;width:21559;height:3296;visibility:visible;mso-wrap-style:square;v-text-anchor:middle" arcsize=".5" o:gfxdata="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" fillcolor="#c45911 [2405]" stroked="f" strokeweight="1pt">
                   <v:stroke joinstyle="miter"/>
                 </v:roundrect>
-                <v:oval id="Ellipse 23" o:spid="_x0000_s1057" style="position:absolute;width:3930;height:3930;visibility:visible;mso-wrap-style:square;v-text-anchor:middle" o:gfxdata="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" fillcolor="#c45911 [2405]" strokecolor="#006" strokeweight="2.25pt">
+                <v:oval id="Ellipse 23" o:spid="_x0000_s1056" style="position:absolute;width:3930;height:3930;visibility:visible;mso-wrap-style:square;v-text-anchor:middle" o:gfxdata="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" fillcolor="#c45911 [2405]" strokecolor="#006" strokeweight="2.25pt">
                   <v:stroke joinstyle="miter"/>
                 </v:oval>
-                <v:shape id="Zone de texte 24" o:spid="_x0000_s1058" type="#_x0000_t202" style="position:absolute;left:4108;top:628;width:15900;height:2866;visibility:visible;mso-wrap-style:square;v-text-anchor:top" o:gfxdata="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" filled="f" stroked="f" strokeweight=".5pt">
+                <v:shape id="Zone de texte 24" o:spid="_x0000_s1057" type="#_x0000_t202" style="position:absolute;left:4108;top:628;width:15900;height:2866;visibility:visible;mso-wrap-style:square;v-text-anchor:top" o:gfxdata="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" filled="f" stroked="f" strokeweight=".5pt">
                   <v:textbox>
                     <w:txbxContent>
                       <w:p>
@@ -3089,7 +2984,7 @@
                     </w:txbxContent>
                   </v:textbox>
                 </v:shape>
-                <v:oval id="Ellipse 25" o:spid="_x0000_s1059" style="position:absolute;left:287;top:355;width:3248;height:3240;visibility:visible;mso-wrap-style:square;v-text-anchor:middle" o:gfxdata="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" fillcolor="white [3212]" stroked="f" strokeweight="1pt">
+                <v:oval id="Ellipse 25" o:spid="_x0000_s1058" style="position:absolute;left:287;top:355;width:3248;height:3240;visibility:visible;mso-wrap-style:square;v-text-anchor:middle" o:gfxdata="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" fillcolor="white [3212]" stroked="f" strokeweight="1pt">
                   <v:stroke joinstyle="miter"/>
                 </v:oval>
               </v:group>
@@ -3162,7 +3057,113 @@
       </w:r>
     </w:p>
     <w:p/>
-    <w:p/>
+    <w:p>
+      <w:r>
+        <w:rPr>
+          <w:noProof/>
+        </w:rPr>
+        <mc:AlternateContent>
+          <mc:Choice Requires="wps">
+            <w:drawing>
+              <wp:anchor distT="0" distB="0" distL="114300" distR="114300" simplePos="0" relativeHeight="251635712" behindDoc="0" locked="0" layoutInCell="1" allowOverlap="1" wp14:anchorId="2D250378" wp14:editId="78C2172C">
+                <wp:simplePos x="0" y="0"/>
+                <wp:positionH relativeFrom="column">
+                  <wp:posOffset>-592455</wp:posOffset>
+                </wp:positionH>
+                <wp:positionV relativeFrom="paragraph">
+                  <wp:posOffset>231711</wp:posOffset>
+                </wp:positionV>
+                <wp:extent cx="2306955" cy="318770"/>
+                <wp:effectExtent l="0" t="0" r="0" b="5080"/>
+                <wp:wrapNone/>
+                <wp:docPr id="6" name="Zone de texte 6"/>
+                <wp:cNvGraphicFramePr/>
+                <a:graphic xmlns:a="http://schemas.openxmlformats.org/drawingml/2006/main">
+                  <a:graphicData uri="http://schemas.microsoft.com/office/word/2010/wordprocessingShape">
+                    <wps:wsp>
+                      <wps:cNvSpPr txBox="1"/>
+                      <wps:spPr>
+                        <a:xfrm>
+                          <a:off x="0" y="0"/>
+                          <a:ext cx="2306955" cy="318770"/>
+                        </a:xfrm>
+                        <a:prstGeom prst="rect">
+                          <a:avLst/>
+                        </a:prstGeom>
+                        <a:noFill/>
+                        <a:ln w="6350">
+                          <a:noFill/>
+                        </a:ln>
+                      </wps:spPr>
+                      <wps:txbx>
+                        <w:txbxContent>
+                          <w:p>
+                            <w:pPr>
+                              <w:rPr>
+                                <w:rFonts w:ascii="Montserrat" w:hAnsi="Montserrat"/>
+                                <w:color w:val="FFFFFF" w:themeColor="background1"/>
+                                <w:lang w:val="en-GB"/>
+                              </w:rPr>
+                            </w:pPr>
+                            <w:r>
+                              <w:rPr>
+                                <w:rFonts w:ascii="Montserrat" w:hAnsi="Montserrat"/>
+                                <w:color w:val="FFFFFF" w:themeColor="background1"/>
+                                <w:lang w:val="en-GB"/>
+                              </w:rPr>
+                              <w:t>IT MANAGER</w:t>
+                            </w:r>
+                          </w:p>
+                        </w:txbxContent>
+                      </wps:txbx>
+                      <wps:bodyPr rot="0" spcFirstLastPara="0" vertOverflow="overflow" horzOverflow="overflow" vert="horz" wrap="square" lIns="91440" tIns="45720" rIns="91440" bIns="45720" numCol="1" spcCol="0" rtlCol="0" fromWordArt="0" anchor="t" anchorCtr="0" forceAA="0" compatLnSpc="1">
+                        <a:prstTxWarp prst="textNoShape">
+                          <a:avLst/>
+                        </a:prstTxWarp>
+                        <a:noAutofit/>
+                      </wps:bodyPr>
+                    </wps:wsp>
+                  </a:graphicData>
+                </a:graphic>
+                <wp14:sizeRelH relativeFrom="margin">
+                  <wp14:pctWidth>0</wp14:pctWidth>
+                </wp14:sizeRelH>
+                <wp14:sizeRelV relativeFrom="margin">
+                  <wp14:pctHeight>0</wp14:pctHeight>
+                </wp14:sizeRelV>
+              </wp:anchor>
+            </w:drawing>
+          </mc:Choice>
+          <mc:Fallback>
+            <w:pict>
+              <v:shape w14:anchorId="2D250378" id="Zone de texte 6" o:spid="_x0000_s1059" type="#_x0000_t202" style="position:absolute;margin-left:-46.65pt;margin-top:18.25pt;width:181.65pt;height:25.1pt;z-index:251635712;visibility:visible;mso-wrap-style:square;mso-width-percent:0;mso-height-percent:0;mso-wrap-distance-left:9pt;mso-wrap-distance-top:0;mso-wrap-distance-right:9pt;mso-wrap-distance-bottom:0;mso-position-horizontal:absolute;mso-position-horizontal-relative:text;mso-position-vertical:absolute;mso-position-vertical-relative:text;mso-width-percent:0;mso-height-percent:0;mso-width-relative:margin;mso-height-relative:margin;v-text-anchor:top" o:gfxdata="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" filled="f" stroked="f" strokeweight=".5pt">
+                <v:textbox>
+                  <w:txbxContent>
+                    <w:p>
+                      <w:pPr>
+                        <w:rPr>
+                          <w:rFonts w:ascii="Montserrat" w:hAnsi="Montserrat"/>
+                          <w:color w:val="FFFFFF" w:themeColor="background1"/>
+                          <w:lang w:val="en-GB"/>
+                        </w:rPr>
+                      </w:pPr>
+                      <w:r>
+                        <w:rPr>
+                          <w:rFonts w:ascii="Montserrat" w:hAnsi="Montserrat"/>
+                          <w:color w:val="FFFFFF" w:themeColor="background1"/>
+                          <w:lang w:val="en-GB"/>
+                        </w:rPr>
+                        <w:t>IT MANAGER</w:t>
+                      </w:r>
+                    </w:p>
+                  </w:txbxContent>
+                </v:textbox>
+              </v:shape>
+            </w:pict>
+          </mc:Fallback>
+        </mc:AlternateContent>
+      </w:r>
+    </w:p>
     <w:p/>
     <w:p>
       <w:pPr>
@@ -3248,6 +3249,290 @@
         <mc:AlternateContent>
           <mc:Choice Requires="wpg">
             <w:drawing>
+              <wp:anchor distT="0" distB="0" distL="114300" distR="114300" simplePos="0" relativeHeight="251670528" behindDoc="0" locked="0" layoutInCell="1" allowOverlap="1" wp14:anchorId="5EBD458A" wp14:editId="3D72D7D7">
+                <wp:simplePos x="0" y="0"/>
+                <wp:positionH relativeFrom="column">
+                  <wp:posOffset>2265680</wp:posOffset>
+                </wp:positionH>
+                <wp:positionV relativeFrom="paragraph">
+                  <wp:posOffset>130663</wp:posOffset>
+                </wp:positionV>
+                <wp:extent cx="2269490" cy="393065"/>
+                <wp:effectExtent l="19050" t="19050" r="0" b="26035"/>
+                <wp:wrapNone/>
+                <wp:docPr id="99" name="Groupe 99"/>
+                <wp:cNvGraphicFramePr/>
+                <a:graphic xmlns:a="http://schemas.openxmlformats.org/drawingml/2006/main">
+                  <a:graphicData uri="http://schemas.microsoft.com/office/word/2010/wordprocessingGroup">
+                    <wpg:wgp>
+                      <wpg:cNvGrpSpPr/>
+                      <wpg:grpSpPr>
+                        <a:xfrm>
+                          <a:off x="0" y="0"/>
+                          <a:ext cx="2269490" cy="393065"/>
+                          <a:chOff x="0" y="0"/>
+                          <a:chExt cx="2269863" cy="393065"/>
+                        </a:xfrm>
+                      </wpg:grpSpPr>
+                      <wps:wsp>
+                        <wps:cNvPr id="100" name="Rectangle : coins arrondis 100"/>
+                        <wps:cNvSpPr/>
+                        <wps:spPr>
+                          <a:xfrm>
+                            <a:off x="114300" y="38100"/>
+                            <a:ext cx="2155563" cy="329565"/>
+                          </a:xfrm>
+                          <a:prstGeom prst="roundRect">
+                            <a:avLst>
+                              <a:gd name="adj" fmla="val 50000"/>
+                            </a:avLst>
+                          </a:prstGeom>
+                          <a:solidFill>
+                            <a:schemeClr val="accent2">
+                              <a:lumMod val="75000"/>
+                            </a:schemeClr>
+                          </a:solidFill>
+                          <a:ln>
+                            <a:noFill/>
+                          </a:ln>
+                        </wps:spPr>
+                        <wps:style>
+                          <a:lnRef idx="2">
+                            <a:schemeClr val="accent1">
+                              <a:shade val="50000"/>
+                            </a:schemeClr>
+                          </a:lnRef>
+                          <a:fillRef idx="1">
+                            <a:schemeClr val="accent1"/>
+                          </a:fillRef>
+                          <a:effectRef idx="0">
+                            <a:schemeClr val="accent1"/>
+                          </a:effectRef>
+                          <a:fontRef idx="minor">
+                            <a:schemeClr val="lt1"/>
+                          </a:fontRef>
+                        </wps:style>
+                        <wps:bodyPr rot="0" spcFirstLastPara="0" vertOverflow="overflow" horzOverflow="overflow" vert="horz" wrap="square" lIns="91440" tIns="45720" rIns="91440" bIns="45720" numCol="1" spcCol="0" rtlCol="0" fromWordArt="0" anchor="ctr" anchorCtr="0" forceAA="0" compatLnSpc="1">
+                          <a:prstTxWarp prst="textNoShape">
+                            <a:avLst/>
+                          </a:prstTxWarp>
+                          <a:noAutofit/>
+                        </wps:bodyPr>
+                      </wps:wsp>
+                      <wps:wsp>
+                        <wps:cNvPr id="101" name="Ellipse 101"/>
+                        <wps:cNvSpPr/>
+                        <wps:spPr>
+                          <a:xfrm>
+                            <a:off x="0" y="0"/>
+                            <a:ext cx="392430" cy="393065"/>
+                          </a:xfrm>
+                          <a:prstGeom prst="ellipse">
+                            <a:avLst/>
+                          </a:prstGeom>
+                          <a:solidFill>
+                            <a:schemeClr val="accent2">
+                              <a:lumMod val="75000"/>
+                            </a:schemeClr>
+                          </a:solidFill>
+                          <a:ln w="28575">
+                            <a:solidFill>
+                              <a:schemeClr val="bg1"/>
+                            </a:solidFill>
+                          </a:ln>
+                        </wps:spPr>
+                        <wps:style>
+                          <a:lnRef idx="2">
+                            <a:schemeClr val="accent1">
+                              <a:shade val="50000"/>
+                            </a:schemeClr>
+                          </a:lnRef>
+                          <a:fillRef idx="1">
+                            <a:schemeClr val="accent1"/>
+                          </a:fillRef>
+                          <a:effectRef idx="0">
+                            <a:schemeClr val="accent1"/>
+                          </a:effectRef>
+                          <a:fontRef idx="minor">
+                            <a:schemeClr val="lt1"/>
+                          </a:fontRef>
+                        </wps:style>
+                        <wps:bodyPr rot="0" spcFirstLastPara="0" vertOverflow="overflow" horzOverflow="overflow" vert="horz" wrap="square" lIns="91440" tIns="45720" rIns="91440" bIns="45720" numCol="1" spcCol="0" rtlCol="0" fromWordArt="0" anchor="ctr" anchorCtr="0" forceAA="0" compatLnSpc="1">
+                          <a:prstTxWarp prst="textNoShape">
+                            <a:avLst/>
+                          </a:prstTxWarp>
+                          <a:noAutofit/>
+                        </wps:bodyPr>
+                      </wps:wsp>
+                      <wps:wsp>
+                        <wps:cNvPr id="102" name="Zone de texte 102"/>
+                        <wps:cNvSpPr txBox="1"/>
+                        <wps:spPr>
+                          <a:xfrm>
+                            <a:off x="419100" y="66675"/>
+                            <a:ext cx="1589770" cy="286603"/>
+                          </a:xfrm>
+                          <a:prstGeom prst="rect">
+                            <a:avLst/>
+                          </a:prstGeom>
+                          <a:noFill/>
+                          <a:ln w="6350">
+                            <a:noFill/>
+                          </a:ln>
+                        </wps:spPr>
+                        <wps:txbx>
+                          <w:txbxContent>
+                            <w:p>
+                              <w:pPr>
+                                <w:rPr>
+                                  <w:rFonts w:ascii="Montserrat" w:hAnsi="Montserrat"/>
+                                  <w:color w:val="FFFFFF" w:themeColor="background1"/>
+                                </w:rPr>
+                              </w:pPr>
+                              <w:r>
+                                <w:rPr>
+                                  <w:rFonts w:ascii="Montserrat" w:hAnsi="Montserrat"/>
+                                  <w:color w:val="FFFFFF" w:themeColor="background1"/>
+                                </w:rPr>
+                                <w:t xml:space="preserve">Expérience </w:t>
+                              </w:r>
+                            </w:p>
+                          </w:txbxContent>
+                        </wps:txbx>
+                        <wps:bodyPr rot="0" spcFirstLastPara="0" vertOverflow="overflow" horzOverflow="overflow" vert="horz" wrap="square" lIns="91440" tIns="45720" rIns="91440" bIns="45720" numCol="1" spcCol="0" rtlCol="0" fromWordArt="0" anchor="t" anchorCtr="0" forceAA="0" compatLnSpc="1">
+                          <a:prstTxWarp prst="textNoShape">
+                            <a:avLst/>
+                          </a:prstTxWarp>
+                          <a:noAutofit/>
+                        </wps:bodyPr>
+                      </wps:wsp>
+                      <wps:wsp>
+                        <wps:cNvPr id="103" name="Ellipse 103"/>
+                        <wps:cNvSpPr/>
+                        <wps:spPr>
+                          <a:xfrm>
+                            <a:off x="38100" y="38100"/>
+                            <a:ext cx="324786" cy="324000"/>
+                          </a:xfrm>
+                          <a:prstGeom prst="ellipse">
+                            <a:avLst/>
+                          </a:prstGeom>
+                          <a:solidFill>
+                            <a:schemeClr val="bg1"/>
+                          </a:solidFill>
+                          <a:ln>
+                            <a:noFill/>
+                          </a:ln>
+                        </wps:spPr>
+                        <wps:style>
+                          <a:lnRef idx="2">
+                            <a:schemeClr val="accent1">
+                              <a:shade val="50000"/>
+                            </a:schemeClr>
+                          </a:lnRef>
+                          <a:fillRef idx="1">
+                            <a:schemeClr val="accent1"/>
+                          </a:fillRef>
+                          <a:effectRef idx="0">
+                            <a:schemeClr val="accent1"/>
+                          </a:effectRef>
+                          <a:fontRef idx="minor">
+                            <a:schemeClr val="lt1"/>
+                          </a:fontRef>
+                        </wps:style>
+                        <wps:bodyPr rot="0" spcFirstLastPara="0" vertOverflow="overflow" horzOverflow="overflow" vert="horz" wrap="square" lIns="91440" tIns="45720" rIns="91440" bIns="45720" numCol="1" spcCol="0" rtlCol="0" fromWordArt="0" anchor="ctr" anchorCtr="0" forceAA="0" compatLnSpc="1">
+                          <a:prstTxWarp prst="textNoShape">
+                            <a:avLst/>
+                          </a:prstTxWarp>
+                          <a:noAutofit/>
+                        </wps:bodyPr>
+                      </wps:wsp>
+                      <pic:pic xmlns:pic="http://schemas.openxmlformats.org/drawingml/2006/picture">
+                        <pic:nvPicPr>
+                          <pic:cNvPr id="104" name="Graphique 104" descr="Tête avec engrenages"/>
+                          <pic:cNvPicPr>
+                            <a:picLocks noChangeAspect="1"/>
+                          </pic:cNvPicPr>
+                        </pic:nvPicPr>
+                        <pic:blipFill>
+                          <a:blip r:embed="rId7" cstate="print">
+                            <a:extLst>
+                              <a:ext uri="{28A0092B-C50C-407E-A947-70E740481C1C}">
+                                <a14:useLocalDpi xmlns:a14="http://schemas.microsoft.com/office/drawing/2010/main" val="0"/>
+                              </a:ext>
+                              <a:ext uri="{96DAC541-7B7A-43D3-8B79-37D633B846F1}">
+                                <asvg:svgBlip xmlns:asvg="http://schemas.microsoft.com/office/drawing/2016/SVG/main" r:embed="rId8"/>
+                              </a:ext>
+                            </a:extLst>
+                          </a:blip>
+                          <a:stretch>
+                            <a:fillRect/>
+                          </a:stretch>
+                        </pic:blipFill>
+                        <pic:spPr>
+                          <a:xfrm>
+                            <a:off x="95250" y="76200"/>
+                            <a:ext cx="233045" cy="233680"/>
+                          </a:xfrm>
+                          <a:prstGeom prst="rect">
+                            <a:avLst/>
+                          </a:prstGeom>
+                        </pic:spPr>
+                      </pic:pic>
+                    </wpg:wgp>
+                  </a:graphicData>
+                </a:graphic>
+              </wp:anchor>
+            </w:drawing>
+          </mc:Choice>
+          <mc:Fallback>
+            <w:pict>
+              <v:group w14:anchorId="5EBD458A" id="Groupe 99" o:spid="_x0000_s1060" style="position:absolute;left:0;text-align:left;margin-left:178.4pt;margin-top:10.3pt;width:178.7pt;height:30.95pt;z-index:251670528" coordsize="22698,3930" o:gfxdata="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">
+                <v:roundrect id="Rectangle : coins arrondis 100" o:spid="_x0000_s1061" style="position:absolute;left:1143;top:381;width:21555;height:3295;visibility:visible;mso-wrap-style:square;v-text-anchor:middle" arcsize=".5" o:gfxdata="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" fillcolor="#c45911 [2405]" stroked="f" strokeweight="1pt">
+                  <v:stroke joinstyle="miter"/>
+                </v:roundrect>
+                <v:oval id="Ellipse 101" o:spid="_x0000_s1062" style="position:absolute;width:3924;height:3930;visibility:visible;mso-wrap-style:square;v-text-anchor:middle" o:gfxdata="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" fillcolor="#c45911 [2405]" strokecolor="white [3212]" strokeweight="2.25pt">
+                  <v:stroke joinstyle="miter"/>
+                </v:oval>
+                <v:shape id="Zone de texte 102" o:spid="_x0000_s1063" type="#_x0000_t202" style="position:absolute;left:4191;top:666;width:15897;height:2866;visibility:visible;mso-wrap-style:square;v-text-anchor:top" o:gfxdata="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" filled="f" stroked="f" strokeweight=".5pt">
+                  <v:textbox>
+                    <w:txbxContent>
+                      <w:p>
+                        <w:pPr>
+                          <w:rPr>
+                            <w:rFonts w:ascii="Montserrat" w:hAnsi="Montserrat"/>
+                            <w:color w:val="FFFFFF" w:themeColor="background1"/>
+                          </w:rPr>
+                        </w:pPr>
+                        <w:r>
+                          <w:rPr>
+                            <w:rFonts w:ascii="Montserrat" w:hAnsi="Montserrat"/>
+                            <w:color w:val="FFFFFF" w:themeColor="background1"/>
+                          </w:rPr>
+                          <w:t xml:space="preserve">Expérience </w:t>
+                        </w:r>
+                      </w:p>
+                    </w:txbxContent>
+                  </v:textbox>
+                </v:shape>
+                <v:oval id="Ellipse 103" o:spid="_x0000_s1064" style="position:absolute;left:381;top:381;width:3247;height:3240;visibility:visible;mso-wrap-style:square;v-text-anchor:middle" o:gfxdata="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" fillcolor="white [3212]" stroked="f" strokeweight="1pt">
+                  <v:stroke joinstyle="miter"/>
+                </v:oval>
+                <v:shape id="Graphique 104" o:spid="_x0000_s1065" type="#_x0000_t75" alt="Tête avec engrenages" style="position:absolute;left:952;top:762;width:2330;height:2336;visibility:visible;mso-wrap-style:square" o:gfxdata="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">
+                  <v:imagedata r:id="rId9" o:title="Tête avec engrenages"/>
+                </v:shape>
+              </v:group>
+            </w:pict>
+          </mc:Fallback>
+        </mc:AlternateContent>
+      </w:r>
+      <w:r>
+        <w:rPr>
+          <w:noProof/>
+        </w:rPr>
+        <mc:AlternateContent>
+          <mc:Choice Requires="wpg">
+            <w:drawing>
               <wp:anchor distT="0" distB="0" distL="114300" distR="114300" simplePos="0" relativeHeight="251641856" behindDoc="0" locked="0" layoutInCell="1" allowOverlap="1" wp14:anchorId="0B93B4EB" wp14:editId="63235C97">
                 <wp:simplePos x="0" y="0"/>
                 <wp:positionH relativeFrom="column">
@@ -3411,14 +3696,14 @@
           </mc:Choice>
           <mc:Fallback>
             <w:pict>
-              <v:group w14:anchorId="0B93B4EB" id="Groupe 34" o:spid="_x0000_s1060" style="position:absolute;left:0;text-align:left;margin-left:-25.05pt;margin-top:47.25pt;width:116.95pt;height:21.6pt;z-index:251641856" coordsize="14858,2748" o:gfxdata="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">
-                <v:oval id="Ellipse 29" o:spid="_x0000_s1061" style="position:absolute;top:285;width:1800;height:1800;visibility:visible;mso-wrap-style:square;v-text-anchor:middle" o:gfxdata="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" fillcolor="#c45911 [2405]" stroked="f" strokeweight="1pt">
+              <v:group w14:anchorId="0B93B4EB" id="Groupe 34" o:spid="_x0000_s1066" style="position:absolute;left:0;text-align:left;margin-left:-25.05pt;margin-top:47.25pt;width:116.95pt;height:21.6pt;z-index:251641856" coordsize="14858,2748" o:gfxdata="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">
+                <v:oval id="Ellipse 29" o:spid="_x0000_s1067" style="position:absolute;top:285;width:1800;height:1800;visibility:visible;mso-wrap-style:square;v-text-anchor:middle" o:gfxdata="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" fillcolor="#c45911 [2405]" stroked="f" strokeweight="1pt">
                   <v:stroke joinstyle="miter"/>
                 </v:oval>
-                <v:shape id="Graphique 20" o:spid="_x0000_s1062" type="#_x0000_t75" alt="Combiné" style="position:absolute;left:154;top:440;width:1454;height:1454;visibility:visible;mso-wrap-style:square" o:gfxdata="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">
+                <v:shape id="Graphique 20" o:spid="_x0000_s1068" type="#_x0000_t75" alt="Combiné" style="position:absolute;left:154;top:440;width:1454;height:1454;visibility:visible;mso-wrap-style:square" o:gfxdata="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">
                   <v:imagedata r:id="rId16" o:title="Combiné"/>
                 </v:shape>
-                <v:shape id="Zone de texte 33" o:spid="_x0000_s1063" type="#_x0000_t202" style="position:absolute;left:1619;width:13239;height:2748;visibility:visible;mso-wrap-style:square;v-text-anchor:top" o:gfxdata="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" filled="f" stroked="f" strokeweight=".5pt">
+                <v:shape id="Zone de texte 33" o:spid="_x0000_s1069" type="#_x0000_t202" style="position:absolute;left:1619;width:13239;height:2748;visibility:visible;mso-wrap-style:square;v-text-anchor:top" o:gfxdata="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" filled="f" stroked="f" strokeweight=".5pt">
                   <v:textbox>
                     <w:txbxContent>
                       <w:p>
@@ -3536,292 +3821,7 @@
         </mc:AlternateContent>
       </w:r>
     </w:p>
-    <w:p>
-      <w:r>
-        <w:rPr>
-          <w:noProof/>
-        </w:rPr>
-        <mc:AlternateContent>
-          <mc:Choice Requires="wpg">
-            <w:drawing>
-              <wp:anchor distT="0" distB="0" distL="114300" distR="114300" simplePos="0" relativeHeight="251670528" behindDoc="0" locked="0" layoutInCell="1" allowOverlap="1" wp14:anchorId="5EBD458A" wp14:editId="51040A44">
-                <wp:simplePos x="0" y="0"/>
-                <wp:positionH relativeFrom="column">
-                  <wp:posOffset>2265680</wp:posOffset>
-                </wp:positionH>
-                <wp:positionV relativeFrom="paragraph">
-                  <wp:posOffset>68580</wp:posOffset>
-                </wp:positionV>
-                <wp:extent cx="2269490" cy="393065"/>
-                <wp:effectExtent l="19050" t="19050" r="0" b="26035"/>
-                <wp:wrapNone/>
-                <wp:docPr id="99" name="Groupe 99"/>
-                <wp:cNvGraphicFramePr/>
-                <a:graphic xmlns:a="http://schemas.openxmlformats.org/drawingml/2006/main">
-                  <a:graphicData uri="http://schemas.microsoft.com/office/word/2010/wordprocessingGroup">
-                    <wpg:wgp>
-                      <wpg:cNvGrpSpPr/>
-                      <wpg:grpSpPr>
-                        <a:xfrm>
-                          <a:off x="0" y="0"/>
-                          <a:ext cx="2269490" cy="393065"/>
-                          <a:chOff x="0" y="0"/>
-                          <a:chExt cx="2269863" cy="393065"/>
-                        </a:xfrm>
-                      </wpg:grpSpPr>
-                      <wps:wsp>
-                        <wps:cNvPr id="100" name="Rectangle : coins arrondis 100"/>
-                        <wps:cNvSpPr/>
-                        <wps:spPr>
-                          <a:xfrm>
-                            <a:off x="114300" y="38100"/>
-                            <a:ext cx="2155563" cy="329565"/>
-                          </a:xfrm>
-                          <a:prstGeom prst="roundRect">
-                            <a:avLst>
-                              <a:gd name="adj" fmla="val 50000"/>
-                            </a:avLst>
-                          </a:prstGeom>
-                          <a:solidFill>
-                            <a:schemeClr val="accent2">
-                              <a:lumMod val="75000"/>
-                            </a:schemeClr>
-                          </a:solidFill>
-                          <a:ln>
-                            <a:noFill/>
-                          </a:ln>
-                        </wps:spPr>
-                        <wps:style>
-                          <a:lnRef idx="2">
-                            <a:schemeClr val="accent1">
-                              <a:shade val="50000"/>
-                            </a:schemeClr>
-                          </a:lnRef>
-                          <a:fillRef idx="1">
-                            <a:schemeClr val="accent1"/>
-                          </a:fillRef>
-                          <a:effectRef idx="0">
-                            <a:schemeClr val="accent1"/>
-                          </a:effectRef>
-                          <a:fontRef idx="minor">
-                            <a:schemeClr val="lt1"/>
-                          </a:fontRef>
-                        </wps:style>
-                        <wps:bodyPr rot="0" spcFirstLastPara="0" vertOverflow="overflow" horzOverflow="overflow" vert="horz" wrap="square" lIns="91440" tIns="45720" rIns="91440" bIns="45720" numCol="1" spcCol="0" rtlCol="0" fromWordArt="0" anchor="ctr" anchorCtr="0" forceAA="0" compatLnSpc="1">
-                          <a:prstTxWarp prst="textNoShape">
-                            <a:avLst/>
-                          </a:prstTxWarp>
-                          <a:noAutofit/>
-                        </wps:bodyPr>
-                      </wps:wsp>
-                      <wps:wsp>
-                        <wps:cNvPr id="101" name="Ellipse 101"/>
-                        <wps:cNvSpPr/>
-                        <wps:spPr>
-                          <a:xfrm>
-                            <a:off x="0" y="0"/>
-                            <a:ext cx="392430" cy="393065"/>
-                          </a:xfrm>
-                          <a:prstGeom prst="ellipse">
-                            <a:avLst/>
-                          </a:prstGeom>
-                          <a:solidFill>
-                            <a:schemeClr val="accent2">
-                              <a:lumMod val="75000"/>
-                            </a:schemeClr>
-                          </a:solidFill>
-                          <a:ln w="28575">
-                            <a:solidFill>
-                              <a:schemeClr val="bg1"/>
-                            </a:solidFill>
-                          </a:ln>
-                        </wps:spPr>
-                        <wps:style>
-                          <a:lnRef idx="2">
-                            <a:schemeClr val="accent1">
-                              <a:shade val="50000"/>
-                            </a:schemeClr>
-                          </a:lnRef>
-                          <a:fillRef idx="1">
-                            <a:schemeClr val="accent1"/>
-                          </a:fillRef>
-                          <a:effectRef idx="0">
-                            <a:schemeClr val="accent1"/>
-                          </a:effectRef>
-                          <a:fontRef idx="minor">
-                            <a:schemeClr val="lt1"/>
-                          </a:fontRef>
-                        </wps:style>
-                        <wps:bodyPr rot="0" spcFirstLastPara="0" vertOverflow="overflow" horzOverflow="overflow" vert="horz" wrap="square" lIns="91440" tIns="45720" rIns="91440" bIns="45720" numCol="1" spcCol="0" rtlCol="0" fromWordArt="0" anchor="ctr" anchorCtr="0" forceAA="0" compatLnSpc="1">
-                          <a:prstTxWarp prst="textNoShape">
-                            <a:avLst/>
-                          </a:prstTxWarp>
-                          <a:noAutofit/>
-                        </wps:bodyPr>
-                      </wps:wsp>
-                      <wps:wsp>
-                        <wps:cNvPr id="102" name="Zone de texte 102"/>
-                        <wps:cNvSpPr txBox="1"/>
-                        <wps:spPr>
-                          <a:xfrm>
-                            <a:off x="419100" y="66675"/>
-                            <a:ext cx="1589770" cy="286603"/>
-                          </a:xfrm>
-                          <a:prstGeom prst="rect">
-                            <a:avLst/>
-                          </a:prstGeom>
-                          <a:noFill/>
-                          <a:ln w="6350">
-                            <a:noFill/>
-                          </a:ln>
-                        </wps:spPr>
-                        <wps:txbx>
-                          <w:txbxContent>
-                            <w:p>
-                              <w:pPr>
-                                <w:rPr>
-                                  <w:rFonts w:ascii="Montserrat" w:hAnsi="Montserrat"/>
-                                  <w:color w:val="FFFFFF" w:themeColor="background1"/>
-                                </w:rPr>
-                              </w:pPr>
-                              <w:r>
-                                <w:rPr>
-                                  <w:rFonts w:ascii="Montserrat" w:hAnsi="Montserrat"/>
-                                  <w:color w:val="FFFFFF" w:themeColor="background1"/>
-                                </w:rPr>
-                                <w:t xml:space="preserve">Expérience </w:t>
-                              </w:r>
-                            </w:p>
-                          </w:txbxContent>
-                        </wps:txbx>
-                        <wps:bodyPr rot="0" spcFirstLastPara="0" vertOverflow="overflow" horzOverflow="overflow" vert="horz" wrap="square" lIns="91440" tIns="45720" rIns="91440" bIns="45720" numCol="1" spcCol="0" rtlCol="0" fromWordArt="0" anchor="t" anchorCtr="0" forceAA="0" compatLnSpc="1">
-                          <a:prstTxWarp prst="textNoShape">
-                            <a:avLst/>
-                          </a:prstTxWarp>
-                          <a:noAutofit/>
-                        </wps:bodyPr>
-                      </wps:wsp>
-                      <wps:wsp>
-                        <wps:cNvPr id="103" name="Ellipse 103"/>
-                        <wps:cNvSpPr/>
-                        <wps:spPr>
-                          <a:xfrm>
-                            <a:off x="38100" y="38100"/>
-                            <a:ext cx="324786" cy="324000"/>
-                          </a:xfrm>
-                          <a:prstGeom prst="ellipse">
-                            <a:avLst/>
-                          </a:prstGeom>
-                          <a:solidFill>
-                            <a:schemeClr val="bg1"/>
-                          </a:solidFill>
-                          <a:ln>
-                            <a:noFill/>
-                          </a:ln>
-                        </wps:spPr>
-                        <wps:style>
-                          <a:lnRef idx="2">
-                            <a:schemeClr val="accent1">
-                              <a:shade val="50000"/>
-                            </a:schemeClr>
-                          </a:lnRef>
-                          <a:fillRef idx="1">
-                            <a:schemeClr val="accent1"/>
-                          </a:fillRef>
-                          <a:effectRef idx="0">
-                            <a:schemeClr val="accent1"/>
-                          </a:effectRef>
-                          <a:fontRef idx="minor">
-                            <a:schemeClr val="lt1"/>
-                          </a:fontRef>
-                        </wps:style>
-                        <wps:bodyPr rot="0" spcFirstLastPara="0" vertOverflow="overflow" horzOverflow="overflow" vert="horz" wrap="square" lIns="91440" tIns="45720" rIns="91440" bIns="45720" numCol="1" spcCol="0" rtlCol="0" fromWordArt="0" anchor="ctr" anchorCtr="0" forceAA="0" compatLnSpc="1">
-                          <a:prstTxWarp prst="textNoShape">
-                            <a:avLst/>
-                          </a:prstTxWarp>
-                          <a:noAutofit/>
-                        </wps:bodyPr>
-                      </wps:wsp>
-                      <pic:pic xmlns:pic="http://schemas.openxmlformats.org/drawingml/2006/picture">
-                        <pic:nvPicPr>
-                          <pic:cNvPr id="104" name="Graphique 104" descr="Tête avec engrenages"/>
-                          <pic:cNvPicPr>
-                            <a:picLocks noChangeAspect="1"/>
-                          </pic:cNvPicPr>
-                        </pic:nvPicPr>
-                        <pic:blipFill>
-                          <a:blip r:embed="rId7" cstate="print">
-                            <a:extLst>
-                              <a:ext uri="{28A0092B-C50C-407E-A947-70E740481C1C}">
-                                <a14:useLocalDpi xmlns:a14="http://schemas.microsoft.com/office/drawing/2010/main" val="0"/>
-                              </a:ext>
-                              <a:ext uri="{96DAC541-7B7A-43D3-8B79-37D633B846F1}">
-                                <asvg:svgBlip xmlns:asvg="http://schemas.microsoft.com/office/drawing/2016/SVG/main" r:embed="rId8"/>
-                              </a:ext>
-                            </a:extLst>
-                          </a:blip>
-                          <a:stretch>
-                            <a:fillRect/>
-                          </a:stretch>
-                        </pic:blipFill>
-                        <pic:spPr>
-                          <a:xfrm>
-                            <a:off x="95250" y="76200"/>
-                            <a:ext cx="233045" cy="233680"/>
-                          </a:xfrm>
-                          <a:prstGeom prst="rect">
-                            <a:avLst/>
-                          </a:prstGeom>
-                        </pic:spPr>
-                      </pic:pic>
-                    </wpg:wgp>
-                  </a:graphicData>
-                </a:graphic>
-              </wp:anchor>
-            </w:drawing>
-          </mc:Choice>
-          <mc:Fallback>
-            <w:pict>
-              <v:group w14:anchorId="5EBD458A" id="Groupe 99" o:spid="_x0000_s1064" style="position:absolute;margin-left:178.4pt;margin-top:5.4pt;width:178.7pt;height:30.95pt;z-index:251670528" coordsize="22698,3930" o:gfxdata="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">
-                <v:roundrect id="Rectangle : coins arrondis 100" o:spid="_x0000_s1065" style="position:absolute;left:1143;top:381;width:21555;height:3295;visibility:visible;mso-wrap-style:square;v-text-anchor:middle" arcsize=".5" o:gfxdata="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" fillcolor="#c45911 [2405]" stroked="f" strokeweight="1pt">
-                  <v:stroke joinstyle="miter"/>
-                </v:roundrect>
-                <v:oval id="Ellipse 101" o:spid="_x0000_s1066" style="position:absolute;width:3924;height:3930;visibility:visible;mso-wrap-style:square;v-text-anchor:middle" o:gfxdata="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" fillcolor="#c45911 [2405]" strokecolor="white [3212]" strokeweight="2.25pt">
-                  <v:stroke joinstyle="miter"/>
-                </v:oval>
-                <v:shape id="Zone de texte 102" o:spid="_x0000_s1067" type="#_x0000_t202" style="position:absolute;left:4191;top:666;width:15897;height:2866;visibility:visible;mso-wrap-style:square;v-text-anchor:top" o:gfxdata="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" filled="f" stroked="f" strokeweight=".5pt">
-                  <v:textbox>
-                    <w:txbxContent>
-                      <w:p>
-                        <w:pPr>
-                          <w:rPr>
-                            <w:rFonts w:ascii="Montserrat" w:hAnsi="Montserrat"/>
-                            <w:color w:val="FFFFFF" w:themeColor="background1"/>
-                          </w:rPr>
-                        </w:pPr>
-                        <w:r>
-                          <w:rPr>
-                            <w:rFonts w:ascii="Montserrat" w:hAnsi="Montserrat"/>
-                            <w:color w:val="FFFFFF" w:themeColor="background1"/>
-                          </w:rPr>
-                          <w:t xml:space="preserve">Expérience </w:t>
-                        </w:r>
-                      </w:p>
-                    </w:txbxContent>
-                  </v:textbox>
-                </v:shape>
-                <v:oval id="Ellipse 103" o:spid="_x0000_s1068" style="position:absolute;left:381;top:381;width:3247;height:3240;visibility:visible;mso-wrap-style:square;v-text-anchor:middle" o:gfxdata="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" fillcolor="white [3212]" stroked="f" strokeweight="1pt">
-                  <v:stroke joinstyle="miter"/>
-                </v:oval>
-                <v:shape id="Graphique 104" o:spid="_x0000_s1069" type="#_x0000_t75" alt="Tête avec engrenages" style="position:absolute;left:952;top:762;width:2330;height:2336;visibility:visible;mso-wrap-style:square" o:gfxdata="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">
-                  <v:imagedata r:id="rId9" o:title="Tête avec engrenages"/>
-                </v:shape>
-              </v:group>
-            </w:pict>
-          </mc:Fallback>
-        </mc:AlternateContent>
-      </w:r>
-    </w:p>
+    <w:p/>
     <w:p>
       <w:r>
         <w:rPr>
@@ -3830,7 +3830,7 @@
         <mc:AlternateContent>
           <mc:Choice Requires="wps">
             <w:drawing>
-              <wp:anchor distT="0" distB="0" distL="114300" distR="114300" simplePos="0" relativeHeight="251643904" behindDoc="0" locked="0" layoutInCell="1" allowOverlap="1" wp14:anchorId="1057FC3E" wp14:editId="60A587AD">
+              <wp:anchor distT="0" distB="0" distL="114300" distR="114300" simplePos="0" relativeHeight="251643904" behindDoc="0" locked="0" layoutInCell="1" allowOverlap="1" wp14:anchorId="1057FC3E" wp14:editId="57BACA70">
                 <wp:simplePos x="0" y="0"/>
                 <wp:positionH relativeFrom="column">
                   <wp:posOffset>-151651</wp:posOffset>
@@ -3938,7 +3938,7 @@
           <w:noProof/>
         </w:rPr>
         <w:drawing>
-          <wp:anchor distT="0" distB="0" distL="114300" distR="114300" simplePos="0" relativeHeight="251649024" behindDoc="0" locked="0" layoutInCell="1" allowOverlap="1" wp14:anchorId="34EBD1B3" wp14:editId="1F42B9ED">
+          <wp:anchor distT="0" distB="0" distL="114300" distR="114300" simplePos="0" relativeHeight="251649024" behindDoc="0" locked="0" layoutInCell="1" allowOverlap="1" wp14:anchorId="34EBD1B3" wp14:editId="631F7D6B">
             <wp:simplePos x="0" y="0"/>
             <wp:positionH relativeFrom="column">
               <wp:posOffset>-294417</wp:posOffset>
@@ -4005,13 +4005,84 @@
         <mc:AlternateContent>
           <mc:Choice Requires="wps">
             <w:drawing>
-              <wp:anchor distT="0" distB="0" distL="114300" distR="114300" simplePos="0" relativeHeight="251672576" behindDoc="0" locked="0" layoutInCell="1" allowOverlap="1" wp14:anchorId="58973A2A" wp14:editId="53111D5B">
+              <wp:anchor distT="0" distB="0" distL="114300" distR="114300" simplePos="0" relativeHeight="251677696" behindDoc="0" locked="0" layoutInCell="1" allowOverlap="1" wp14:anchorId="75D5E368" wp14:editId="1DE9637A">
+                <wp:simplePos x="0" y="0"/>
+                <wp:positionH relativeFrom="margin">
+                  <wp:posOffset>3228549</wp:posOffset>
+                </wp:positionH>
+                <wp:positionV relativeFrom="paragraph">
+                  <wp:posOffset>94727</wp:posOffset>
+                </wp:positionV>
+                <wp:extent cx="0" cy="1407757"/>
+                <wp:effectExtent l="0" t="0" r="38100" b="21590"/>
+                <wp:wrapNone/>
+                <wp:docPr id="113" name="Connecteur droit 113"/>
+                <wp:cNvGraphicFramePr/>
+                <a:graphic xmlns:a="http://schemas.openxmlformats.org/drawingml/2006/main">
+                  <a:graphicData uri="http://schemas.microsoft.com/office/word/2010/wordprocessingShape">
+                    <wps:wsp>
+                      <wps:cNvCnPr/>
+                      <wps:spPr>
+                        <a:xfrm>
+                          <a:off x="0" y="0"/>
+                          <a:ext cx="0" cy="1407757"/>
+                        </a:xfrm>
+                        <a:prstGeom prst="line">
+                          <a:avLst/>
+                        </a:prstGeom>
+                        <a:ln w="12700"/>
+                      </wps:spPr>
+                      <wps:style>
+                        <a:lnRef idx="1">
+                          <a:schemeClr val="dk1"/>
+                        </a:lnRef>
+                        <a:fillRef idx="0">
+                          <a:schemeClr val="dk1"/>
+                        </a:fillRef>
+                        <a:effectRef idx="0">
+                          <a:schemeClr val="dk1"/>
+                        </a:effectRef>
+                        <a:fontRef idx="minor">
+                          <a:schemeClr val="tx1"/>
+                        </a:fontRef>
+                      </wps:style>
+                      <wps:bodyPr/>
+                    </wps:wsp>
+                  </a:graphicData>
+                </a:graphic>
+                <wp14:sizeRelH relativeFrom="margin">
+                  <wp14:pctWidth>0</wp14:pctWidth>
+                </wp14:sizeRelH>
+                <wp14:sizeRelV relativeFrom="margin">
+                  <wp14:pctHeight>0</wp14:pctHeight>
+                </wp14:sizeRelV>
+              </wp:anchor>
+            </w:drawing>
+          </mc:Choice>
+          <mc:Fallback>
+            <w:pict>
+              <v:line w14:anchorId="2CE28E2E" id="Connecteur droit 113" o:spid="_x0000_s1026" style="position:absolute;z-index:251677696;visibility:visible;mso-wrap-style:square;mso-width-percent:0;mso-height-percent:0;mso-wrap-distance-left:9pt;mso-wrap-distance-top:0;mso-wrap-distance-right:9pt;mso-wrap-distance-bottom:0;mso-position-horizontal:absolute;mso-position-horizontal-relative:margin;mso-position-vertical:absolute;mso-position-vertical-relative:text;mso-width-percent:0;mso-height-percent:0;mso-width-relative:margin;mso-height-relative:margin" from="254.2pt,7.45pt" to="254.2pt,118.3pt" o:gfxdata="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" strokecolor="black [3200]" strokeweight="1pt">
+                <v:stroke joinstyle="miter"/>
+                <w10:wrap anchorx="margin"/>
+              </v:line>
+            </w:pict>
+          </mc:Fallback>
+        </mc:AlternateContent>
+      </w:r>
+      <w:r>
+        <w:rPr>
+          <w:noProof/>
+        </w:rPr>
+        <mc:AlternateContent>
+          <mc:Choice Requires="wps">
+            <w:drawing>
+              <wp:anchor distT="0" distB="0" distL="114300" distR="114300" simplePos="0" relativeHeight="251672576" behindDoc="0" locked="0" layoutInCell="1" allowOverlap="1" wp14:anchorId="58973A2A" wp14:editId="78A11DCB">
                 <wp:simplePos x="0" y="0"/>
                 <wp:positionH relativeFrom="column">
-                  <wp:posOffset>3206750</wp:posOffset>
+                  <wp:posOffset>3218703</wp:posOffset>
                 </wp:positionH>
                 <wp:positionV relativeFrom="paragraph">
-                  <wp:posOffset>179070</wp:posOffset>
+                  <wp:posOffset>91440</wp:posOffset>
                 </wp:positionV>
                 <wp:extent cx="56515" cy="57150"/>
                 <wp:effectExtent l="0" t="0" r="635" b="0"/>
@@ -4067,7 +4138,7 @@
           </mc:Choice>
           <mc:Fallback>
             <w:pict>
-              <v:oval w14:anchorId="56380F4E" id="Ellipse 108" o:spid="_x0000_s1026" style="position:absolute;margin-left:252.5pt;margin-top:14.1pt;width:4.45pt;height:4.5pt;z-index:251737088;visibility:visible;mso-wrap-style:square;mso-wrap-distance-left:9pt;mso-wrap-distance-top:0;mso-wrap-distance-right:9pt;mso-wrap-distance-bottom:0;mso-position-horizontal:absolute;mso-position-horizontal-relative:text;mso-position-vertical:absolute;mso-position-vertical-relative:text;v-text-anchor:middle" o:gfxdata="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" fillcolor="black [3213]" stroked="f" strokeweight="1pt">
+              <v:oval w14:anchorId="12D32A00" id="Ellipse 108" o:spid="_x0000_s1026" style="position:absolute;margin-left:253.45pt;margin-top:7.2pt;width:4.45pt;height:4.5pt;z-index:251672576;visibility:visible;mso-wrap-style:square;mso-wrap-distance-left:9pt;mso-wrap-distance-top:0;mso-wrap-distance-right:9pt;mso-wrap-distance-bottom:0;mso-position-horizontal:absolute;mso-position-horizontal-relative:text;mso-position-vertical:absolute;mso-position-vertical-relative:text;v-text-anchor:middle" o:gfxdata="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" fillcolor="black [3213]" stroked="f" strokeweight="1pt">
                 <v:stroke joinstyle="miter"/>
               </v:oval>
             </w:pict>
@@ -4081,13 +4152,184 @@
         <mc:AlternateContent>
           <mc:Choice Requires="wps">
             <w:drawing>
-              <wp:anchor distT="0" distB="0" distL="114300" distR="114300" simplePos="0" relativeHeight="251671552" behindDoc="0" locked="0" layoutInCell="1" allowOverlap="1" wp14:anchorId="489F64E1" wp14:editId="02C0D40E">
+              <wp:anchor distT="0" distB="0" distL="114300" distR="114300" simplePos="0" relativeHeight="251674624" behindDoc="0" locked="0" layoutInCell="1" allowOverlap="1" wp14:anchorId="7ABF8A07" wp14:editId="1550E9FD">
                 <wp:simplePos x="0" y="0"/>
                 <wp:positionH relativeFrom="column">
-                  <wp:posOffset>2179835</wp:posOffset>
+                  <wp:posOffset>3393440</wp:posOffset>
                 </wp:positionH>
                 <wp:positionV relativeFrom="paragraph">
-                  <wp:posOffset>84443</wp:posOffset>
+                  <wp:posOffset>4879</wp:posOffset>
+                </wp:positionV>
+                <wp:extent cx="2939724" cy="857197"/>
+                <wp:effectExtent l="0" t="0" r="0" b="635"/>
+                <wp:wrapNone/>
+                <wp:docPr id="111" name="Zone de texte 111"/>
+                <wp:cNvGraphicFramePr/>
+                <a:graphic xmlns:a="http://schemas.openxmlformats.org/drawingml/2006/main">
+                  <a:graphicData uri="http://schemas.microsoft.com/office/word/2010/wordprocessingShape">
+                    <wps:wsp>
+                      <wps:cNvSpPr txBox="1"/>
+                      <wps:spPr>
+                        <a:xfrm>
+                          <a:off x="0" y="0"/>
+                          <a:ext cx="2939724" cy="857197"/>
+                        </a:xfrm>
+                        <a:prstGeom prst="rect">
+                          <a:avLst/>
+                        </a:prstGeom>
+                        <a:noFill/>
+                        <a:ln w="6350">
+                          <a:noFill/>
+                        </a:ln>
+                      </wps:spPr>
+                      <wps:txbx>
+                        <w:txbxContent>
+                          <w:p>
+                            <w:pPr>
+                              <w:jc w:val="both"/>
+                              <w:rPr>
+                                <w:rFonts w:ascii="Montserrat" w:hAnsi="Montserrat"/>
+                                <w:b/>
+                                <w:bCs/>
+                                <w:noProof/>
+                                <w:color w:val="262626" w:themeColor="text1" w:themeTint="D9"/>
+                                <w:sz w:val="20"/>
+                                <w:szCs w:val="20"/>
+                              </w:rPr>
+                            </w:pPr>
+                            <w:r>
+                              <w:rPr>
+                                <w:rFonts w:ascii="Montserrat" w:hAnsi="Montserrat"/>
+                                <w:b/>
+                                <w:bCs/>
+                                <w:noProof/>
+                                <w:color w:val="262626" w:themeColor="text1" w:themeTint="D9"/>
+                                <w:sz w:val="20"/>
+                                <w:szCs w:val="20"/>
+                              </w:rPr>
+                              <w:t>Stage de pursuite du curiculum</w:t>
+                            </w:r>
+                            <w:r>
+                              <w:rPr>
+                                <w:rFonts w:ascii="Montserrat" w:hAnsi="Montserrat"/>
+                                <w:b/>
+                                <w:bCs/>
+                                <w:noProof/>
+                                <w:color w:val="262626" w:themeColor="text1" w:themeTint="D9"/>
+                                <w:sz w:val="20"/>
+                                <w:szCs w:val="20"/>
+                              </w:rPr>
+                              <w:t xml:space="preserve"> </w:t>
+                            </w:r>
+                          </w:p>
+                          <w:p>
+                            <w:pPr>
+                              <w:jc w:val="both"/>
+                            </w:pPr>
+                            <w:r>
+                              <w:rPr>
+                                <w:rFonts w:ascii="Montserrat" w:hAnsi="Montserrat"/>
+                                <w:noProof/>
+                                <w:color w:val="262626" w:themeColor="text1" w:themeTint="D9"/>
+                                <w:sz w:val="20"/>
+                                <w:szCs w:val="20"/>
+                              </w:rPr>
+                              <w:t xml:space="preserve">Stage d’adaptaptation en milieu de travail a web info net en ouganda kampala de deux mois </w:t>
+                            </w:r>
+                          </w:p>
+                        </w:txbxContent>
+                      </wps:txbx>
+                      <wps:bodyPr rot="0" spcFirstLastPara="0" vertOverflow="overflow" horzOverflow="overflow" vert="horz" wrap="square" lIns="91440" tIns="45720" rIns="91440" bIns="45720" numCol="1" spcCol="0" rtlCol="0" fromWordArt="0" anchor="t" anchorCtr="0" forceAA="0" compatLnSpc="1">
+                        <a:prstTxWarp prst="textNoShape">
+                          <a:avLst/>
+                        </a:prstTxWarp>
+                        <a:noAutofit/>
+                      </wps:bodyPr>
+                    </wps:wsp>
+                  </a:graphicData>
+                </a:graphic>
+              </wp:anchor>
+            </w:drawing>
+          </mc:Choice>
+          <mc:Fallback>
+            <w:pict>
+              <v:shape w14:anchorId="7ABF8A07" id="Zone de texte 111" o:spid="_x0000_s1071" type="#_x0000_t202" style="position:absolute;margin-left:267.2pt;margin-top:.4pt;width:231.45pt;height:67.5pt;z-index:251674624;visibility:visible;mso-wrap-style:square;mso-wrap-distance-left:9pt;mso-wrap-distance-top:0;mso-wrap-distance-right:9pt;mso-wrap-distance-bottom:0;mso-position-horizontal:absolute;mso-position-horizontal-relative:text;mso-position-vertical:absolute;mso-position-vertical-relative:text;v-text-anchor:top" o:gfxdata="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" filled="f" stroked="f" strokeweight=".5pt">
+                <v:textbox>
+                  <w:txbxContent>
+                    <w:p>
+                      <w:pPr>
+                        <w:jc w:val="both"/>
+                        <w:rPr>
+                          <w:rFonts w:ascii="Montserrat" w:hAnsi="Montserrat"/>
+                          <w:b/>
+                          <w:bCs/>
+                          <w:noProof/>
+                          <w:color w:val="262626" w:themeColor="text1" w:themeTint="D9"/>
+                          <w:sz w:val="20"/>
+                          <w:szCs w:val="20"/>
+                        </w:rPr>
+                      </w:pPr>
+                      <w:r>
+                        <w:rPr>
+                          <w:rFonts w:ascii="Montserrat" w:hAnsi="Montserrat"/>
+                          <w:b/>
+                          <w:bCs/>
+                          <w:noProof/>
+                          <w:color w:val="262626" w:themeColor="text1" w:themeTint="D9"/>
+                          <w:sz w:val="20"/>
+                          <w:szCs w:val="20"/>
+                        </w:rPr>
+                        <w:t>Stage de pursuite du curiculum</w:t>
+                      </w:r>
+                      <w:r>
+                        <w:rPr>
+                          <w:rFonts w:ascii="Montserrat" w:hAnsi="Montserrat"/>
+                          <w:b/>
+                          <w:bCs/>
+                          <w:noProof/>
+                          <w:color w:val="262626" w:themeColor="text1" w:themeTint="D9"/>
+                          <w:sz w:val="20"/>
+                          <w:szCs w:val="20"/>
+                        </w:rPr>
+                        <w:t xml:space="preserve"> </w:t>
+                      </w:r>
+                    </w:p>
+                    <w:p>
+                      <w:pPr>
+                        <w:jc w:val="both"/>
+                      </w:pPr>
+                      <w:r>
+                        <w:rPr>
+                          <w:rFonts w:ascii="Montserrat" w:hAnsi="Montserrat"/>
+                          <w:noProof/>
+                          <w:color w:val="262626" w:themeColor="text1" w:themeTint="D9"/>
+                          <w:sz w:val="20"/>
+                          <w:szCs w:val="20"/>
+                        </w:rPr>
+                        <w:t xml:space="preserve">Stage d’adaptaptation en milieu de travail a web info net en ouganda kampala de deux mois </w:t>
+                      </w:r>
+                    </w:p>
+                  </w:txbxContent>
+                </v:textbox>
+              </v:shape>
+            </w:pict>
+          </mc:Fallback>
+        </mc:AlternateContent>
+      </w:r>
+      <w:r>
+        <w:rPr>
+          <w:noProof/>
+        </w:rPr>
+        <mc:AlternateContent>
+          <mc:Choice Requires="wps">
+            <w:drawing>
+              <wp:anchor distT="0" distB="0" distL="114300" distR="114300" simplePos="0" relativeHeight="251671552" behindDoc="0" locked="0" layoutInCell="1" allowOverlap="1" wp14:anchorId="489F64E1" wp14:editId="5C2D4FF2">
+                <wp:simplePos x="0" y="0"/>
+                <wp:positionH relativeFrom="column">
+                  <wp:posOffset>2185830</wp:posOffset>
+                </wp:positionH>
+                <wp:positionV relativeFrom="paragraph">
+                  <wp:posOffset>4879</wp:posOffset>
                 </wp:positionV>
                 <wp:extent cx="965093" cy="222236"/>
                 <wp:effectExtent l="0" t="0" r="0" b="6985"/>
@@ -4196,7 +4438,7 @@
           </mc:Choice>
           <mc:Fallback>
             <w:pict>
-              <v:shape w14:anchorId="489F64E1" id="Zone de texte 107" o:spid="_x0000_s1071" type="#_x0000_t202" style="position:absolute;margin-left:171.65pt;margin-top:6.65pt;width:76pt;height:17.5pt;z-index:251671552;visibility:visible;mso-wrap-style:square;mso-wrap-distance-left:9pt;mso-wrap-distance-top:0;mso-wrap-distance-right:9pt;mso-wrap-distance-bottom:0;mso-position-horizontal:absolute;mso-position-horizontal-relative:text;mso-position-vertical:absolute;mso-position-vertical-relative:text;v-text-anchor:top" o:gfxdata="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" filled="f" stroked="f" strokeweight=".5pt">
+              <v:shape w14:anchorId="489F64E1" id="Zone de texte 107" o:spid="_x0000_s1072" type="#_x0000_t202" style="position:absolute;margin-left:172.1pt;margin-top:.4pt;width:76pt;height:17.5pt;z-index:251671552;visibility:visible;mso-wrap-style:square;mso-wrap-distance-left:9pt;mso-wrap-distance-top:0;mso-wrap-distance-right:9pt;mso-wrap-distance-bottom:0;mso-position-horizontal:absolute;mso-position-horizontal-relative:text;mso-position-vertical:absolute;mso-position-vertical-relative:text;v-text-anchor:top" o:gfxdata="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" filled="f" stroked="f" strokeweight=".5pt">
                 <v:textbox>
                   <w:txbxContent>
                     <w:p>
@@ -4280,249 +4522,7 @@
         <mc:AlternateContent>
           <mc:Choice Requires="wps">
             <w:drawing>
-              <wp:anchor distT="0" distB="0" distL="114300" distR="114300" simplePos="0" relativeHeight="251674624" behindDoc="0" locked="0" layoutInCell="1" allowOverlap="1" wp14:anchorId="7ABF8A07" wp14:editId="2BD440AB">
-                <wp:simplePos x="0" y="0"/>
-                <wp:positionH relativeFrom="column">
-                  <wp:posOffset>3393646</wp:posOffset>
-                </wp:positionH>
-                <wp:positionV relativeFrom="paragraph">
-                  <wp:posOffset>84443</wp:posOffset>
-                </wp:positionV>
-                <wp:extent cx="2939724" cy="857197"/>
-                <wp:effectExtent l="0" t="0" r="0" b="635"/>
-                <wp:wrapNone/>
-                <wp:docPr id="111" name="Zone de texte 111"/>
-                <wp:cNvGraphicFramePr/>
-                <a:graphic xmlns:a="http://schemas.openxmlformats.org/drawingml/2006/main">
-                  <a:graphicData uri="http://schemas.microsoft.com/office/word/2010/wordprocessingShape">
-                    <wps:wsp>
-                      <wps:cNvSpPr txBox="1"/>
-                      <wps:spPr>
-                        <a:xfrm>
-                          <a:off x="0" y="0"/>
-                          <a:ext cx="2939724" cy="857197"/>
-                        </a:xfrm>
-                        <a:prstGeom prst="rect">
-                          <a:avLst/>
-                        </a:prstGeom>
-                        <a:noFill/>
-                        <a:ln w="6350">
-                          <a:noFill/>
-                        </a:ln>
-                      </wps:spPr>
-                      <wps:txbx>
-                        <w:txbxContent>
-                          <w:p>
-                            <w:pPr>
-                              <w:jc w:val="both"/>
-                              <w:rPr>
-                                <w:rFonts w:ascii="Montserrat" w:hAnsi="Montserrat"/>
-                                <w:b/>
-                                <w:bCs/>
-                                <w:noProof/>
-                                <w:color w:val="262626" w:themeColor="text1" w:themeTint="D9"/>
-                                <w:sz w:val="20"/>
-                                <w:szCs w:val="20"/>
-                              </w:rPr>
-                            </w:pPr>
-                            <w:r>
-                              <w:rPr>
-                                <w:rFonts w:ascii="Montserrat" w:hAnsi="Montserrat"/>
-                                <w:b/>
-                                <w:bCs/>
-                                <w:noProof/>
-                                <w:color w:val="262626" w:themeColor="text1" w:themeTint="D9"/>
-                                <w:sz w:val="20"/>
-                                <w:szCs w:val="20"/>
-                              </w:rPr>
-                              <w:t>Stage de pursuite du curiculum</w:t>
-                            </w:r>
-                            <w:r>
-                              <w:rPr>
-                                <w:rFonts w:ascii="Montserrat" w:hAnsi="Montserrat"/>
-                                <w:b/>
-                                <w:bCs/>
-                                <w:noProof/>
-                                <w:color w:val="262626" w:themeColor="text1" w:themeTint="D9"/>
-                                <w:sz w:val="20"/>
-                                <w:szCs w:val="20"/>
-                              </w:rPr>
-                              <w:t xml:space="preserve"> </w:t>
-                            </w:r>
-                          </w:p>
-                          <w:p>
-                            <w:pPr>
-                              <w:jc w:val="both"/>
-                            </w:pPr>
-                            <w:r>
-                              <w:rPr>
-                                <w:rFonts w:ascii="Montserrat" w:hAnsi="Montserrat"/>
-                                <w:noProof/>
-                                <w:color w:val="262626" w:themeColor="text1" w:themeTint="D9"/>
-                                <w:sz w:val="20"/>
-                                <w:szCs w:val="20"/>
-                              </w:rPr>
-                              <w:t xml:space="preserve">Stage d’adaptaptation en milieu de travail a web info net en ouganda kampala de deux mois </w:t>
-                            </w:r>
-                          </w:p>
-                        </w:txbxContent>
-                      </wps:txbx>
-                      <wps:bodyPr rot="0" spcFirstLastPara="0" vertOverflow="overflow" horzOverflow="overflow" vert="horz" wrap="square" lIns="91440" tIns="45720" rIns="91440" bIns="45720" numCol="1" spcCol="0" rtlCol="0" fromWordArt="0" anchor="t" anchorCtr="0" forceAA="0" compatLnSpc="1">
-                        <a:prstTxWarp prst="textNoShape">
-                          <a:avLst/>
-                        </a:prstTxWarp>
-                        <a:noAutofit/>
-                      </wps:bodyPr>
-                    </wps:wsp>
-                  </a:graphicData>
-                </a:graphic>
-              </wp:anchor>
-            </w:drawing>
-          </mc:Choice>
-          <mc:Fallback>
-            <w:pict>
-              <v:shape w14:anchorId="7ABF8A07" id="Zone de texte 111" o:spid="_x0000_s1072" type="#_x0000_t202" style="position:absolute;margin-left:267.2pt;margin-top:6.65pt;width:231.45pt;height:67.5pt;z-index:251674624;visibility:visible;mso-wrap-style:square;mso-wrap-distance-left:9pt;mso-wrap-distance-top:0;mso-wrap-distance-right:9pt;mso-wrap-distance-bottom:0;mso-position-horizontal:absolute;mso-position-horizontal-relative:text;mso-position-vertical:absolute;mso-position-vertical-relative:text;v-text-anchor:top" o:gfxdata="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" filled="f" stroked="f" strokeweight=".5pt">
-                <v:textbox>
-                  <w:txbxContent>
-                    <w:p>
-                      <w:pPr>
-                        <w:jc w:val="both"/>
-                        <w:rPr>
-                          <w:rFonts w:ascii="Montserrat" w:hAnsi="Montserrat"/>
-                          <w:b/>
-                          <w:bCs/>
-                          <w:noProof/>
-                          <w:color w:val="262626" w:themeColor="text1" w:themeTint="D9"/>
-                          <w:sz w:val="20"/>
-                          <w:szCs w:val="20"/>
-                        </w:rPr>
-                      </w:pPr>
-                      <w:r>
-                        <w:rPr>
-                          <w:rFonts w:ascii="Montserrat" w:hAnsi="Montserrat"/>
-                          <w:b/>
-                          <w:bCs/>
-                          <w:noProof/>
-                          <w:color w:val="262626" w:themeColor="text1" w:themeTint="D9"/>
-                          <w:sz w:val="20"/>
-                          <w:szCs w:val="20"/>
-                        </w:rPr>
-                        <w:t>Stage de pursuite du curiculum</w:t>
-                      </w:r>
-                      <w:r>
-                        <w:rPr>
-                          <w:rFonts w:ascii="Montserrat" w:hAnsi="Montserrat"/>
-                          <w:b/>
-                          <w:bCs/>
-                          <w:noProof/>
-                          <w:color w:val="262626" w:themeColor="text1" w:themeTint="D9"/>
-                          <w:sz w:val="20"/>
-                          <w:szCs w:val="20"/>
-                        </w:rPr>
-                        <w:t xml:space="preserve"> </w:t>
-                      </w:r>
-                    </w:p>
-                    <w:p>
-                      <w:pPr>
-                        <w:jc w:val="both"/>
-                      </w:pPr>
-                      <w:r>
-                        <w:rPr>
-                          <w:rFonts w:ascii="Montserrat" w:hAnsi="Montserrat"/>
-                          <w:noProof/>
-                          <w:color w:val="262626" w:themeColor="text1" w:themeTint="D9"/>
-                          <w:sz w:val="20"/>
-                          <w:szCs w:val="20"/>
-                        </w:rPr>
-                        <w:t xml:space="preserve">Stage d’adaptaptation en milieu de travail a web info net en ouganda kampala de deux mois </w:t>
-                      </w:r>
-                    </w:p>
-                  </w:txbxContent>
-                </v:textbox>
-              </v:shape>
-            </w:pict>
-          </mc:Fallback>
-        </mc:AlternateContent>
-      </w:r>
-      <w:r>
-        <w:rPr>
-          <w:noProof/>
-        </w:rPr>
-        <mc:AlternateContent>
-          <mc:Choice Requires="wps">
-            <w:drawing>
-              <wp:anchor distT="0" distB="0" distL="114300" distR="114300" simplePos="0" relativeHeight="251677696" behindDoc="0" locked="0" layoutInCell="1" allowOverlap="1" wp14:anchorId="75D5E368" wp14:editId="08C1B76B">
-                <wp:simplePos x="0" y="0"/>
-                <wp:positionH relativeFrom="margin">
-                  <wp:posOffset>3221355</wp:posOffset>
-                </wp:positionH>
-                <wp:positionV relativeFrom="paragraph">
-                  <wp:posOffset>210489</wp:posOffset>
-                </wp:positionV>
-                <wp:extent cx="0" cy="1727200"/>
-                <wp:effectExtent l="0" t="0" r="38100" b="25400"/>
-                <wp:wrapNone/>
-                <wp:docPr id="113" name="Connecteur droit 113"/>
-                <wp:cNvGraphicFramePr/>
-                <a:graphic xmlns:a="http://schemas.openxmlformats.org/drawingml/2006/main">
-                  <a:graphicData uri="http://schemas.microsoft.com/office/word/2010/wordprocessingShape">
-                    <wps:wsp>
-                      <wps:cNvCnPr/>
-                      <wps:spPr>
-                        <a:xfrm>
-                          <a:off x="0" y="0"/>
-                          <a:ext cx="0" cy="1727200"/>
-                        </a:xfrm>
-                        <a:prstGeom prst="line">
-                          <a:avLst/>
-                        </a:prstGeom>
-                        <a:ln w="12700"/>
-                      </wps:spPr>
-                      <wps:style>
-                        <a:lnRef idx="1">
-                          <a:schemeClr val="dk1"/>
-                        </a:lnRef>
-                        <a:fillRef idx="0">
-                          <a:schemeClr val="dk1"/>
-                        </a:fillRef>
-                        <a:effectRef idx="0">
-                          <a:schemeClr val="dk1"/>
-                        </a:effectRef>
-                        <a:fontRef idx="minor">
-                          <a:schemeClr val="tx1"/>
-                        </a:fontRef>
-                      </wps:style>
-                      <wps:bodyPr/>
-                    </wps:wsp>
-                  </a:graphicData>
-                </a:graphic>
-                <wp14:sizeRelH relativeFrom="margin">
-                  <wp14:pctWidth>0</wp14:pctWidth>
-                </wp14:sizeRelH>
-                <wp14:sizeRelV relativeFrom="margin">
-                  <wp14:pctHeight>0</wp14:pctHeight>
-                </wp14:sizeRelV>
-              </wp:anchor>
-            </w:drawing>
-          </mc:Choice>
-          <mc:Fallback>
-            <w:pict>
-              <v:line w14:anchorId="02E93524" id="Connecteur droit 113" o:spid="_x0000_s1026" style="position:absolute;z-index:251743232;visibility:visible;mso-wrap-style:square;mso-width-percent:0;mso-height-percent:0;mso-wrap-distance-left:9pt;mso-wrap-distance-top:0;mso-wrap-distance-right:9pt;mso-wrap-distance-bottom:0;mso-position-horizontal:absolute;mso-position-horizontal-relative:margin;mso-position-vertical:absolute;mso-position-vertical-relative:text;mso-width-percent:0;mso-height-percent:0;mso-width-relative:margin;mso-height-relative:margin" from="253.65pt,16.55pt" to="253.65pt,152.55pt" o:gfxdata="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" strokecolor="black [3200]" strokeweight="1pt">
-                <v:stroke joinstyle="miter"/>
-                <w10:wrap anchorx="margin"/>
-              </v:line>
-            </w:pict>
-          </mc:Fallback>
-        </mc:AlternateContent>
-      </w:r>
-      <w:r>
-        <w:rPr>
-          <w:noProof/>
-        </w:rPr>
-        <mc:AlternateContent>
-          <mc:Choice Requires="wps">
-            <w:drawing>
-              <wp:anchor distT="0" distB="0" distL="114300" distR="114300" simplePos="0" relativeHeight="251645952" behindDoc="0" locked="0" layoutInCell="1" allowOverlap="1" wp14:anchorId="394288F9" wp14:editId="0AA62871">
+              <wp:anchor distT="0" distB="0" distL="114300" distR="114300" simplePos="0" relativeHeight="251645952" behindDoc="0" locked="0" layoutInCell="1" allowOverlap="1" wp14:anchorId="394288F9" wp14:editId="5160EA3A">
                 <wp:simplePos x="0" y="0"/>
                 <wp:positionH relativeFrom="column">
                   <wp:posOffset>-157587</wp:posOffset>
@@ -4648,7 +4648,7 @@
           <w:noProof/>
         </w:rPr>
         <w:drawing>
-          <wp:anchor distT="0" distB="0" distL="114300" distR="114300" simplePos="0" relativeHeight="251650048" behindDoc="0" locked="0" layoutInCell="1" allowOverlap="1" wp14:anchorId="2100CEFC" wp14:editId="236A1CBE">
+          <wp:anchor distT="0" distB="0" distL="114300" distR="114300" simplePos="0" relativeHeight="251650048" behindDoc="0" locked="0" layoutInCell="1" allowOverlap="1" wp14:anchorId="2100CEFC" wp14:editId="0E06A1D1">
             <wp:simplePos x="0" y="0"/>
             <wp:positionH relativeFrom="column">
               <wp:posOffset>-299720</wp:posOffset>
@@ -4713,7 +4713,7 @@
         <mc:AlternateContent>
           <mc:Choice Requires="wps">
             <w:drawing>
-              <wp:anchor distT="0" distB="0" distL="114300" distR="114300" simplePos="0" relativeHeight="251644928" behindDoc="0" locked="0" layoutInCell="1" allowOverlap="1" wp14:anchorId="2903FF05" wp14:editId="38DD6683">
+              <wp:anchor distT="0" distB="0" distL="114300" distR="114300" simplePos="0" relativeHeight="251644928" behindDoc="0" locked="0" layoutInCell="1" allowOverlap="1" wp14:anchorId="2903FF05" wp14:editId="2F7A943C">
                 <wp:simplePos x="0" y="0"/>
                 <wp:positionH relativeFrom="column">
                   <wp:posOffset>-317904</wp:posOffset>
@@ -4777,7 +4777,7 @@
           </mc:Choice>
           <mc:Fallback>
             <w:pict>
-              <v:oval w14:anchorId="1E34AEF6" id="Ellipse 40" o:spid="_x0000_s1026" style="position:absolute;margin-left:-25.05pt;margin-top:23.6pt;width:14.15pt;height:14.15pt;z-index:251663360;visibility:visible;mso-wrap-style:square;mso-wrap-distance-left:9pt;mso-wrap-distance-top:0;mso-wrap-distance-right:9pt;mso-wrap-distance-bottom:0;mso-position-horizontal:absolute;mso-position-horizontal-relative:text;mso-position-vertical:absolute;mso-position-vertical-relative:text;v-text-anchor:middle" o:gfxdata="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" fillcolor="#c45911 [2405]" stroked="f" strokeweight="1pt">
+              <v:oval w14:anchorId="18CA8BA2" id="Ellipse 40" o:spid="_x0000_s1026" style="position:absolute;margin-left:-25.05pt;margin-top:23.6pt;width:14.15pt;height:14.15pt;z-index:251644928;visibility:visible;mso-wrap-style:square;mso-wrap-distance-left:9pt;mso-wrap-distance-top:0;mso-wrap-distance-right:9pt;mso-wrap-distance-bottom:0;mso-position-horizontal:absolute;mso-position-horizontal-relative:text;mso-position-vertical:absolute;mso-position-vertical-relative:text;v-text-anchor:middle" o:gfxdata="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" fillcolor="#c45911 [2405]" stroked="f" strokeweight="1pt">
                 <v:stroke joinstyle="miter"/>
               </v:oval>
             </w:pict>
@@ -4798,7 +4798,7 @@
         <mc:AlternateContent>
           <mc:Choice Requires="wps">
             <w:drawing>
-              <wp:anchor distT="0" distB="0" distL="114300" distR="114300" simplePos="0" relativeHeight="251648000" behindDoc="0" locked="0" layoutInCell="1" allowOverlap="1" wp14:anchorId="2D367F82" wp14:editId="20B27FFD">
+              <wp:anchor distT="0" distB="0" distL="114300" distR="114300" simplePos="0" relativeHeight="251648000" behindDoc="0" locked="0" layoutInCell="1" allowOverlap="1" wp14:anchorId="2D367F82" wp14:editId="0C959C50">
                 <wp:simplePos x="0" y="0"/>
                 <wp:positionH relativeFrom="column">
                   <wp:posOffset>-151651</wp:posOffset>
@@ -4906,7 +4906,7 @@
           <w:noProof/>
         </w:rPr>
         <w:drawing>
-          <wp:anchor distT="0" distB="0" distL="114300" distR="114300" simplePos="0" relativeHeight="251651072" behindDoc="0" locked="0" layoutInCell="1" allowOverlap="1" wp14:anchorId="62677600" wp14:editId="7AE4E2ED">
+          <wp:anchor distT="0" distB="0" distL="114300" distR="114300" simplePos="0" relativeHeight="251651072" behindDoc="0" locked="0" layoutInCell="1" allowOverlap="1" wp14:anchorId="62677600" wp14:editId="629A6CB9">
             <wp:simplePos x="0" y="0"/>
             <wp:positionH relativeFrom="column">
               <wp:posOffset>-300767</wp:posOffset>
@@ -4971,7 +4971,7 @@
         <mc:AlternateContent>
           <mc:Choice Requires="wps">
             <w:drawing>
-              <wp:anchor distT="0" distB="0" distL="114300" distR="114300" simplePos="0" relativeHeight="251646976" behindDoc="0" locked="0" layoutInCell="1" allowOverlap="1" wp14:anchorId="31E28244" wp14:editId="39E28C05">
+              <wp:anchor distT="0" distB="0" distL="114300" distR="114300" simplePos="0" relativeHeight="251646976" behindDoc="0" locked="0" layoutInCell="1" allowOverlap="1" wp14:anchorId="31E28244" wp14:editId="5949CFDE">
                 <wp:simplePos x="0" y="0"/>
                 <wp:positionH relativeFrom="column">
                   <wp:posOffset>-311966</wp:posOffset>
@@ -5035,7 +5035,7 @@
           </mc:Choice>
           <mc:Fallback>
             <w:pict>
-              <v:oval w14:anchorId="1DD26ED5" id="Ellipse 44" o:spid="_x0000_s1026" style="position:absolute;margin-left:-24.55pt;margin-top:23.55pt;width:14.15pt;height:14.15pt;z-index:251668480;visibility:visible;mso-wrap-style:square;mso-wrap-distance-left:9pt;mso-wrap-distance-top:0;mso-wrap-distance-right:9pt;mso-wrap-distance-bottom:0;mso-position-horizontal:absolute;mso-position-horizontal-relative:text;mso-position-vertical:absolute;mso-position-vertical-relative:text;v-text-anchor:middle" o:gfxdata="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" fillcolor="#c45911 [2405]" stroked="f" strokeweight="1pt">
+              <v:oval w14:anchorId="291A8968" id="Ellipse 44" o:spid="_x0000_s1026" style="position:absolute;margin-left:-24.55pt;margin-top:23.55pt;width:14.15pt;height:14.15pt;z-index:251646976;visibility:visible;mso-wrap-style:square;mso-wrap-distance-left:9pt;mso-wrap-distance-top:0;mso-wrap-distance-right:9pt;mso-wrap-distance-bottom:0;mso-position-horizontal:absolute;mso-position-horizontal-relative:text;mso-position-vertical:absolute;mso-position-vertical-relative:text;v-text-anchor:middle" o:gfxdata="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" fillcolor="#c45911 [2405]" stroked="f" strokeweight="1pt">
                 <v:stroke joinstyle="miter"/>
               </v:oval>
             </w:pict>
@@ -5057,195 +5057,227 @@
           <w:noProof/>
         </w:rPr>
         <mc:AlternateContent>
-          <mc:Choice Requires="wps">
+          <mc:Choice Requires="wpg">
             <w:drawing>
-              <wp:anchor distT="0" distB="0" distL="114300" distR="114300" simplePos="0" relativeHeight="251684864" behindDoc="0" locked="0" layoutInCell="1" allowOverlap="1" wp14:anchorId="16A5B0C4" wp14:editId="3C46ED41">
+              <wp:anchor distT="0" distB="0" distL="114300" distR="114300" simplePos="0" relativeHeight="251686912" behindDoc="0" locked="0" layoutInCell="1" allowOverlap="1" wp14:anchorId="1FDD045E" wp14:editId="2620C16D">
                 <wp:simplePos x="0" y="0"/>
                 <wp:positionH relativeFrom="column">
-                  <wp:posOffset>2198007</wp:posOffset>
+                  <wp:posOffset>2166819</wp:posOffset>
                 </wp:positionH>
                 <wp:positionV relativeFrom="paragraph">
-                  <wp:posOffset>3625215</wp:posOffset>
+                  <wp:posOffset>2752347</wp:posOffset>
                 </wp:positionV>
-                <wp:extent cx="2939415" cy="733425"/>
-                <wp:effectExtent l="0" t="0" r="0" b="0"/>
+                <wp:extent cx="4110991" cy="297180"/>
+                <wp:effectExtent l="0" t="0" r="3810" b="7620"/>
                 <wp:wrapNone/>
-                <wp:docPr id="142" name="Zone de texte 142"/>
+                <wp:docPr id="8" name="Groupe 132"/>
                 <wp:cNvGraphicFramePr/>
                 <a:graphic xmlns:a="http://schemas.openxmlformats.org/drawingml/2006/main">
-                  <a:graphicData uri="http://schemas.microsoft.com/office/word/2010/wordprocessingShape">
-                    <wps:wsp>
-                      <wps:cNvSpPr txBox="1"/>
-                      <wps:spPr>
+                  <a:graphicData uri="http://schemas.microsoft.com/office/word/2010/wordprocessingGroup">
+                    <wpg:wgp>
+                      <wpg:cNvGrpSpPr/>
+                      <wpg:grpSpPr>
                         <a:xfrm>
                           <a:off x="0" y="0"/>
-                          <a:ext cx="2939415" cy="733425"/>
+                          <a:ext cx="4110991" cy="297180"/>
+                          <a:chOff x="-56188" y="0"/>
+                          <a:chExt cx="4112007" cy="297547"/>
                         </a:xfrm>
-                        <a:prstGeom prst="rect">
-                          <a:avLst/>
-                        </a:prstGeom>
-                        <a:noFill/>
-                        <a:ln w="6350">
+                      </wpg:grpSpPr>
+                      <wps:wsp>
+                        <wps:cNvPr id="10" name="Zone de texte 133"/>
+                        <wps:cNvSpPr txBox="1"/>
+                        <wps:spPr>
+                          <a:xfrm>
+                            <a:off x="-56188" y="0"/>
+                            <a:ext cx="1033521" cy="297547"/>
+                          </a:xfrm>
+                          <a:prstGeom prst="rect">
+                            <a:avLst/>
+                          </a:prstGeom>
                           <a:noFill/>
-                        </a:ln>
-                      </wps:spPr>
-                      <wps:txbx>
-                        <w:txbxContent>
-                          <w:p>
-                            <w:pPr>
-                              <w:jc w:val="both"/>
-                              <w:rPr>
-                                <w:rFonts w:ascii="Montserrat" w:hAnsi="Montserrat"/>
-                                <w:b/>
-                                <w:bCs/>
-                                <w:noProof/>
-                                <w:color w:val="262626" w:themeColor="text1" w:themeTint="D9"/>
-                                <w:sz w:val="20"/>
-                                <w:szCs w:val="20"/>
-                              </w:rPr>
-                            </w:pPr>
-                            <w:r>
-                              <w:rPr>
-                                <w:rFonts w:ascii="Montserrat" w:hAnsi="Montserrat"/>
-                                <w:b/>
-                                <w:bCs/>
-                                <w:noProof/>
-                                <w:color w:val="262626" w:themeColor="text1" w:themeTint="D9"/>
-                                <w:sz w:val="20"/>
-                                <w:szCs w:val="20"/>
-                              </w:rPr>
-                              <w:t xml:space="preserve">Dr. Lakshmi Bhabuu +256 758 254 039 </w:t>
-                            </w:r>
-                          </w:p>
-                          <w:p>
-                            <w:pPr>
-                              <w:jc w:val="both"/>
-                              <w:rPr>
-                                <w:rFonts w:ascii="Montserrat" w:hAnsi="Montserrat"/>
-                                <w:noProof/>
-                                <w:color w:val="262626" w:themeColor="text1" w:themeTint="D9"/>
-                                <w:sz w:val="20"/>
-                                <w:szCs w:val="20"/>
-                              </w:rPr>
-                            </w:pPr>
-                            <w:r>
-                              <w:rPr>
-                                <w:rFonts w:ascii="Montserrat" w:hAnsi="Montserrat"/>
-                                <w:noProof/>
-                                <w:color w:val="262626" w:themeColor="text1" w:themeTint="D9"/>
-                                <w:sz w:val="20"/>
-                                <w:szCs w:val="20"/>
-                              </w:rPr>
-                              <w:t>Dean de faculte de science et technologie a L’International University of East africa</w:t>
-                            </w:r>
-                          </w:p>
-                          <w:p>
-                            <w:pPr>
-                              <w:jc w:val="both"/>
-                              <w:rPr>
-                                <w:rFonts w:ascii="Montserrat" w:hAnsi="Montserrat"/>
-                                <w:noProof/>
-                                <w:color w:val="262626" w:themeColor="text1" w:themeTint="D9"/>
-                                <w:sz w:val="20"/>
-                                <w:szCs w:val="20"/>
-                              </w:rPr>
-                            </w:pPr>
-                          </w:p>
-                          <w:p>
-                            <w:pPr>
-                              <w:jc w:val="both"/>
-                            </w:pPr>
-                          </w:p>
-                        </w:txbxContent>
-                      </wps:txbx>
-                      <wps:bodyPr rot="0" spcFirstLastPara="0" vertOverflow="overflow" horzOverflow="overflow" vert="horz" wrap="square" lIns="91440" tIns="45720" rIns="91440" bIns="45720" numCol="1" spcCol="0" rtlCol="0" fromWordArt="0" anchor="t" anchorCtr="0" forceAA="0" compatLnSpc="1">
-                        <a:prstTxWarp prst="textNoShape">
-                          <a:avLst/>
-                        </a:prstTxWarp>
-                        <a:noAutofit/>
-                      </wps:bodyPr>
-                    </wps:wsp>
+                          <a:ln w="6350">
+                            <a:noFill/>
+                          </a:ln>
+                        </wps:spPr>
+                        <wps:txbx>
+                          <w:txbxContent>
+                            <w:p>
+                              <w:pPr>
+                                <w:jc w:val="both"/>
+                                <w:rPr>
+                                  <w:rFonts w:ascii="Montserrat" w:hAnsi="Montserrat"/>
+                                  <w:b/>
+                                  <w:bCs/>
+                                  <w:noProof/>
+                                  <w:color w:val="262626" w:themeColor="text1" w:themeTint="D9"/>
+                                  <w:sz w:val="20"/>
+                                  <w:szCs w:val="20"/>
+                                </w:rPr>
+                              </w:pPr>
+                              <w:r>
+                                <w:rPr>
+                                  <w:rFonts w:ascii="Montserrat" w:hAnsi="Montserrat"/>
+                                  <w:b/>
+                                  <w:bCs/>
+                                  <w:noProof/>
+                                  <w:color w:val="262626" w:themeColor="text1" w:themeTint="D9"/>
+                                  <w:sz w:val="20"/>
+                                  <w:szCs w:val="20"/>
+                                </w:rPr>
+                                <w:t>Autres langues</w:t>
+                              </w:r>
+                            </w:p>
+                            <w:p>
+                              <w:pPr>
+                                <w:jc w:val="both"/>
+                              </w:pPr>
+                            </w:p>
+                          </w:txbxContent>
+                        </wps:txbx>
+                        <wps:bodyPr rot="0" spcFirstLastPara="0" vertOverflow="overflow" horzOverflow="overflow" vert="horz" wrap="square" lIns="91440" tIns="45720" rIns="91440" bIns="45720" numCol="1" spcCol="0" rtlCol="0" fromWordArt="0" anchor="t" anchorCtr="0" forceAA="0" compatLnSpc="1">
+                          <a:prstTxWarp prst="textNoShape">
+                            <a:avLst/>
+                          </a:prstTxWarp>
+                          <a:noAutofit/>
+                        </wps:bodyPr>
+                      </wps:wsp>
+                      <wps:wsp>
+                        <wps:cNvPr id="26" name="Rectangle 26"/>
+                        <wps:cNvSpPr/>
+                        <wps:spPr>
+                          <a:xfrm>
+                            <a:off x="1061049" y="103517"/>
+                            <a:ext cx="2984739" cy="86264"/>
+                          </a:xfrm>
+                          <a:prstGeom prst="rect">
+                            <a:avLst/>
+                          </a:prstGeom>
+                          <a:solidFill>
+                            <a:schemeClr val="accent2">
+                              <a:lumMod val="75000"/>
+                            </a:schemeClr>
+                          </a:solidFill>
+                          <a:ln>
+                            <a:noFill/>
+                          </a:ln>
+                        </wps:spPr>
+                        <wps:style>
+                          <a:lnRef idx="2">
+                            <a:schemeClr val="accent1">
+                              <a:shade val="50000"/>
+                            </a:schemeClr>
+                          </a:lnRef>
+                          <a:fillRef idx="1">
+                            <a:schemeClr val="accent1"/>
+                          </a:fillRef>
+                          <a:effectRef idx="0">
+                            <a:schemeClr val="accent1"/>
+                          </a:effectRef>
+                          <a:fontRef idx="minor">
+                            <a:schemeClr val="lt1"/>
+                          </a:fontRef>
+                        </wps:style>
+                        <wps:bodyPr rot="0" spcFirstLastPara="0" vertOverflow="overflow" horzOverflow="overflow" vert="horz" wrap="square" lIns="91440" tIns="45720" rIns="91440" bIns="45720" numCol="1" spcCol="0" rtlCol="0" fromWordArt="0" anchor="ctr" anchorCtr="0" forceAA="0" compatLnSpc="1">
+                          <a:prstTxWarp prst="textNoShape">
+                            <a:avLst/>
+                          </a:prstTxWarp>
+                          <a:noAutofit/>
+                        </wps:bodyPr>
+                      </wps:wsp>
+                      <wps:wsp>
+                        <wps:cNvPr id="31" name="Rectangle 31"/>
+                        <wps:cNvSpPr/>
+                        <wps:spPr>
+                          <a:xfrm>
+                            <a:off x="2447980" y="103517"/>
+                            <a:ext cx="1607839" cy="86264"/>
+                          </a:xfrm>
+                          <a:prstGeom prst="rect">
+                            <a:avLst/>
+                          </a:prstGeom>
+                          <a:solidFill>
+                            <a:srgbClr val="002060"/>
+                          </a:solidFill>
+                          <a:ln>
+                            <a:noFill/>
+                          </a:ln>
+                        </wps:spPr>
+                        <wps:style>
+                          <a:lnRef idx="2">
+                            <a:schemeClr val="accent1">
+                              <a:shade val="50000"/>
+                            </a:schemeClr>
+                          </a:lnRef>
+                          <a:fillRef idx="1">
+                            <a:schemeClr val="accent1"/>
+                          </a:fillRef>
+                          <a:effectRef idx="0">
+                            <a:schemeClr val="accent1"/>
+                          </a:effectRef>
+                          <a:fontRef idx="minor">
+                            <a:schemeClr val="lt1"/>
+                          </a:fontRef>
+                        </wps:style>
+                        <wps:bodyPr rot="0" spcFirstLastPara="0" vertOverflow="overflow" horzOverflow="overflow" vert="horz" wrap="square" lIns="91440" tIns="45720" rIns="91440" bIns="45720" numCol="1" spcCol="0" rtlCol="0" fromWordArt="0" anchor="ctr" anchorCtr="0" forceAA="0" compatLnSpc="1">
+                          <a:prstTxWarp prst="textNoShape">
+                            <a:avLst/>
+                          </a:prstTxWarp>
+                          <a:noAutofit/>
+                        </wps:bodyPr>
+                      </wps:wsp>
+                    </wpg:wgp>
                   </a:graphicData>
                 </a:graphic>
-                <wp14:sizeRelV relativeFrom="margin">
-                  <wp14:pctHeight>0</wp14:pctHeight>
-                </wp14:sizeRelV>
+                <wp14:sizeRelH relativeFrom="margin">
+                  <wp14:pctWidth>0</wp14:pctWidth>
+                </wp14:sizeRelH>
               </wp:anchor>
             </w:drawing>
           </mc:Choice>
           <mc:Fallback>
             <w:pict>
-              <v:shape w14:anchorId="16A5B0C4" id="Zone de texte 142" o:spid="_x0000_s1075" type="#_x0000_t202" style="position:absolute;margin-left:173.05pt;margin-top:285.45pt;width:231.45pt;height:57.75pt;z-index:251684864;visibility:visible;mso-wrap-style:square;mso-height-percent:0;mso-wrap-distance-left:9pt;mso-wrap-distance-top:0;mso-wrap-distance-right:9pt;mso-wrap-distance-bottom:0;mso-position-horizontal:absolute;mso-position-horizontal-relative:text;mso-position-vertical:absolute;mso-position-vertical-relative:text;mso-height-percent:0;mso-height-relative:margin;v-text-anchor:top" o:gfxdata="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" filled="f" stroked="f" strokeweight=".5pt">
-                <v:textbox>
-                  <w:txbxContent>
-                    <w:p>
-                      <w:pPr>
-                        <w:jc w:val="both"/>
-                        <w:rPr>
-                          <w:rFonts w:ascii="Montserrat" w:hAnsi="Montserrat"/>
-                          <w:b/>
-                          <w:bCs/>
-                          <w:noProof/>
-                          <w:color w:val="262626" w:themeColor="text1" w:themeTint="D9"/>
-                          <w:sz w:val="20"/>
-                          <w:szCs w:val="20"/>
-                        </w:rPr>
-                      </w:pPr>
-                      <w:r>
-                        <w:rPr>
-                          <w:rFonts w:ascii="Montserrat" w:hAnsi="Montserrat"/>
-                          <w:b/>
-                          <w:bCs/>
-                          <w:noProof/>
-                          <w:color w:val="262626" w:themeColor="text1" w:themeTint="D9"/>
-                          <w:sz w:val="20"/>
-                          <w:szCs w:val="20"/>
-                        </w:rPr>
-                        <w:t xml:space="preserve">Dr. Lakshmi Bhabuu +256 758 254 039 </w:t>
-                      </w:r>
-                    </w:p>
-                    <w:p>
-                      <w:pPr>
-                        <w:jc w:val="both"/>
-                        <w:rPr>
-                          <w:rFonts w:ascii="Montserrat" w:hAnsi="Montserrat"/>
-                          <w:noProof/>
-                          <w:color w:val="262626" w:themeColor="text1" w:themeTint="D9"/>
-                          <w:sz w:val="20"/>
-                          <w:szCs w:val="20"/>
-                        </w:rPr>
-                      </w:pPr>
-                      <w:r>
-                        <w:rPr>
-                          <w:rFonts w:ascii="Montserrat" w:hAnsi="Montserrat"/>
-                          <w:noProof/>
-                          <w:color w:val="262626" w:themeColor="text1" w:themeTint="D9"/>
-                          <w:sz w:val="20"/>
-                          <w:szCs w:val="20"/>
-                        </w:rPr>
-                        <w:t>Dean de faculte de science et technologie a L’International University of East africa</w:t>
-                      </w:r>
-                    </w:p>
-                    <w:p>
-                      <w:pPr>
-                        <w:jc w:val="both"/>
-                        <w:rPr>
-                          <w:rFonts w:ascii="Montserrat" w:hAnsi="Montserrat"/>
-                          <w:noProof/>
-                          <w:color w:val="262626" w:themeColor="text1" w:themeTint="D9"/>
-                          <w:sz w:val="20"/>
-                          <w:szCs w:val="20"/>
-                        </w:rPr>
-                      </w:pPr>
-                    </w:p>
-                    <w:p>
-                      <w:pPr>
-                        <w:jc w:val="both"/>
-                      </w:pPr>
-                    </w:p>
-                  </w:txbxContent>
-                </v:textbox>
-              </v:shape>
+              <v:group w14:anchorId="1FDD045E" id="Groupe 132" o:spid="_x0000_s1075" style="position:absolute;margin-left:170.6pt;margin-top:216.7pt;width:323.7pt;height:23.4pt;z-index:251686912;mso-width-relative:margin" coordorigin="-561" coordsize="41120,2975" o:gfxdata="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">
+                <v:shape id="Zone de texte 133" o:spid="_x0000_s1076" type="#_x0000_t202" style="position:absolute;left:-561;width:10334;height:2975;visibility:visible;mso-wrap-style:square;v-text-anchor:top" o:gfxdata="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" filled="f" stroked="f" strokeweight=".5pt">
+                  <v:textbox>
+                    <w:txbxContent>
+                      <w:p>
+                        <w:pPr>
+                          <w:jc w:val="both"/>
+                          <w:rPr>
+                            <w:rFonts w:ascii="Montserrat" w:hAnsi="Montserrat"/>
+                            <w:b/>
+                            <w:bCs/>
+                            <w:noProof/>
+                            <w:color w:val="262626" w:themeColor="text1" w:themeTint="D9"/>
+                            <w:sz w:val="20"/>
+                            <w:szCs w:val="20"/>
+                          </w:rPr>
+                        </w:pPr>
+                        <w:r>
+                          <w:rPr>
+                            <w:rFonts w:ascii="Montserrat" w:hAnsi="Montserrat"/>
+                            <w:b/>
+                            <w:bCs/>
+                            <w:noProof/>
+                            <w:color w:val="262626" w:themeColor="text1" w:themeTint="D9"/>
+                            <w:sz w:val="20"/>
+                            <w:szCs w:val="20"/>
+                          </w:rPr>
+                          <w:t>Autres langues</w:t>
+                        </w:r>
+                      </w:p>
+                      <w:p>
+                        <w:pPr>
+                          <w:jc w:val="both"/>
+                        </w:pPr>
+                      </w:p>
+                    </w:txbxContent>
+                  </v:textbox>
+                </v:shape>
+                <v:rect id="Rectangle 26" o:spid="_x0000_s1077" style="position:absolute;left:10610;top:1035;width:29847;height:862;visibility:visible;mso-wrap-style:square;v-text-anchor:middle" o:gfxdata="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" fillcolor="#c45911 [2405]" stroked="f" strokeweight="1pt"/>
+                <v:rect id="Rectangle 31" o:spid="_x0000_s1078" style="position:absolute;left:24479;top:1035;width:16079;height:862;visibility:visible;mso-wrap-style:square;v-text-anchor:middle" o:gfxdata="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" fillcolor="#002060" stroked="f" strokeweight="1pt"/>
+              </v:group>
             </w:pict>
           </mc:Fallback>
         </mc:AlternateContent>
@@ -5257,13 +5289,240 @@
         <mc:AlternateContent>
           <mc:Choice Requires="wpg">
             <w:drawing>
-              <wp:anchor distT="0" distB="0" distL="114300" distR="114300" simplePos="0" relativeHeight="251680768" behindDoc="0" locked="0" layoutInCell="1" allowOverlap="1" wp14:anchorId="187A90F0" wp14:editId="771FF38F">
+              <wp:anchor distT="0" distB="0" distL="114300" distR="114300" simplePos="0" relativeHeight="251682816" behindDoc="0" locked="0" layoutInCell="1" allowOverlap="1" wp14:anchorId="0FA0BA49" wp14:editId="15A67C95">
                 <wp:simplePos x="0" y="0"/>
                 <wp:positionH relativeFrom="column">
                   <wp:posOffset>2198370</wp:posOffset>
                 </wp:positionH>
                 <wp:positionV relativeFrom="paragraph">
-                  <wp:posOffset>2221230</wp:posOffset>
+                  <wp:posOffset>2443196</wp:posOffset>
+                </wp:positionV>
+                <wp:extent cx="4055110" cy="297180"/>
+                <wp:effectExtent l="0" t="0" r="2540" b="7620"/>
+                <wp:wrapNone/>
+                <wp:docPr id="132" name="Groupe 132"/>
+                <wp:cNvGraphicFramePr/>
+                <a:graphic xmlns:a="http://schemas.openxmlformats.org/drawingml/2006/main">
+                  <a:graphicData uri="http://schemas.microsoft.com/office/word/2010/wordprocessingGroup">
+                    <wpg:wgp>
+                      <wpg:cNvGrpSpPr/>
+                      <wpg:grpSpPr>
+                        <a:xfrm>
+                          <a:off x="0" y="0"/>
+                          <a:ext cx="4055110" cy="297180"/>
+                          <a:chOff x="0" y="0"/>
+                          <a:chExt cx="4056112" cy="297547"/>
+                        </a:xfrm>
+                      </wpg:grpSpPr>
+                      <wps:wsp>
+                        <wps:cNvPr id="133" name="Zone de texte 133"/>
+                        <wps:cNvSpPr txBox="1"/>
+                        <wps:spPr>
+                          <a:xfrm>
+                            <a:off x="0" y="0"/>
+                            <a:ext cx="819509" cy="297547"/>
+                          </a:xfrm>
+                          <a:prstGeom prst="rect">
+                            <a:avLst/>
+                          </a:prstGeom>
+                          <a:noFill/>
+                          <a:ln w="6350">
+                            <a:noFill/>
+                          </a:ln>
+                        </wps:spPr>
+                        <wps:txbx>
+                          <w:txbxContent>
+                            <w:p>
+                              <w:pPr>
+                                <w:jc w:val="both"/>
+                                <w:rPr>
+                                  <w:rFonts w:ascii="Montserrat" w:hAnsi="Montserrat"/>
+                                  <w:b/>
+                                  <w:bCs/>
+                                  <w:noProof/>
+                                  <w:color w:val="262626" w:themeColor="text1" w:themeTint="D9"/>
+                                  <w:sz w:val="20"/>
+                                  <w:szCs w:val="20"/>
+                                </w:rPr>
+                              </w:pPr>
+                              <w:r>
+                                <w:rPr>
+                                  <w:rFonts w:ascii="Montserrat" w:hAnsi="Montserrat"/>
+                                  <w:b/>
+                                  <w:bCs/>
+                                  <w:noProof/>
+                                  <w:color w:val="262626" w:themeColor="text1" w:themeTint="D9"/>
+                                  <w:sz w:val="20"/>
+                                  <w:szCs w:val="20"/>
+                                </w:rPr>
+                                <w:t xml:space="preserve">Swahili </w:t>
+                              </w:r>
+                            </w:p>
+                            <w:p>
+                              <w:pPr>
+                                <w:jc w:val="both"/>
+                              </w:pPr>
+                            </w:p>
+                          </w:txbxContent>
+                        </wps:txbx>
+                        <wps:bodyPr rot="0" spcFirstLastPara="0" vertOverflow="overflow" horzOverflow="overflow" vert="horz" wrap="square" lIns="91440" tIns="45720" rIns="91440" bIns="45720" numCol="1" spcCol="0" rtlCol="0" fromWordArt="0" anchor="t" anchorCtr="0" forceAA="0" compatLnSpc="1">
+                          <a:prstTxWarp prst="textNoShape">
+                            <a:avLst/>
+                          </a:prstTxWarp>
+                          <a:noAutofit/>
+                        </wps:bodyPr>
+                      </wps:wsp>
+                      <wps:wsp>
+                        <wps:cNvPr id="134" name="Rectangle 134"/>
+                        <wps:cNvSpPr/>
+                        <wps:spPr>
+                          <a:xfrm>
+                            <a:off x="1061049" y="103517"/>
+                            <a:ext cx="2984739" cy="86264"/>
+                          </a:xfrm>
+                          <a:prstGeom prst="rect">
+                            <a:avLst/>
+                          </a:prstGeom>
+                          <a:solidFill>
+                            <a:schemeClr val="accent2">
+                              <a:lumMod val="75000"/>
+                            </a:schemeClr>
+                          </a:solidFill>
+                          <a:ln>
+                            <a:noFill/>
+                          </a:ln>
+                        </wps:spPr>
+                        <wps:style>
+                          <a:lnRef idx="2">
+                            <a:schemeClr val="accent1">
+                              <a:shade val="50000"/>
+                            </a:schemeClr>
+                          </a:lnRef>
+                          <a:fillRef idx="1">
+                            <a:schemeClr val="accent1"/>
+                          </a:fillRef>
+                          <a:effectRef idx="0">
+                            <a:schemeClr val="accent1"/>
+                          </a:effectRef>
+                          <a:fontRef idx="minor">
+                            <a:schemeClr val="lt1"/>
+                          </a:fontRef>
+                        </wps:style>
+                        <wps:bodyPr rot="0" spcFirstLastPara="0" vertOverflow="overflow" horzOverflow="overflow" vert="horz" wrap="square" lIns="91440" tIns="45720" rIns="91440" bIns="45720" numCol="1" spcCol="0" rtlCol="0" fromWordArt="0" anchor="ctr" anchorCtr="0" forceAA="0" compatLnSpc="1">
+                          <a:prstTxWarp prst="textNoShape">
+                            <a:avLst/>
+                          </a:prstTxWarp>
+                          <a:noAutofit/>
+                        </wps:bodyPr>
+                      </wps:wsp>
+                      <wps:wsp>
+                        <wps:cNvPr id="135" name="Rectangle 135"/>
+                        <wps:cNvSpPr/>
+                        <wps:spPr>
+                          <a:xfrm>
+                            <a:off x="3961186" y="103517"/>
+                            <a:ext cx="94926" cy="86264"/>
+                          </a:xfrm>
+                          <a:prstGeom prst="rect">
+                            <a:avLst/>
+                          </a:prstGeom>
+                          <a:solidFill>
+                            <a:srgbClr val="002060"/>
+                          </a:solidFill>
+                          <a:ln>
+                            <a:noFill/>
+                          </a:ln>
+                        </wps:spPr>
+                        <wps:style>
+                          <a:lnRef idx="2">
+                            <a:schemeClr val="accent1">
+                              <a:shade val="50000"/>
+                            </a:schemeClr>
+                          </a:lnRef>
+                          <a:fillRef idx="1">
+                            <a:schemeClr val="accent1"/>
+                          </a:fillRef>
+                          <a:effectRef idx="0">
+                            <a:schemeClr val="accent1"/>
+                          </a:effectRef>
+                          <a:fontRef idx="minor">
+                            <a:schemeClr val="lt1"/>
+                          </a:fontRef>
+                        </wps:style>
+                        <wps:bodyPr rot="0" spcFirstLastPara="0" vertOverflow="overflow" horzOverflow="overflow" vert="horz" wrap="square" lIns="91440" tIns="45720" rIns="91440" bIns="45720" numCol="1" spcCol="0" rtlCol="0" fromWordArt="0" anchor="ctr" anchorCtr="0" forceAA="0" compatLnSpc="1">
+                          <a:prstTxWarp prst="textNoShape">
+                            <a:avLst/>
+                          </a:prstTxWarp>
+                          <a:noAutofit/>
+                        </wps:bodyPr>
+                      </wps:wsp>
+                    </wpg:wgp>
+                  </a:graphicData>
+                </a:graphic>
+              </wp:anchor>
+            </w:drawing>
+          </mc:Choice>
+          <mc:Fallback>
+            <w:pict>
+              <v:group w14:anchorId="0FA0BA49" id="_x0000_s1079" style="position:absolute;margin-left:173.1pt;margin-top:192.4pt;width:319.3pt;height:23.4pt;z-index:251682816" coordsize="40561,2975" o:gfxdata="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">
+                <v:shape id="Zone de texte 133" o:spid="_x0000_s1080" type="#_x0000_t202" style="position:absolute;width:8195;height:2975;visibility:visible;mso-wrap-style:square;v-text-anchor:top" o:gfxdata="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" filled="f" stroked="f" strokeweight=".5pt">
+                  <v:textbox>
+                    <w:txbxContent>
+                      <w:p>
+                        <w:pPr>
+                          <w:jc w:val="both"/>
+                          <w:rPr>
+                            <w:rFonts w:ascii="Montserrat" w:hAnsi="Montserrat"/>
+                            <w:b/>
+                            <w:bCs/>
+                            <w:noProof/>
+                            <w:color w:val="262626" w:themeColor="text1" w:themeTint="D9"/>
+                            <w:sz w:val="20"/>
+                            <w:szCs w:val="20"/>
+                          </w:rPr>
+                        </w:pPr>
+                        <w:r>
+                          <w:rPr>
+                            <w:rFonts w:ascii="Montserrat" w:hAnsi="Montserrat"/>
+                            <w:b/>
+                            <w:bCs/>
+                            <w:noProof/>
+                            <w:color w:val="262626" w:themeColor="text1" w:themeTint="D9"/>
+                            <w:sz w:val="20"/>
+                            <w:szCs w:val="20"/>
+                          </w:rPr>
+                          <w:t xml:space="preserve">Swahili </w:t>
+                        </w:r>
+                      </w:p>
+                      <w:p>
+                        <w:pPr>
+                          <w:jc w:val="both"/>
+                        </w:pPr>
+                      </w:p>
+                    </w:txbxContent>
+                  </v:textbox>
+                </v:shape>
+                <v:rect id="Rectangle 134" o:spid="_x0000_s1081" style="position:absolute;left:10610;top:1035;width:29847;height:862;visibility:visible;mso-wrap-style:square;v-text-anchor:middle" o:gfxdata="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" fillcolor="#c45911 [2405]" stroked="f" strokeweight="1pt"/>
+                <v:rect id="Rectangle 135" o:spid="_x0000_s1082" style="position:absolute;left:39611;top:1035;width:950;height:862;visibility:visible;mso-wrap-style:square;v-text-anchor:middle" o:gfxdata="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" fillcolor="#002060" stroked="f" strokeweight="1pt"/>
+              </v:group>
+            </w:pict>
+          </mc:Fallback>
+        </mc:AlternateContent>
+      </w:r>
+      <w:r>
+        <w:rPr>
+          <w:noProof/>
+        </w:rPr>
+        <mc:AlternateContent>
+          <mc:Choice Requires="wpg">
+            <w:drawing>
+              <wp:anchor distT="0" distB="0" distL="114300" distR="114300" simplePos="0" relativeHeight="251680768" behindDoc="0" locked="0" layoutInCell="1" allowOverlap="1" wp14:anchorId="187A90F0" wp14:editId="2E7FCE24">
+                <wp:simplePos x="0" y="0"/>
+                <wp:positionH relativeFrom="column">
+                  <wp:posOffset>2188845</wp:posOffset>
+                </wp:positionH>
+                <wp:positionV relativeFrom="paragraph">
+                  <wp:posOffset>1840230</wp:posOffset>
                 </wp:positionV>
                 <wp:extent cx="4054475" cy="297180"/>
                 <wp:effectExtent l="0" t="0" r="3175" b="7620"/>
@@ -5432,8 +5691,8 @@
           </mc:Choice>
           <mc:Fallback>
             <w:pict>
-              <v:group w14:anchorId="187A90F0" id="Groupe 124" o:spid="_x0000_s1076" style="position:absolute;margin-left:173.1pt;margin-top:174.9pt;width:319.25pt;height:23.4pt;z-index:251680768" coordsize="40544,2975" o:gfxdata="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">
-                <v:shape id="Zone de texte 125" o:spid="_x0000_s1077" type="#_x0000_t202" style="position:absolute;width:8195;height:2975;visibility:visible;mso-wrap-style:square;v-text-anchor:top" o:gfxdata="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" filled="f" stroked="f" strokeweight=".5pt">
+              <v:group w14:anchorId="187A90F0" id="Groupe 124" o:spid="_x0000_s1083" style="position:absolute;margin-left:172.35pt;margin-top:144.9pt;width:319.25pt;height:23.4pt;z-index:251680768" coordsize="40544,2975" o:gfxdata="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">
+                <v:shape id="Zone de texte 125" o:spid="_x0000_s1084" type="#_x0000_t202" style="position:absolute;width:8195;height:2975;visibility:visible;mso-wrap-style:square;v-text-anchor:top" o:gfxdata="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" filled="f" stroked="f" strokeweight=".5pt">
                   <v:textbox>
                     <w:txbxContent>
                       <w:p>
@@ -5470,8 +5729,8 @@
                     </w:txbxContent>
                   </v:textbox>
                 </v:shape>
-                <v:rect id="Rectangle 126" o:spid="_x0000_s1078" style="position:absolute;left:10610;top:1035;width:29847;height:862;visibility:visible;mso-wrap-style:square;v-text-anchor:middle" o:gfxdata="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" fillcolor="#c45911 [2405]" stroked="f" strokeweight="1pt"/>
-                <v:rect id="Rectangle 127" o:spid="_x0000_s1079" style="position:absolute;left:37678;top:1035;width:2866;height:926;visibility:visible;mso-wrap-style:square;v-text-anchor:middle" o:gfxdata="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" fillcolor="#002060" stroked="f" strokeweight="1pt"/>
+                <v:rect id="Rectangle 126" o:spid="_x0000_s1085" style="position:absolute;left:10610;top:1035;width:29847;height:862;visibility:visible;mso-wrap-style:square;v-text-anchor:middle" o:gfxdata="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" fillcolor="#c45911 [2405]" stroked="f" strokeweight="1pt"/>
+                <v:rect id="Rectangle 127" o:spid="_x0000_s1086" style="position:absolute;left:37678;top:1035;width:2866;height:926;visibility:visible;mso-wrap-style:square;v-text-anchor:middle" o:gfxdata="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" fillcolor="#002060" stroked="f" strokeweight="1pt"/>
               </v:group>
             </w:pict>
           </mc:Fallback>
@@ -5484,13 +5743,13 @@
         <mc:AlternateContent>
           <mc:Choice Requires="wpg">
             <w:drawing>
-              <wp:anchor distT="0" distB="0" distL="114300" distR="114300" simplePos="0" relativeHeight="251681792" behindDoc="0" locked="0" layoutInCell="1" allowOverlap="1" wp14:anchorId="136CE1D3" wp14:editId="025B2043">
+              <wp:anchor distT="0" distB="0" distL="114300" distR="114300" simplePos="0" relativeHeight="251681792" behindDoc="0" locked="0" layoutInCell="1" allowOverlap="1" wp14:anchorId="136CE1D3" wp14:editId="69C465BC">
                 <wp:simplePos x="0" y="0"/>
                 <wp:positionH relativeFrom="column">
-                  <wp:posOffset>2190387</wp:posOffset>
+                  <wp:posOffset>2180753</wp:posOffset>
                 </wp:positionH>
                 <wp:positionV relativeFrom="paragraph">
-                  <wp:posOffset>2507252</wp:posOffset>
+                  <wp:posOffset>2147570</wp:posOffset>
                 </wp:positionV>
                 <wp:extent cx="4054475" cy="297180"/>
                 <wp:effectExtent l="0" t="0" r="3175" b="7620"/>
@@ -5659,8 +5918,8 @@
           </mc:Choice>
           <mc:Fallback>
             <w:pict>
-              <v:group w14:anchorId="136CE1D3" id="Groupe 128" o:spid="_x0000_s1080" style="position:absolute;margin-left:172.45pt;margin-top:197.4pt;width:319.25pt;height:23.4pt;z-index:251681792" coordsize="40551,2975" o:gfxdata="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">
-                <v:shape id="Zone de texte 129" o:spid="_x0000_s1081" type="#_x0000_t202" style="position:absolute;width:8195;height:2975;visibility:visible;mso-wrap-style:square;v-text-anchor:top" o:gfxdata="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" filled="f" stroked="f" strokeweight=".5pt">
+              <v:group w14:anchorId="136CE1D3" id="Groupe 128" o:spid="_x0000_s1087" style="position:absolute;margin-left:171.7pt;margin-top:169.1pt;width:319.25pt;height:23.4pt;z-index:251681792" coordsize="40551,2975" o:gfxdata="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">
+                <v:shape id="Zone de texte 129" o:spid="_x0000_s1088" type="#_x0000_t202" style="position:absolute;width:8195;height:2975;visibility:visible;mso-wrap-style:square;v-text-anchor:top" o:gfxdata="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" filled="f" stroked="f" strokeweight=".5pt">
                   <v:textbox>
                     <w:txbxContent>
                       <w:p>
@@ -5697,8 +5956,8 @@
                     </w:txbxContent>
                   </v:textbox>
                 </v:shape>
-                <v:rect id="Rectangle 130" o:spid="_x0000_s1082" style="position:absolute;left:10610;top:1035;width:29847;height:862;visibility:visible;mso-wrap-style:square;v-text-anchor:middle" o:gfxdata="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" fillcolor="#c45911 [2405]" stroked="f" strokeweight="1pt"/>
-                <v:rect id="Rectangle 131" o:spid="_x0000_s1083" style="position:absolute;left:34377;top:1033;width:6174;height:864;visibility:visible;mso-wrap-style:square;v-text-anchor:middle" o:gfxdata="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" fillcolor="#002060" stroked="f" strokeweight="1pt"/>
+                <v:rect id="Rectangle 130" o:spid="_x0000_s1089" style="position:absolute;left:10610;top:1035;width:29847;height:862;visibility:visible;mso-wrap-style:square;v-text-anchor:middle" o:gfxdata="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" fillcolor="#c45911 [2405]" stroked="f" strokeweight="1pt"/>
+                <v:rect id="Rectangle 131" o:spid="_x0000_s1090" style="position:absolute;left:34377;top:1033;width:6174;height:864;visibility:visible;mso-wrap-style:square;v-text-anchor:middle" o:gfxdata="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" fillcolor="#002060" stroked="f" strokeweight="1pt"/>
               </v:group>
             </w:pict>
           </mc:Fallback>
@@ -5711,240 +5970,13 @@
         <mc:AlternateContent>
           <mc:Choice Requires="wpg">
             <w:drawing>
-              <wp:anchor distT="0" distB="0" distL="114300" distR="114300" simplePos="0" relativeHeight="251682816" behindDoc="0" locked="0" layoutInCell="1" allowOverlap="1" wp14:anchorId="0FA0BA49" wp14:editId="47252597">
+              <wp:anchor distT="0" distB="0" distL="114300" distR="114300" simplePos="0" relativeHeight="251679744" behindDoc="0" locked="0" layoutInCell="1" allowOverlap="1" wp14:anchorId="3BFA9A1E" wp14:editId="6CC763D9">
                 <wp:simplePos x="0" y="0"/>
                 <wp:positionH relativeFrom="column">
-                  <wp:posOffset>2198370</wp:posOffset>
+                  <wp:posOffset>2189480</wp:posOffset>
                 </wp:positionH>
                 <wp:positionV relativeFrom="paragraph">
-                  <wp:posOffset>2751455</wp:posOffset>
-                </wp:positionV>
-                <wp:extent cx="4055110" cy="297180"/>
-                <wp:effectExtent l="0" t="0" r="2540" b="7620"/>
-                <wp:wrapNone/>
-                <wp:docPr id="132" name="Groupe 132"/>
-                <wp:cNvGraphicFramePr/>
-                <a:graphic xmlns:a="http://schemas.openxmlformats.org/drawingml/2006/main">
-                  <a:graphicData uri="http://schemas.microsoft.com/office/word/2010/wordprocessingGroup">
-                    <wpg:wgp>
-                      <wpg:cNvGrpSpPr/>
-                      <wpg:grpSpPr>
-                        <a:xfrm>
-                          <a:off x="0" y="0"/>
-                          <a:ext cx="4055110" cy="297180"/>
-                          <a:chOff x="0" y="0"/>
-                          <a:chExt cx="4056112" cy="297547"/>
-                        </a:xfrm>
-                      </wpg:grpSpPr>
-                      <wps:wsp>
-                        <wps:cNvPr id="133" name="Zone de texte 133"/>
-                        <wps:cNvSpPr txBox="1"/>
-                        <wps:spPr>
-                          <a:xfrm>
-                            <a:off x="0" y="0"/>
-                            <a:ext cx="819509" cy="297547"/>
-                          </a:xfrm>
-                          <a:prstGeom prst="rect">
-                            <a:avLst/>
-                          </a:prstGeom>
-                          <a:noFill/>
-                          <a:ln w="6350">
-                            <a:noFill/>
-                          </a:ln>
-                        </wps:spPr>
-                        <wps:txbx>
-                          <w:txbxContent>
-                            <w:p>
-                              <w:pPr>
-                                <w:jc w:val="both"/>
-                                <w:rPr>
-                                  <w:rFonts w:ascii="Montserrat" w:hAnsi="Montserrat"/>
-                                  <w:b/>
-                                  <w:bCs/>
-                                  <w:noProof/>
-                                  <w:color w:val="262626" w:themeColor="text1" w:themeTint="D9"/>
-                                  <w:sz w:val="20"/>
-                                  <w:szCs w:val="20"/>
-                                </w:rPr>
-                              </w:pPr>
-                              <w:r>
-                                <w:rPr>
-                                  <w:rFonts w:ascii="Montserrat" w:hAnsi="Montserrat"/>
-                                  <w:b/>
-                                  <w:bCs/>
-                                  <w:noProof/>
-                                  <w:color w:val="262626" w:themeColor="text1" w:themeTint="D9"/>
-                                  <w:sz w:val="20"/>
-                                  <w:szCs w:val="20"/>
-                                </w:rPr>
-                                <w:t xml:space="preserve">Swahili </w:t>
-                              </w:r>
-                            </w:p>
-                            <w:p>
-                              <w:pPr>
-                                <w:jc w:val="both"/>
-                              </w:pPr>
-                            </w:p>
-                          </w:txbxContent>
-                        </wps:txbx>
-                        <wps:bodyPr rot="0" spcFirstLastPara="0" vertOverflow="overflow" horzOverflow="overflow" vert="horz" wrap="square" lIns="91440" tIns="45720" rIns="91440" bIns="45720" numCol="1" spcCol="0" rtlCol="0" fromWordArt="0" anchor="t" anchorCtr="0" forceAA="0" compatLnSpc="1">
-                          <a:prstTxWarp prst="textNoShape">
-                            <a:avLst/>
-                          </a:prstTxWarp>
-                          <a:noAutofit/>
-                        </wps:bodyPr>
-                      </wps:wsp>
-                      <wps:wsp>
-                        <wps:cNvPr id="134" name="Rectangle 134"/>
-                        <wps:cNvSpPr/>
-                        <wps:spPr>
-                          <a:xfrm>
-                            <a:off x="1061049" y="103517"/>
-                            <a:ext cx="2984739" cy="86264"/>
-                          </a:xfrm>
-                          <a:prstGeom prst="rect">
-                            <a:avLst/>
-                          </a:prstGeom>
-                          <a:solidFill>
-                            <a:schemeClr val="accent2">
-                              <a:lumMod val="75000"/>
-                            </a:schemeClr>
-                          </a:solidFill>
-                          <a:ln>
-                            <a:noFill/>
-                          </a:ln>
-                        </wps:spPr>
-                        <wps:style>
-                          <a:lnRef idx="2">
-                            <a:schemeClr val="accent1">
-                              <a:shade val="50000"/>
-                            </a:schemeClr>
-                          </a:lnRef>
-                          <a:fillRef idx="1">
-                            <a:schemeClr val="accent1"/>
-                          </a:fillRef>
-                          <a:effectRef idx="0">
-                            <a:schemeClr val="accent1"/>
-                          </a:effectRef>
-                          <a:fontRef idx="minor">
-                            <a:schemeClr val="lt1"/>
-                          </a:fontRef>
-                        </wps:style>
-                        <wps:bodyPr rot="0" spcFirstLastPara="0" vertOverflow="overflow" horzOverflow="overflow" vert="horz" wrap="square" lIns="91440" tIns="45720" rIns="91440" bIns="45720" numCol="1" spcCol="0" rtlCol="0" fromWordArt="0" anchor="ctr" anchorCtr="0" forceAA="0" compatLnSpc="1">
-                          <a:prstTxWarp prst="textNoShape">
-                            <a:avLst/>
-                          </a:prstTxWarp>
-                          <a:noAutofit/>
-                        </wps:bodyPr>
-                      </wps:wsp>
-                      <wps:wsp>
-                        <wps:cNvPr id="135" name="Rectangle 135"/>
-                        <wps:cNvSpPr/>
-                        <wps:spPr>
-                          <a:xfrm>
-                            <a:off x="3961186" y="103517"/>
-                            <a:ext cx="94926" cy="86264"/>
-                          </a:xfrm>
-                          <a:prstGeom prst="rect">
-                            <a:avLst/>
-                          </a:prstGeom>
-                          <a:solidFill>
-                            <a:srgbClr val="002060"/>
-                          </a:solidFill>
-                          <a:ln>
-                            <a:noFill/>
-                          </a:ln>
-                        </wps:spPr>
-                        <wps:style>
-                          <a:lnRef idx="2">
-                            <a:schemeClr val="accent1">
-                              <a:shade val="50000"/>
-                            </a:schemeClr>
-                          </a:lnRef>
-                          <a:fillRef idx="1">
-                            <a:schemeClr val="accent1"/>
-                          </a:fillRef>
-                          <a:effectRef idx="0">
-                            <a:schemeClr val="accent1"/>
-                          </a:effectRef>
-                          <a:fontRef idx="minor">
-                            <a:schemeClr val="lt1"/>
-                          </a:fontRef>
-                        </wps:style>
-                        <wps:bodyPr rot="0" spcFirstLastPara="0" vertOverflow="overflow" horzOverflow="overflow" vert="horz" wrap="square" lIns="91440" tIns="45720" rIns="91440" bIns="45720" numCol="1" spcCol="0" rtlCol="0" fromWordArt="0" anchor="ctr" anchorCtr="0" forceAA="0" compatLnSpc="1">
-                          <a:prstTxWarp prst="textNoShape">
-                            <a:avLst/>
-                          </a:prstTxWarp>
-                          <a:noAutofit/>
-                        </wps:bodyPr>
-                      </wps:wsp>
-                    </wpg:wgp>
-                  </a:graphicData>
-                </a:graphic>
-              </wp:anchor>
-            </w:drawing>
-          </mc:Choice>
-          <mc:Fallback>
-            <w:pict>
-              <v:group w14:anchorId="0FA0BA49" id="Groupe 132" o:spid="_x0000_s1084" style="position:absolute;margin-left:173.1pt;margin-top:216.65pt;width:319.3pt;height:23.4pt;z-index:251682816" coordsize="40561,2975" o:gfxdata="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">
-                <v:shape id="Zone de texte 133" o:spid="_x0000_s1085" type="#_x0000_t202" style="position:absolute;width:8195;height:2975;visibility:visible;mso-wrap-style:square;v-text-anchor:top" o:gfxdata="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" filled="f" stroked="f" strokeweight=".5pt">
-                  <v:textbox>
-                    <w:txbxContent>
-                      <w:p>
-                        <w:pPr>
-                          <w:jc w:val="both"/>
-                          <w:rPr>
-                            <w:rFonts w:ascii="Montserrat" w:hAnsi="Montserrat"/>
-                            <w:b/>
-                            <w:bCs/>
-                            <w:noProof/>
-                            <w:color w:val="262626" w:themeColor="text1" w:themeTint="D9"/>
-                            <w:sz w:val="20"/>
-                            <w:szCs w:val="20"/>
-                          </w:rPr>
-                        </w:pPr>
-                        <w:r>
-                          <w:rPr>
-                            <w:rFonts w:ascii="Montserrat" w:hAnsi="Montserrat"/>
-                            <w:b/>
-                            <w:bCs/>
-                            <w:noProof/>
-                            <w:color w:val="262626" w:themeColor="text1" w:themeTint="D9"/>
-                            <w:sz w:val="20"/>
-                            <w:szCs w:val="20"/>
-                          </w:rPr>
-                          <w:t xml:space="preserve">Swahili </w:t>
-                        </w:r>
-                      </w:p>
-                      <w:p>
-                        <w:pPr>
-                          <w:jc w:val="both"/>
-                        </w:pPr>
-                      </w:p>
-                    </w:txbxContent>
-                  </v:textbox>
-                </v:shape>
-                <v:rect id="Rectangle 134" o:spid="_x0000_s1086" style="position:absolute;left:10610;top:1035;width:29847;height:862;visibility:visible;mso-wrap-style:square;v-text-anchor:middle" o:gfxdata="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" fillcolor="#c45911 [2405]" stroked="f" strokeweight="1pt"/>
-                <v:rect id="Rectangle 135" o:spid="_x0000_s1087" style="position:absolute;left:39611;top:1035;width:950;height:862;visibility:visible;mso-wrap-style:square;v-text-anchor:middle" o:gfxdata="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" fillcolor="#002060" stroked="f" strokeweight="1pt"/>
-              </v:group>
-            </w:pict>
-          </mc:Fallback>
-        </mc:AlternateContent>
-      </w:r>
-      <w:r>
-        <w:rPr>
-          <w:noProof/>
-        </w:rPr>
-        <mc:AlternateContent>
-          <mc:Choice Requires="wpg">
-            <w:drawing>
-              <wp:anchor distT="0" distB="0" distL="114300" distR="114300" simplePos="0" relativeHeight="251679744" behindDoc="0" locked="0" layoutInCell="1" allowOverlap="1" wp14:anchorId="3BFA9A1E" wp14:editId="3E7EE5C8">
-                <wp:simplePos x="0" y="0"/>
-                <wp:positionH relativeFrom="column">
-                  <wp:posOffset>2189710</wp:posOffset>
-                </wp:positionH>
-                <wp:positionV relativeFrom="paragraph">
-                  <wp:posOffset>1980916</wp:posOffset>
+                  <wp:posOffset>1531168</wp:posOffset>
                 </wp:positionV>
                 <wp:extent cx="4055110" cy="297180"/>
                 <wp:effectExtent l="0" t="0" r="2540" b="7620"/>
@@ -6106,13 +6138,19 @@
                     </wpg:wgp>
                   </a:graphicData>
                 </a:graphic>
+                <wp14:sizeRelH relativeFrom="margin">
+                  <wp14:pctWidth>0</wp14:pctWidth>
+                </wp14:sizeRelH>
+                <wp14:sizeRelV relativeFrom="margin">
+                  <wp14:pctHeight>0</wp14:pctHeight>
+                </wp14:sizeRelV>
               </wp:anchor>
             </w:drawing>
           </mc:Choice>
           <mc:Fallback>
             <w:pict>
-              <v:group w14:anchorId="3BFA9A1E" id="Groupe 123" o:spid="_x0000_s1088" style="position:absolute;margin-left:172.4pt;margin-top:156pt;width:319.3pt;height:23.4pt;z-index:251679744" coordsize="40557,2975" o:gfxdata="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">
-                <v:shape id="Zone de texte 120" o:spid="_x0000_s1089" type="#_x0000_t202" style="position:absolute;width:8195;height:2975;visibility:visible;mso-wrap-style:square;v-text-anchor:top" o:gfxdata="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" filled="f" stroked="f" strokeweight=".5pt">
+              <v:group w14:anchorId="3BFA9A1E" id="Groupe 123" o:spid="_x0000_s1091" style="position:absolute;margin-left:172.4pt;margin-top:120.55pt;width:319.3pt;height:23.4pt;z-index:251679744;mso-width-relative:margin;mso-height-relative:margin" coordsize="40557,2975" o:gfxdata="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">
+                <v:shape id="Zone de texte 120" o:spid="_x0000_s1092" type="#_x0000_t202" style="position:absolute;width:8195;height:2975;visibility:visible;mso-wrap-style:square;v-text-anchor:top" o:gfxdata="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" filled="f" stroked="f" strokeweight=".5pt">
                   <v:textbox>
                     <w:txbxContent>
                       <w:p>
@@ -6147,617 +6185,9 @@
                     </w:txbxContent>
                   </v:textbox>
                 </v:shape>
-                <v:rect id="Rectangle 121" o:spid="_x0000_s1090" style="position:absolute;left:10610;top:1035;width:29847;height:862;visibility:visible;mso-wrap-style:square;v-text-anchor:middle" o:gfxdata="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" fillcolor="#c45911 [2405]" stroked="f" strokeweight="1pt"/>
-                <v:rect id="Rectangle 122" o:spid="_x0000_s1091" style="position:absolute;left:36931;top:1090;width:3626;height:805;visibility:visible;mso-wrap-style:square;v-text-anchor:middle" o:gfxdata="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" fillcolor="#002060" stroked="f" strokeweight="1pt"/>
+                <v:rect id="Rectangle 121" o:spid="_x0000_s1093" style="position:absolute;left:10610;top:1035;width:29847;height:862;visibility:visible;mso-wrap-style:square;v-text-anchor:middle" o:gfxdata="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" fillcolor="#c45911 [2405]" stroked="f" strokeweight="1pt"/>
+                <v:rect id="Rectangle 122" o:spid="_x0000_s1094" style="position:absolute;left:36931;top:1090;width:3626;height:805;visibility:visible;mso-wrap-style:square;v-text-anchor:middle" o:gfxdata="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" fillcolor="#002060" stroked="f" strokeweight="1pt"/>
               </v:group>
-            </w:pict>
-          </mc:Fallback>
-        </mc:AlternateContent>
-      </w:r>
-      <w:r>
-        <w:rPr>
-          <w:noProof/>
-        </w:rPr>
-        <mc:AlternateContent>
-          <mc:Choice Requires="wps">
-            <w:drawing>
-              <wp:anchor distT="0" distB="0" distL="114300" distR="114300" simplePos="0" relativeHeight="251657216" behindDoc="0" locked="0" layoutInCell="1" allowOverlap="1" wp14:anchorId="4161D420" wp14:editId="0BE3AC6B">
-                <wp:simplePos x="0" y="0"/>
-                <wp:positionH relativeFrom="column">
-                  <wp:posOffset>-433040</wp:posOffset>
-                </wp:positionH>
-                <wp:positionV relativeFrom="paragraph">
-                  <wp:posOffset>1656715</wp:posOffset>
-                </wp:positionV>
-                <wp:extent cx="795611" cy="274320"/>
-                <wp:effectExtent l="0" t="0" r="0" b="0"/>
-                <wp:wrapNone/>
-                <wp:docPr id="67" name="Zone de texte 67"/>
-                <wp:cNvGraphicFramePr/>
-                <a:graphic xmlns:a="http://schemas.openxmlformats.org/drawingml/2006/main">
-                  <a:graphicData uri="http://schemas.microsoft.com/office/word/2010/wordprocessingShape">
-                    <wps:wsp>
-                      <wps:cNvSpPr txBox="1"/>
-                      <wps:spPr>
-                        <a:xfrm>
-                          <a:off x="0" y="0"/>
-                          <a:ext cx="795611" cy="274320"/>
-                        </a:xfrm>
-                        <a:prstGeom prst="rect">
-                          <a:avLst/>
-                        </a:prstGeom>
-                        <a:noFill/>
-                        <a:ln w="6350">
-                          <a:noFill/>
-                        </a:ln>
-                      </wps:spPr>
-                      <wps:txbx>
-                        <w:txbxContent>
-                          <w:p>
-                            <w:pPr>
-                              <w:jc w:val="center"/>
-                              <w:rPr>
-                                <w:rFonts w:ascii="Montserrat" w:hAnsi="Montserrat"/>
-                                <w:color w:val="FFFFFF" w:themeColor="background1"/>
-                                <w:sz w:val="18"/>
-                                <w:szCs w:val="18"/>
-                                <w:lang w:val="en-GB"/>
-                              </w:rPr>
-                            </w:pPr>
-                            <w:r>
-                              <w:rPr>
-                                <w:rFonts w:ascii="Montserrat" w:hAnsi="Montserrat"/>
-                                <w:color w:val="FFFFFF" w:themeColor="background1"/>
-                                <w:sz w:val="18"/>
-                                <w:szCs w:val="18"/>
-                                <w:lang w:val="en-GB"/>
-                              </w:rPr>
-                              <w:t>Programmer</w:t>
-                            </w:r>
-                          </w:p>
-                        </w:txbxContent>
-                      </wps:txbx>
-                      <wps:bodyPr rot="0" spcFirstLastPara="0" vertOverflow="overflow" horzOverflow="overflow" vert="horz" wrap="square" lIns="91440" tIns="45720" rIns="91440" bIns="45720" numCol="1" spcCol="0" rtlCol="0" fromWordArt="0" anchor="t" anchorCtr="0" forceAA="0" compatLnSpc="1">
-                        <a:prstTxWarp prst="textNoShape">
-                          <a:avLst/>
-                        </a:prstTxWarp>
-                        <a:noAutofit/>
-                      </wps:bodyPr>
-                    </wps:wsp>
-                  </a:graphicData>
-                </a:graphic>
-                <wp14:sizeRelH relativeFrom="margin">
-                  <wp14:pctWidth>0</wp14:pctWidth>
-                </wp14:sizeRelH>
-              </wp:anchor>
-            </w:drawing>
-          </mc:Choice>
-          <mc:Fallback>
-            <w:pict>
-              <v:shape w14:anchorId="4161D420" id="Zone de texte 67" o:spid="_x0000_s1092" type="#_x0000_t202" style="position:absolute;margin-left:-34.1pt;margin-top:130.45pt;width:62.65pt;height:21.6pt;z-index:251657216;visibility:visible;mso-wrap-style:square;mso-width-percent:0;mso-wrap-distance-left:9pt;mso-wrap-distance-top:0;mso-wrap-distance-right:9pt;mso-wrap-distance-bottom:0;mso-position-horizontal:absolute;mso-position-horizontal-relative:text;mso-position-vertical:absolute;mso-position-vertical-relative:text;mso-width-percent:0;mso-width-relative:margin;v-text-anchor:top" o:gfxdata="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" filled="f" stroked="f" strokeweight=".5pt">
-                <v:textbox>
-                  <w:txbxContent>
-                    <w:p>
-                      <w:pPr>
-                        <w:jc w:val="center"/>
-                        <w:rPr>
-                          <w:rFonts w:ascii="Montserrat" w:hAnsi="Montserrat"/>
-                          <w:color w:val="FFFFFF" w:themeColor="background1"/>
-                          <w:sz w:val="18"/>
-                          <w:szCs w:val="18"/>
-                          <w:lang w:val="en-GB"/>
-                        </w:rPr>
-                      </w:pPr>
-                      <w:r>
-                        <w:rPr>
-                          <w:rFonts w:ascii="Montserrat" w:hAnsi="Montserrat"/>
-                          <w:color w:val="FFFFFF" w:themeColor="background1"/>
-                          <w:sz w:val="18"/>
-                          <w:szCs w:val="18"/>
-                          <w:lang w:val="en-GB"/>
-                        </w:rPr>
-                        <w:t>Programmer</w:t>
-                      </w:r>
-                    </w:p>
-                  </w:txbxContent>
-                </v:textbox>
-              </v:shape>
-            </w:pict>
-          </mc:Fallback>
-        </mc:AlternateContent>
-      </w:r>
-      <w:r>
-        <w:rPr>
-          <w:noProof/>
-        </w:rPr>
-        <mc:AlternateContent>
-          <mc:Choice Requires="wps">
-            <w:drawing>
-              <wp:anchor distT="0" distB="0" distL="114300" distR="114300" simplePos="0" relativeHeight="251659264" behindDoc="0" locked="0" layoutInCell="1" allowOverlap="1" wp14:anchorId="0517F696" wp14:editId="7F61AAA6">
-                <wp:simplePos x="0" y="0"/>
-                <wp:positionH relativeFrom="column">
-                  <wp:posOffset>1011658</wp:posOffset>
-                </wp:positionH>
-                <wp:positionV relativeFrom="paragraph">
-                  <wp:posOffset>1662430</wp:posOffset>
-                </wp:positionV>
-                <wp:extent cx="751410" cy="274320"/>
-                <wp:effectExtent l="0" t="0" r="0" b="0"/>
-                <wp:wrapNone/>
-                <wp:docPr id="69" name="Zone de texte 69"/>
-                <wp:cNvGraphicFramePr/>
-                <a:graphic xmlns:a="http://schemas.openxmlformats.org/drawingml/2006/main">
-                  <a:graphicData uri="http://schemas.microsoft.com/office/word/2010/wordprocessingShape">
-                    <wps:wsp>
-                      <wps:cNvSpPr txBox="1"/>
-                      <wps:spPr>
-                        <a:xfrm>
-                          <a:off x="0" y="0"/>
-                          <a:ext cx="751410" cy="274320"/>
-                        </a:xfrm>
-                        <a:prstGeom prst="rect">
-                          <a:avLst/>
-                        </a:prstGeom>
-                        <a:noFill/>
-                        <a:ln w="6350">
-                          <a:noFill/>
-                        </a:ln>
-                      </wps:spPr>
-                      <wps:txbx>
-                        <w:txbxContent>
-                          <w:p>
-                            <w:pPr>
-                              <w:rPr>
-                                <w:rFonts w:ascii="Montserrat" w:hAnsi="Montserrat"/>
-                                <w:color w:val="FFFFFF" w:themeColor="background1"/>
-                                <w:sz w:val="18"/>
-                                <w:szCs w:val="18"/>
-                                <w:lang w:val="en-GB"/>
-                              </w:rPr>
-                            </w:pPr>
-                            <w:r>
-                              <w:rPr>
-                                <w:rFonts w:ascii="Montserrat" w:hAnsi="Montserrat"/>
-                                <w:color w:val="FFFFFF" w:themeColor="background1"/>
-                                <w:sz w:val="18"/>
-                                <w:szCs w:val="18"/>
-                                <w:lang w:val="en-GB"/>
-                              </w:rPr>
-                              <w:t>Database</w:t>
-                            </w:r>
-                          </w:p>
-                        </w:txbxContent>
-                      </wps:txbx>
-                      <wps:bodyPr rot="0" spcFirstLastPara="0" vertOverflow="overflow" horzOverflow="overflow" vert="horz" wrap="square" lIns="91440" tIns="45720" rIns="91440" bIns="45720" numCol="1" spcCol="0" rtlCol="0" fromWordArt="0" anchor="t" anchorCtr="0" forceAA="0" compatLnSpc="1">
-                        <a:prstTxWarp prst="textNoShape">
-                          <a:avLst/>
-                        </a:prstTxWarp>
-                        <a:noAutofit/>
-                      </wps:bodyPr>
-                    </wps:wsp>
-                  </a:graphicData>
-                </a:graphic>
-                <wp14:sizeRelH relativeFrom="margin">
-                  <wp14:pctWidth>0</wp14:pctWidth>
-                </wp14:sizeRelH>
-              </wp:anchor>
-            </w:drawing>
-          </mc:Choice>
-          <mc:Fallback>
-            <w:pict>
-              <v:shape w14:anchorId="0517F696" id="Zone de texte 69" o:spid="_x0000_s1093" type="#_x0000_t202" style="position:absolute;margin-left:79.65pt;margin-top:130.9pt;width:59.15pt;height:21.6pt;z-index:251659264;visibility:visible;mso-wrap-style:square;mso-width-percent:0;mso-wrap-distance-left:9pt;mso-wrap-distance-top:0;mso-wrap-distance-right:9pt;mso-wrap-distance-bottom:0;mso-position-horizontal:absolute;mso-position-horizontal-relative:text;mso-position-vertical:absolute;mso-position-vertical-relative:text;mso-width-percent:0;mso-width-relative:margin;v-text-anchor:top" o:gfxdata="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" filled="f" stroked="f" strokeweight=".5pt">
-                <v:textbox>
-                  <w:txbxContent>
-                    <w:p>
-                      <w:pPr>
-                        <w:rPr>
-                          <w:rFonts w:ascii="Montserrat" w:hAnsi="Montserrat"/>
-                          <w:color w:val="FFFFFF" w:themeColor="background1"/>
-                          <w:sz w:val="18"/>
-                          <w:szCs w:val="18"/>
-                          <w:lang w:val="en-GB"/>
-                        </w:rPr>
-                      </w:pPr>
-                      <w:r>
-                        <w:rPr>
-                          <w:rFonts w:ascii="Montserrat" w:hAnsi="Montserrat"/>
-                          <w:color w:val="FFFFFF" w:themeColor="background1"/>
-                          <w:sz w:val="18"/>
-                          <w:szCs w:val="18"/>
-                          <w:lang w:val="en-GB"/>
-                        </w:rPr>
-                        <w:t>Database</w:t>
-                      </w:r>
-                    </w:p>
-                  </w:txbxContent>
-                </v:textbox>
-              </v:shape>
-            </w:pict>
-          </mc:Fallback>
-        </mc:AlternateContent>
-      </w:r>
-      <w:r>
-        <w:rPr>
-          <w:noProof/>
-        </w:rPr>
-        <mc:AlternateContent>
-          <mc:Choice Requires="wps">
-            <w:drawing>
-              <wp:anchor distT="0" distB="0" distL="114300" distR="114300" simplePos="0" relativeHeight="251656192" behindDoc="0" locked="0" layoutInCell="1" allowOverlap="1" wp14:anchorId="7923623E" wp14:editId="57B94F3D">
-                <wp:simplePos x="0" y="0"/>
-                <wp:positionH relativeFrom="column">
-                  <wp:posOffset>1087130</wp:posOffset>
-                </wp:positionH>
-                <wp:positionV relativeFrom="paragraph">
-                  <wp:posOffset>1068706</wp:posOffset>
-                </wp:positionV>
-                <wp:extent cx="575310" cy="575310"/>
-                <wp:effectExtent l="0" t="0" r="0" b="15240"/>
-                <wp:wrapNone/>
-                <wp:docPr id="65" name="Arc plein 65"/>
-                <wp:cNvGraphicFramePr/>
-                <a:graphic xmlns:a="http://schemas.openxmlformats.org/drawingml/2006/main">
-                  <a:graphicData uri="http://schemas.microsoft.com/office/word/2010/wordprocessingShape">
-                    <wps:wsp>
-                      <wps:cNvSpPr/>
-                      <wps:spPr>
-                        <a:xfrm rot="8081103">
-                          <a:off x="0" y="0"/>
-                          <a:ext cx="575310" cy="575310"/>
-                        </a:xfrm>
-                        <a:prstGeom prst="blockArc">
-                          <a:avLst>
-                            <a:gd name="adj1" fmla="val 16413686"/>
-                            <a:gd name="adj2" fmla="val 10890527"/>
-                            <a:gd name="adj3" fmla="val 10392"/>
-                          </a:avLst>
-                        </a:prstGeom>
-                        <a:solidFill>
-                          <a:schemeClr val="bg1"/>
-                        </a:solidFill>
-                        <a:ln>
-                          <a:noFill/>
-                        </a:ln>
-                      </wps:spPr>
-                      <wps:style>
-                        <a:lnRef idx="2">
-                          <a:schemeClr val="accent1">
-                            <a:shade val="50000"/>
-                          </a:schemeClr>
-                        </a:lnRef>
-                        <a:fillRef idx="1">
-                          <a:schemeClr val="accent1"/>
-                        </a:fillRef>
-                        <a:effectRef idx="0">
-                          <a:schemeClr val="accent1"/>
-                        </a:effectRef>
-                        <a:fontRef idx="minor">
-                          <a:schemeClr val="lt1"/>
-                        </a:fontRef>
-                      </wps:style>
-                      <wps:bodyPr rot="0" spcFirstLastPara="0" vertOverflow="overflow" horzOverflow="overflow" vert="horz" wrap="square" lIns="91440" tIns="45720" rIns="91440" bIns="45720" numCol="1" spcCol="0" rtlCol="0" fromWordArt="0" anchor="ctr" anchorCtr="0" forceAA="0" compatLnSpc="1">
-                        <a:prstTxWarp prst="textNoShape">
-                          <a:avLst/>
-                        </a:prstTxWarp>
-                        <a:noAutofit/>
-                      </wps:bodyPr>
-                    </wps:wsp>
-                  </a:graphicData>
-                </a:graphic>
-              </wp:anchor>
-            </w:drawing>
-          </mc:Choice>
-          <mc:Fallback>
-            <w:pict>
-              <v:shape w14:anchorId="2369A287" id="Arc plein 65" o:spid="_x0000_s1026" style="position:absolute;margin-left:85.6pt;margin-top:84.15pt;width:45.3pt;height:45.3pt;rotation:8826719fd;z-index:251656192;visibility:visible;mso-wrap-style:square;mso-wrap-distance-left:9pt;mso-wrap-distance-top:0;mso-wrap-distance-right:9pt;mso-wrap-distance-bottom:0;mso-position-horizontal:absolute;mso-position-horizontal-relative:text;mso-position-vertical:absolute;mso-position-vertical-relative:text;v-text-anchor:middle" coordsize="575310,575310" o:gfxdata="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" path="m305524,556v157223,9785,277331,144210,269424,301539c567041,459424,434061,581128,276648,575100,119236,569072,-4048,437555,100,280082r59765,1573c56579,406399,154240,510582,278935,515357v124696,4775,230038,-91634,236301,-216264c521500,174463,426355,67978,301809,60226l305524,556xe" fillcolor="white [3212]" stroked="f" strokeweight="1pt">
-                <v:stroke joinstyle="miter"/>
-                <v:path arrowok="t" o:connecttype="custom" o:connectlocs="305524,556;574948,302095;276648,575100;100,280082;59865,281655;278935,515357;515236,299093;301809,60226;305524,556" o:connectangles="0,0,0,0,0,0,0,0,0"/>
-              </v:shape>
-            </w:pict>
-          </mc:Fallback>
-        </mc:AlternateContent>
-      </w:r>
-      <w:r>
-        <w:rPr>
-          <w:noProof/>
-        </w:rPr>
-        <mc:AlternateContent>
-          <mc:Choice Requires="wps">
-            <w:drawing>
-              <wp:anchor distT="0" distB="0" distL="114300" distR="114300" simplePos="0" relativeHeight="251664384" behindDoc="0" locked="0" layoutInCell="1" allowOverlap="1" wp14:anchorId="42C3C355" wp14:editId="536EADE4">
-                <wp:simplePos x="0" y="0"/>
-                <wp:positionH relativeFrom="margin">
-                  <wp:posOffset>1141985</wp:posOffset>
-                </wp:positionH>
-                <wp:positionV relativeFrom="paragraph">
-                  <wp:posOffset>1236345</wp:posOffset>
-                </wp:positionV>
-                <wp:extent cx="466725" cy="276225"/>
-                <wp:effectExtent l="0" t="0" r="0" b="0"/>
-                <wp:wrapNone/>
-                <wp:docPr id="74" name="Zone de texte 74"/>
-                <wp:cNvGraphicFramePr/>
-                <a:graphic xmlns:a="http://schemas.openxmlformats.org/drawingml/2006/main">
-                  <a:graphicData uri="http://schemas.microsoft.com/office/word/2010/wordprocessingShape">
-                    <wps:wsp>
-                      <wps:cNvSpPr txBox="1"/>
-                      <wps:spPr>
-                        <a:xfrm>
-                          <a:off x="0" y="0"/>
-                          <a:ext cx="466725" cy="276225"/>
-                        </a:xfrm>
-                        <a:prstGeom prst="rect">
-                          <a:avLst/>
-                        </a:prstGeom>
-                        <a:noFill/>
-                        <a:ln w="6350">
-                          <a:noFill/>
-                        </a:ln>
-                      </wps:spPr>
-                      <wps:txbx>
-                        <w:txbxContent>
-                          <w:p>
-                            <w:pPr>
-                              <w:jc w:val="center"/>
-                              <w:rPr>
-                                <w:rFonts w:ascii="Montserrat" w:hAnsi="Montserrat"/>
-                                <w:color w:val="FFFFFF" w:themeColor="background1"/>
-                                <w:sz w:val="20"/>
-                                <w:szCs w:val="20"/>
-                              </w:rPr>
-                            </w:pPr>
-                            <w:r>
-                              <w:rPr>
-                                <w:rFonts w:ascii="Montserrat" w:hAnsi="Montserrat"/>
-                                <w:color w:val="FFFFFF" w:themeColor="background1"/>
-                                <w:sz w:val="20"/>
-                                <w:szCs w:val="20"/>
-                              </w:rPr>
-                              <w:t>7</w:t>
-                            </w:r>
-                            <w:r>
-                              <w:rPr>
-                                <w:rFonts w:ascii="Montserrat" w:hAnsi="Montserrat"/>
-                                <w:color w:val="FFFFFF" w:themeColor="background1"/>
-                                <w:sz w:val="20"/>
-                                <w:szCs w:val="20"/>
-                              </w:rPr>
-                              <w:t>5</w:t>
-                            </w:r>
-                            <w:r>
-                              <w:rPr>
-                                <w:rFonts w:ascii="Montserrat" w:hAnsi="Montserrat"/>
-                                <w:color w:val="FFFFFF" w:themeColor="background1"/>
-                                <w:sz w:val="20"/>
-                                <w:szCs w:val="20"/>
-                              </w:rPr>
-                              <w:t>%</w:t>
-                            </w:r>
-                          </w:p>
-                        </w:txbxContent>
-                      </wps:txbx>
-                      <wps:bodyPr rot="0" spcFirstLastPara="0" vertOverflow="overflow" horzOverflow="overflow" vert="horz" wrap="square" lIns="91440" tIns="45720" rIns="91440" bIns="45720" numCol="1" spcCol="0" rtlCol="0" fromWordArt="0" anchor="t" anchorCtr="0" forceAA="0" compatLnSpc="1">
-                        <a:prstTxWarp prst="textNoShape">
-                          <a:avLst/>
-                        </a:prstTxWarp>
-                        <a:noAutofit/>
-                      </wps:bodyPr>
-                    </wps:wsp>
-                  </a:graphicData>
-                </a:graphic>
-                <wp14:sizeRelH relativeFrom="margin">
-                  <wp14:pctWidth>0</wp14:pctWidth>
-                </wp14:sizeRelH>
-                <wp14:sizeRelV relativeFrom="margin">
-                  <wp14:pctHeight>0</wp14:pctHeight>
-                </wp14:sizeRelV>
-              </wp:anchor>
-            </w:drawing>
-          </mc:Choice>
-          <mc:Fallback>
-            <w:pict>
-              <v:shape w14:anchorId="42C3C355" id="Zone de texte 74" o:spid="_x0000_s1094" type="#_x0000_t202" style="position:absolute;margin-left:89.9pt;margin-top:97.35pt;width:36.75pt;height:21.75pt;z-index:251664384;visibility:visible;mso-wrap-style:square;mso-width-percent:0;mso-height-percent:0;mso-wrap-distance-left:9pt;mso-wrap-distance-top:0;mso-wrap-distance-right:9pt;mso-wrap-distance-bottom:0;mso-position-horizontal:absolute;mso-position-horizontal-relative:margin;mso-position-vertical:absolute;mso-position-vertical-relative:text;mso-width-percent:0;mso-height-percent:0;mso-width-relative:margin;mso-height-relative:margin;v-text-anchor:top" o:gfxdata="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" filled="f" stroked="f" strokeweight=".5pt">
-                <v:textbox>
-                  <w:txbxContent>
-                    <w:p>
-                      <w:pPr>
-                        <w:jc w:val="center"/>
-                        <w:rPr>
-                          <w:rFonts w:ascii="Montserrat" w:hAnsi="Montserrat"/>
-                          <w:color w:val="FFFFFF" w:themeColor="background1"/>
-                          <w:sz w:val="20"/>
-                          <w:szCs w:val="20"/>
-                        </w:rPr>
-                      </w:pPr>
-                      <w:r>
-                        <w:rPr>
-                          <w:rFonts w:ascii="Montserrat" w:hAnsi="Montserrat"/>
-                          <w:color w:val="FFFFFF" w:themeColor="background1"/>
-                          <w:sz w:val="20"/>
-                          <w:szCs w:val="20"/>
-                        </w:rPr>
-                        <w:t>7</w:t>
-                      </w:r>
-                      <w:r>
-                        <w:rPr>
-                          <w:rFonts w:ascii="Montserrat" w:hAnsi="Montserrat"/>
-                          <w:color w:val="FFFFFF" w:themeColor="background1"/>
-                          <w:sz w:val="20"/>
-                          <w:szCs w:val="20"/>
-                        </w:rPr>
-                        <w:t>5</w:t>
-                      </w:r>
-                      <w:r>
-                        <w:rPr>
-                          <w:rFonts w:ascii="Montserrat" w:hAnsi="Montserrat"/>
-                          <w:color w:val="FFFFFF" w:themeColor="background1"/>
-                          <w:sz w:val="20"/>
-                          <w:szCs w:val="20"/>
-                        </w:rPr>
-                        <w:t>%</w:t>
-                      </w:r>
-                    </w:p>
-                  </w:txbxContent>
-                </v:textbox>
-                <w10:wrap anchorx="margin"/>
-              </v:shape>
-            </w:pict>
-          </mc:Fallback>
-        </mc:AlternateContent>
-      </w:r>
-      <w:r>
-        <w:rPr>
-          <w:noProof/>
-        </w:rPr>
-        <mc:AlternateContent>
-          <mc:Choice Requires="wps">
-            <w:drawing>
-              <wp:anchor distT="0" distB="0" distL="114300" distR="114300" simplePos="0" relativeHeight="251673600" behindDoc="0" locked="0" layoutInCell="1" allowOverlap="1" wp14:anchorId="0BF4DF7C" wp14:editId="267A436C">
-                <wp:simplePos x="0" y="0"/>
-                <wp:positionH relativeFrom="column">
-                  <wp:posOffset>3209128</wp:posOffset>
-                </wp:positionH>
-                <wp:positionV relativeFrom="paragraph">
-                  <wp:posOffset>537845</wp:posOffset>
-                </wp:positionV>
-                <wp:extent cx="56515" cy="56515"/>
-                <wp:effectExtent l="0" t="0" r="635" b="635"/>
-                <wp:wrapNone/>
-                <wp:docPr id="109" name="Ellipse 109"/>
-                <wp:cNvGraphicFramePr/>
-                <a:graphic xmlns:a="http://schemas.openxmlformats.org/drawingml/2006/main">
-                  <a:graphicData uri="http://schemas.microsoft.com/office/word/2010/wordprocessingShape">
-                    <wps:wsp>
-                      <wps:cNvSpPr/>
-                      <wps:spPr>
-                        <a:xfrm>
-                          <a:off x="0" y="0"/>
-                          <a:ext cx="56515" cy="56515"/>
-                        </a:xfrm>
-                        <a:prstGeom prst="ellipse">
-                          <a:avLst/>
-                        </a:prstGeom>
-                        <a:solidFill>
-                          <a:schemeClr val="tx1"/>
-                        </a:solidFill>
-                        <a:ln>
-                          <a:noFill/>
-                        </a:ln>
-                      </wps:spPr>
-                      <wps:style>
-                        <a:lnRef idx="2">
-                          <a:schemeClr val="accent1">
-                            <a:shade val="50000"/>
-                          </a:schemeClr>
-                        </a:lnRef>
-                        <a:fillRef idx="1">
-                          <a:schemeClr val="accent1"/>
-                        </a:fillRef>
-                        <a:effectRef idx="0">
-                          <a:schemeClr val="accent1"/>
-                        </a:effectRef>
-                        <a:fontRef idx="minor">
-                          <a:schemeClr val="lt1"/>
-                        </a:fontRef>
-                      </wps:style>
-                      <wps:bodyPr rot="0" spcFirstLastPara="0" vertOverflow="overflow" horzOverflow="overflow" vert="horz" wrap="square" lIns="91440" tIns="45720" rIns="91440" bIns="45720" numCol="1" spcCol="0" rtlCol="0" fromWordArt="0" anchor="ctr" anchorCtr="0" forceAA="0" compatLnSpc="1">
-                        <a:prstTxWarp prst="textNoShape">
-                          <a:avLst/>
-                        </a:prstTxWarp>
-                        <a:noAutofit/>
-                      </wps:bodyPr>
-                    </wps:wsp>
-                  </a:graphicData>
-                </a:graphic>
-              </wp:anchor>
-            </w:drawing>
-          </mc:Choice>
-          <mc:Fallback>
-            <w:pict>
-              <v:oval w14:anchorId="108BC369" id="Ellipse 109" o:spid="_x0000_s1026" style="position:absolute;margin-left:252.7pt;margin-top:42.35pt;width:4.45pt;height:4.45pt;z-index:251673600;visibility:visible;mso-wrap-style:square;mso-wrap-distance-left:9pt;mso-wrap-distance-top:0;mso-wrap-distance-right:9pt;mso-wrap-distance-bottom:0;mso-position-horizontal:absolute;mso-position-horizontal-relative:text;mso-position-vertical:absolute;mso-position-vertical-relative:text;v-text-anchor:middle" o:gfxdata="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" fillcolor="black [3213]" stroked="f" strokeweight="1pt">
-                <v:stroke joinstyle="miter"/>
-              </v:oval>
-            </w:pict>
-          </mc:Fallback>
-        </mc:AlternateContent>
-      </w:r>
-      <w:r>
-        <w:rPr>
-          <w:noProof/>
-        </w:rPr>
-        <mc:AlternateContent>
-          <mc:Choice Requires="wps">
-            <w:drawing>
-              <wp:anchor distT="0" distB="0" distL="114300" distR="114300" simplePos="0" relativeHeight="251654144" behindDoc="0" locked="0" layoutInCell="1" allowOverlap="1" wp14:anchorId="3B4D73B5" wp14:editId="7DB902B1">
-                <wp:simplePos x="0" y="0"/>
-                <wp:positionH relativeFrom="column">
-                  <wp:posOffset>400685</wp:posOffset>
-                </wp:positionH>
-                <wp:positionV relativeFrom="paragraph">
-                  <wp:posOffset>1067435</wp:posOffset>
-                </wp:positionV>
-                <wp:extent cx="575310" cy="575310"/>
-                <wp:effectExtent l="19050" t="19050" r="0" b="15240"/>
-                <wp:wrapNone/>
-                <wp:docPr id="62" name="Arc plein 62"/>
-                <wp:cNvGraphicFramePr/>
-                <a:graphic xmlns:a="http://schemas.openxmlformats.org/drawingml/2006/main">
-                  <a:graphicData uri="http://schemas.microsoft.com/office/word/2010/wordprocessingShape">
-                    <wps:wsp>
-                      <wps:cNvSpPr/>
-                      <wps:spPr>
-                        <a:xfrm rot="8081103">
-                          <a:off x="0" y="0"/>
-                          <a:ext cx="575310" cy="575310"/>
-                        </a:xfrm>
-                        <a:prstGeom prst="blockArc">
-                          <a:avLst>
-                            <a:gd name="adj1" fmla="val 15193925"/>
-                            <a:gd name="adj2" fmla="val 9172435"/>
-                            <a:gd name="adj3" fmla="val 10251"/>
-                          </a:avLst>
-                        </a:prstGeom>
-                        <a:solidFill>
-                          <a:schemeClr val="bg1"/>
-                        </a:solidFill>
-                        <a:ln>
-                          <a:noFill/>
-                        </a:ln>
-                      </wps:spPr>
-                      <wps:style>
-                        <a:lnRef idx="2">
-                          <a:schemeClr val="accent1">
-                            <a:shade val="50000"/>
-                          </a:schemeClr>
-                        </a:lnRef>
-                        <a:fillRef idx="1">
-                          <a:schemeClr val="accent1"/>
-                        </a:fillRef>
-                        <a:effectRef idx="0">
-                          <a:schemeClr val="accent1"/>
-                        </a:effectRef>
-                        <a:fontRef idx="minor">
-                          <a:schemeClr val="lt1"/>
-                        </a:fontRef>
-                      </wps:style>
-                      <wps:bodyPr rot="0" spcFirstLastPara="0" vertOverflow="overflow" horzOverflow="overflow" vert="horz" wrap="square" lIns="91440" tIns="45720" rIns="91440" bIns="45720" numCol="1" spcCol="0" rtlCol="0" fromWordArt="0" anchor="ctr" anchorCtr="0" forceAA="0" compatLnSpc="1">
-                        <a:prstTxWarp prst="textNoShape">
-                          <a:avLst/>
-                        </a:prstTxWarp>
-                        <a:noAutofit/>
-                      </wps:bodyPr>
-                    </wps:wsp>
-                  </a:graphicData>
-                </a:graphic>
-              </wp:anchor>
-            </w:drawing>
-          </mc:Choice>
-          <mc:Fallback>
-            <w:pict>
-              <v:shape w14:anchorId="7AF139CF" id="Arc plein 62" o:spid="_x0000_s1026" style="position:absolute;margin-left:31.55pt;margin-top:84.05pt;width:45.3pt;height:45.3pt;rotation:8826719fd;z-index:251654144;visibility:visible;mso-wrap-style:square;mso-wrap-distance-left:9pt;mso-wrap-distance-top:0;mso-wrap-distance-right:9pt;mso-wrap-distance-bottom:0;mso-position-horizontal:absolute;mso-position-horizontal-relative:text;mso-position-vertical:absolute;mso-position-vertical-relative:text;v-text-anchor:middle" coordsize="575310,575310" o:gfxdata="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" path="m204668,12231c350339,-31661,504997,45468,557582,188231,610167,330994,542492,490016,403155,551104,263818,612191,101009,554217,31641,418812l84129,391922v55146,107644,184577,153733,295346,105170c490245,448529,544045,322109,502241,208615,460437,95121,337487,33805,221682,68698l204668,12231xe" fillcolor="white [3212]" stroked="f" strokeweight="1pt">
-                <v:stroke joinstyle="miter"/>
-                <v:path arrowok="t" o:connecttype="custom" o:connectlocs="204668,12231;557582,188231;403155,551104;31641,418812;84129,391922;379475,497092;502241,208615;221682,68698;204668,12231" o:connectangles="0,0,0,0,0,0,0,0,0"/>
-              </v:shape>
             </w:pict>
           </mc:Fallback>
         </mc:AlternateContent>
@@ -6769,18 +6199,18 @@
         <mc:AlternateContent>
           <mc:Choice Requires="wpg">
             <w:drawing>
-              <wp:anchor distT="0" distB="0" distL="114300" distR="114300" simplePos="0" relativeHeight="251683840" behindDoc="0" locked="0" layoutInCell="1" allowOverlap="1" wp14:anchorId="5C51D99E" wp14:editId="7512A826">
+              <wp:anchor distT="0" distB="0" distL="114300" distR="114300" simplePos="0" relativeHeight="251678720" behindDoc="0" locked="0" layoutInCell="1" allowOverlap="1" wp14:anchorId="023DB983" wp14:editId="198B1911">
                 <wp:simplePos x="0" y="0"/>
                 <wp:positionH relativeFrom="column">
-                  <wp:posOffset>2264674</wp:posOffset>
+                  <wp:posOffset>2265041</wp:posOffset>
                 </wp:positionH>
                 <wp:positionV relativeFrom="paragraph">
-                  <wp:posOffset>3183255</wp:posOffset>
+                  <wp:posOffset>967174</wp:posOffset>
                 </wp:positionV>
                 <wp:extent cx="2269490" cy="393065"/>
                 <wp:effectExtent l="19050" t="19050" r="0" b="26035"/>
                 <wp:wrapNone/>
-                <wp:docPr id="136" name="Groupe 136"/>
+                <wp:docPr id="114" name="Groupe 114"/>
                 <wp:cNvGraphicFramePr/>
                 <a:graphic xmlns:a="http://schemas.openxmlformats.org/drawingml/2006/main">
                   <a:graphicData uri="http://schemas.microsoft.com/office/word/2010/wordprocessingGroup">
@@ -6795,7 +6225,7 @@
                         </a:xfrm>
                       </wpg:grpSpPr>
                       <wps:wsp>
-                        <wps:cNvPr id="137" name="Rectangle : coins arrondis 137"/>
+                        <wps:cNvPr id="115" name="Rectangle : coins arrondis 115"/>
                         <wps:cNvSpPr/>
                         <wps:spPr>
                           <a:xfrm>
@@ -6840,7 +6270,7 @@
                         </wps:bodyPr>
                       </wps:wsp>
                       <wps:wsp>
-                        <wps:cNvPr id="138" name="Ellipse 138"/>
+                        <wps:cNvPr id="116" name="Ellipse 116"/>
                         <wps:cNvSpPr/>
                         <wps:spPr>
                           <a:xfrm>
@@ -6885,7 +6315,7 @@
                         </wps:bodyPr>
                       </wps:wsp>
                       <wps:wsp>
-                        <wps:cNvPr id="139" name="Zone de texte 139"/>
+                        <wps:cNvPr id="117" name="Zone de texte 117"/>
                         <wps:cNvSpPr txBox="1"/>
                         <wps:spPr>
                           <a:xfrm>
@@ -6909,21 +6339,12 @@
                                   <w:color w:val="FFFFFF" w:themeColor="background1"/>
                                 </w:rPr>
                               </w:pPr>
-                              <w:proofErr w:type="spellStart"/>
                               <w:r>
                                 <w:rPr>
                                   <w:rFonts w:ascii="Montserrat" w:hAnsi="Montserrat"/>
                                   <w:color w:val="FFFFFF" w:themeColor="background1"/>
                                 </w:rPr>
-                                <w:t>References</w:t>
-                              </w:r>
-                              <w:proofErr w:type="spellEnd"/>
-                              <w:r>
-                                <w:rPr>
-                                  <w:rFonts w:ascii="Montserrat" w:hAnsi="Montserrat"/>
-                                  <w:color w:val="FFFFFF" w:themeColor="background1"/>
-                                </w:rPr>
-                                <w:t xml:space="preserve">  </w:t>
+                                <w:t xml:space="preserve">Les langues parlées </w:t>
                               </w:r>
                             </w:p>
                           </w:txbxContent>
@@ -6936,7 +6357,7 @@
                         </wps:bodyPr>
                       </wps:wsp>
                       <wps:wsp>
-                        <wps:cNvPr id="140" name="Ellipse 140"/>
+                        <wps:cNvPr id="118" name="Ellipse 118"/>
                         <wps:cNvSpPr/>
                         <wps:spPr>
                           <a:xfrm>
@@ -6978,7 +6399,7 @@
                       </wps:wsp>
                       <pic:pic xmlns:pic="http://schemas.openxmlformats.org/drawingml/2006/picture">
                         <pic:nvPicPr>
-                          <pic:cNvPr id="141" name="Graphique 141" descr="Tête avec engrenages"/>
+                          <pic:cNvPr id="119" name="Graphique 119" descr="Tête avec engrenages"/>
                           <pic:cNvPicPr>
                             <a:picLocks noChangeAspect="1"/>
                           </pic:cNvPicPr>
@@ -7016,14 +6437,14 @@
           </mc:Choice>
           <mc:Fallback>
             <w:pict>
-              <v:group w14:anchorId="5C51D99E" id="Groupe 136" o:spid="_x0000_s1095" style="position:absolute;margin-left:178.3pt;margin-top:250.65pt;width:178.7pt;height:30.95pt;z-index:251683840" coordsize="22698,3930" o:gfxdata="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">
-                <v:roundrect id="Rectangle : coins arrondis 137" o:spid="_x0000_s1096" style="position:absolute;left:1143;top:381;width:21555;height:3295;visibility:visible;mso-wrap-style:square;v-text-anchor:middle" arcsize=".5" o:gfxdata="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" fillcolor="#c45911 [2405]" stroked="f" strokeweight="1pt">
+              <v:group w14:anchorId="023DB983" id="Groupe 114" o:spid="_x0000_s1095" style="position:absolute;margin-left:178.35pt;margin-top:76.15pt;width:178.7pt;height:30.95pt;z-index:251678720" coordsize="22698,3930" o:gfxdata="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">
+                <v:roundrect id="Rectangle : coins arrondis 115" o:spid="_x0000_s1096" style="position:absolute;left:1143;top:381;width:21555;height:3295;visibility:visible;mso-wrap-style:square;v-text-anchor:middle" arcsize=".5" o:gfxdata="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" fillcolor="#c45911 [2405]" stroked="f" strokeweight="1pt">
                   <v:stroke joinstyle="miter"/>
                 </v:roundrect>
-                <v:oval id="Ellipse 138" o:spid="_x0000_s1097" style="position:absolute;width:3924;height:3930;visibility:visible;mso-wrap-style:square;v-text-anchor:middle" o:gfxdata="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" fillcolor="#c45911 [2405]" strokecolor="white [3212]" strokeweight="2.25pt">
+                <v:oval id="Ellipse 116" o:spid="_x0000_s1097" style="position:absolute;width:3924;height:3930;visibility:visible;mso-wrap-style:square;v-text-anchor:middle" o:gfxdata="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" fillcolor="#c45911 [2405]" strokecolor="white [3212]" strokeweight="2.25pt">
                   <v:stroke joinstyle="miter"/>
                 </v:oval>
-                <v:shape id="Zone de texte 139" o:spid="_x0000_s1098" type="#_x0000_t202" style="position:absolute;left:4191;top:666;width:15897;height:2866;visibility:visible;mso-wrap-style:square;v-text-anchor:top" o:gfxdata="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" filled="f" stroked="f" strokeweight=".5pt">
+                <v:shape id="Zone de texte 117" o:spid="_x0000_s1098" type="#_x0000_t202" style="position:absolute;left:4191;top:666;width:15897;height:2866;visibility:visible;mso-wrap-style:square;v-text-anchor:top" o:gfxdata="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" filled="f" stroked="f" strokeweight=".5pt">
                   <v:textbox>
                     <w:txbxContent>
                       <w:p>
@@ -7033,30 +6454,21 @@
                             <w:color w:val="FFFFFF" w:themeColor="background1"/>
                           </w:rPr>
                         </w:pPr>
-                        <w:proofErr w:type="spellStart"/>
                         <w:r>
                           <w:rPr>
                             <w:rFonts w:ascii="Montserrat" w:hAnsi="Montserrat"/>
                             <w:color w:val="FFFFFF" w:themeColor="background1"/>
                           </w:rPr>
-                          <w:t>References</w:t>
-                        </w:r>
-                        <w:proofErr w:type="spellEnd"/>
-                        <w:r>
-                          <w:rPr>
-                            <w:rFonts w:ascii="Montserrat" w:hAnsi="Montserrat"/>
-                            <w:color w:val="FFFFFF" w:themeColor="background1"/>
-                          </w:rPr>
-                          <w:t xml:space="preserve">  </w:t>
+                          <w:t xml:space="preserve">Les langues parlées </w:t>
                         </w:r>
                       </w:p>
                     </w:txbxContent>
                   </v:textbox>
                 </v:shape>
-                <v:oval id="Ellipse 140" o:spid="_x0000_s1099" style="position:absolute;left:381;top:381;width:3247;height:3240;visibility:visible;mso-wrap-style:square;v-text-anchor:middle" o:gfxdata="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" fillcolor="white [3212]" stroked="f" strokeweight="1pt">
+                <v:oval id="Ellipse 118" o:spid="_x0000_s1099" style="position:absolute;left:381;top:381;width:3247;height:3240;visibility:visible;mso-wrap-style:square;v-text-anchor:middle" o:gfxdata="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" fillcolor="white [3212]" stroked="f" strokeweight="1pt">
                   <v:stroke joinstyle="miter"/>
                 </v:oval>
-                <v:shape id="Graphique 141" o:spid="_x0000_s1100" type="#_x0000_t75" alt="Tête avec engrenages" style="position:absolute;left:952;top:762;width:2330;height:2336;visibility:visible;mso-wrap-style:square" o:gfxdata="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">
+                <v:shape id="Graphique 119" o:spid="_x0000_s1100" type="#_x0000_t75" alt="Tête avec engrenages" style="position:absolute;left:952;top:762;width:2330;height:2336;visibility:visible;mso-wrap-style:square" o:gfxdata="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">
                   <v:imagedata r:id="rId9" o:title="Tête avec engrenages"/>
                 </v:shape>
               </v:group>
@@ -7071,13 +6483,13 @@
         <mc:AlternateContent>
           <mc:Choice Requires="wps">
             <w:drawing>
-              <wp:anchor distT="0" distB="0" distL="114300" distR="114300" simplePos="0" relativeHeight="251675648" behindDoc="0" locked="0" layoutInCell="1" allowOverlap="1" wp14:anchorId="189D00E6" wp14:editId="22E361BB">
+              <wp:anchor distT="0" distB="0" distL="114300" distR="114300" simplePos="0" relativeHeight="251675648" behindDoc="0" locked="0" layoutInCell="1" allowOverlap="1" wp14:anchorId="189D00E6" wp14:editId="388AB13A">
                 <wp:simplePos x="0" y="0"/>
                 <wp:positionH relativeFrom="column">
-                  <wp:posOffset>2195598</wp:posOffset>
+                  <wp:posOffset>2195195</wp:posOffset>
                 </wp:positionH>
                 <wp:positionV relativeFrom="paragraph">
-                  <wp:posOffset>443686</wp:posOffset>
+                  <wp:posOffset>121786</wp:posOffset>
                 </wp:positionV>
                 <wp:extent cx="965093" cy="222236"/>
                 <wp:effectExtent l="0" t="0" r="0" b="6985"/>
@@ -7186,7 +6598,7 @@
           </mc:Choice>
           <mc:Fallback>
             <w:pict>
-              <v:shape w14:anchorId="189D00E6" id="Zone de texte 110" o:spid="_x0000_s1101" type="#_x0000_t202" style="position:absolute;margin-left:172.9pt;margin-top:34.95pt;width:76pt;height:17.5pt;z-index:251675648;visibility:visible;mso-wrap-style:square;mso-wrap-distance-left:9pt;mso-wrap-distance-top:0;mso-wrap-distance-right:9pt;mso-wrap-distance-bottom:0;mso-position-horizontal:absolute;mso-position-horizontal-relative:text;mso-position-vertical:absolute;mso-position-vertical-relative:text;v-text-anchor:top" o:gfxdata="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" filled="f" stroked="f" strokeweight=".5pt">
+              <v:shape w14:anchorId="189D00E6" id="Zone de texte 110" o:spid="_x0000_s1101" type="#_x0000_t202" style="position:absolute;margin-left:172.85pt;margin-top:9.6pt;width:76pt;height:17.5pt;z-index:251675648;visibility:visible;mso-wrap-style:square;mso-wrap-distance-left:9pt;mso-wrap-distance-top:0;mso-wrap-distance-right:9pt;mso-wrap-distance-bottom:0;mso-position-horizontal:absolute;mso-position-horizontal-relative:text;mso-position-vertical:absolute;mso-position-vertical-relative:text;v-text-anchor:top" o:gfxdata="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" filled="f" stroked="f" strokeweight=".5pt">
                 <v:textbox>
                   <w:txbxContent>
                     <w:p>
@@ -7270,13 +6682,89 @@
         <mc:AlternateContent>
           <mc:Choice Requires="wps">
             <w:drawing>
-              <wp:anchor distT="0" distB="0" distL="114300" distR="114300" simplePos="0" relativeHeight="251676672" behindDoc="0" locked="0" layoutInCell="1" allowOverlap="1" wp14:anchorId="158D3AF3" wp14:editId="0DEC72A2">
+              <wp:anchor distT="0" distB="0" distL="114300" distR="114300" simplePos="0" relativeHeight="251673600" behindDoc="0" locked="0" layoutInCell="1" allowOverlap="1" wp14:anchorId="0BF4DF7C" wp14:editId="3BBDC494">
                 <wp:simplePos x="0" y="0"/>
                 <wp:positionH relativeFrom="column">
-                  <wp:posOffset>3393646</wp:posOffset>
+                  <wp:posOffset>3208655</wp:posOffset>
                 </wp:positionH>
                 <wp:positionV relativeFrom="paragraph">
-                  <wp:posOffset>412157</wp:posOffset>
+                  <wp:posOffset>212747</wp:posOffset>
+                </wp:positionV>
+                <wp:extent cx="56515" cy="56515"/>
+                <wp:effectExtent l="0" t="0" r="635" b="635"/>
+                <wp:wrapNone/>
+                <wp:docPr id="109" name="Ellipse 109"/>
+                <wp:cNvGraphicFramePr/>
+                <a:graphic xmlns:a="http://schemas.openxmlformats.org/drawingml/2006/main">
+                  <a:graphicData uri="http://schemas.microsoft.com/office/word/2010/wordprocessingShape">
+                    <wps:wsp>
+                      <wps:cNvSpPr/>
+                      <wps:spPr>
+                        <a:xfrm>
+                          <a:off x="0" y="0"/>
+                          <a:ext cx="56515" cy="56515"/>
+                        </a:xfrm>
+                        <a:prstGeom prst="ellipse">
+                          <a:avLst/>
+                        </a:prstGeom>
+                        <a:solidFill>
+                          <a:schemeClr val="tx1"/>
+                        </a:solidFill>
+                        <a:ln>
+                          <a:noFill/>
+                        </a:ln>
+                      </wps:spPr>
+                      <wps:style>
+                        <a:lnRef idx="2">
+                          <a:schemeClr val="accent1">
+                            <a:shade val="50000"/>
+                          </a:schemeClr>
+                        </a:lnRef>
+                        <a:fillRef idx="1">
+                          <a:schemeClr val="accent1"/>
+                        </a:fillRef>
+                        <a:effectRef idx="0">
+                          <a:schemeClr val="accent1"/>
+                        </a:effectRef>
+                        <a:fontRef idx="minor">
+                          <a:schemeClr val="lt1"/>
+                        </a:fontRef>
+                      </wps:style>
+                      <wps:bodyPr rot="0" spcFirstLastPara="0" vertOverflow="overflow" horzOverflow="overflow" vert="horz" wrap="square" lIns="91440" tIns="45720" rIns="91440" bIns="45720" numCol="1" spcCol="0" rtlCol="0" fromWordArt="0" anchor="ctr" anchorCtr="0" forceAA="0" compatLnSpc="1">
+                        <a:prstTxWarp prst="textNoShape">
+                          <a:avLst/>
+                        </a:prstTxWarp>
+                        <a:noAutofit/>
+                      </wps:bodyPr>
+                    </wps:wsp>
+                  </a:graphicData>
+                </a:graphic>
+              </wp:anchor>
+            </w:drawing>
+          </mc:Choice>
+          <mc:Fallback>
+            <w:pict>
+              <v:oval w14:anchorId="38335C99" id="Ellipse 109" o:spid="_x0000_s1026" style="position:absolute;margin-left:252.65pt;margin-top:16.75pt;width:4.45pt;height:4.45pt;z-index:251673600;visibility:visible;mso-wrap-style:square;mso-wrap-distance-left:9pt;mso-wrap-distance-top:0;mso-wrap-distance-right:9pt;mso-wrap-distance-bottom:0;mso-position-horizontal:absolute;mso-position-horizontal-relative:text;mso-position-vertical:absolute;mso-position-vertical-relative:text;v-text-anchor:middle" o:gfxdata="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" fillcolor="black [3213]" stroked="f" strokeweight="1pt">
+                <v:stroke joinstyle="miter"/>
+              </v:oval>
+            </w:pict>
+          </mc:Fallback>
+        </mc:AlternateContent>
+      </w:r>
+      <w:r>
+        <w:rPr>
+          <w:noProof/>
+        </w:rPr>
+        <mc:AlternateContent>
+          <mc:Choice Requires="wps">
+            <w:drawing>
+              <wp:anchor distT="0" distB="0" distL="114300" distR="114300" simplePos="0" relativeHeight="251676672" behindDoc="0" locked="0" layoutInCell="1" allowOverlap="1" wp14:anchorId="158D3AF3" wp14:editId="7A2B38AE">
+                <wp:simplePos x="0" y="0"/>
+                <wp:positionH relativeFrom="column">
+                  <wp:posOffset>3393440</wp:posOffset>
+                </wp:positionH>
+                <wp:positionV relativeFrom="paragraph">
+                  <wp:posOffset>108891</wp:posOffset>
                 </wp:positionV>
                 <wp:extent cx="2939724" cy="869896"/>
                 <wp:effectExtent l="0" t="0" r="0" b="6985"/>
@@ -7463,7 +6951,7 @@
           </mc:Choice>
           <mc:Fallback>
             <w:pict>
-              <v:shape w14:anchorId="158D3AF3" id="Zone de texte 112" o:spid="_x0000_s1102" type="#_x0000_t202" style="position:absolute;margin-left:267.2pt;margin-top:32.45pt;width:231.45pt;height:68.5pt;z-index:251676672;visibility:visible;mso-wrap-style:square;mso-wrap-distance-left:9pt;mso-wrap-distance-top:0;mso-wrap-distance-right:9pt;mso-wrap-distance-bottom:0;mso-position-horizontal:absolute;mso-position-horizontal-relative:text;mso-position-vertical:absolute;mso-position-vertical-relative:text;v-text-anchor:top" o:gfxdata="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" filled="f" stroked="f" strokeweight=".5pt">
+              <v:shape w14:anchorId="158D3AF3" id="Zone de texte 112" o:spid="_x0000_s1102" type="#_x0000_t202" style="position:absolute;margin-left:267.2pt;margin-top:8.55pt;width:231.45pt;height:68.5pt;z-index:251676672;visibility:visible;mso-wrap-style:square;mso-wrap-distance-left:9pt;mso-wrap-distance-top:0;mso-wrap-distance-right:9pt;mso-wrap-distance-bottom:0;mso-position-horizontal:absolute;mso-position-horizontal-relative:text;mso-position-vertical:absolute;mso-position-vertical-relative:text;v-text-anchor:top" o:gfxdata="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" filled="f" stroked="f" strokeweight=".5pt">
                 <v:textbox>
                   <w:txbxContent>
                     <w:p>
@@ -7623,20 +7111,750 @@
           <w:noProof/>
         </w:rPr>
         <mc:AlternateContent>
+          <mc:Choice Requires="wps">
+            <w:drawing>
+              <wp:anchor distT="0" distB="0" distL="114300" distR="114300" simplePos="0" relativeHeight="251684864" behindDoc="0" locked="0" layoutInCell="1" allowOverlap="1" wp14:anchorId="16A5B0C4" wp14:editId="6E375E13">
+                <wp:simplePos x="0" y="0"/>
+                <wp:positionH relativeFrom="column">
+                  <wp:posOffset>2198007</wp:posOffset>
+                </wp:positionH>
+                <wp:positionV relativeFrom="paragraph">
+                  <wp:posOffset>3625215</wp:posOffset>
+                </wp:positionV>
+                <wp:extent cx="2939415" cy="733425"/>
+                <wp:effectExtent l="0" t="0" r="0" b="0"/>
+                <wp:wrapNone/>
+                <wp:docPr id="142" name="Zone de texte 142"/>
+                <wp:cNvGraphicFramePr/>
+                <a:graphic xmlns:a="http://schemas.openxmlformats.org/drawingml/2006/main">
+                  <a:graphicData uri="http://schemas.microsoft.com/office/word/2010/wordprocessingShape">
+                    <wps:wsp>
+                      <wps:cNvSpPr txBox="1"/>
+                      <wps:spPr>
+                        <a:xfrm>
+                          <a:off x="0" y="0"/>
+                          <a:ext cx="2939415" cy="733425"/>
+                        </a:xfrm>
+                        <a:prstGeom prst="rect">
+                          <a:avLst/>
+                        </a:prstGeom>
+                        <a:noFill/>
+                        <a:ln w="6350">
+                          <a:noFill/>
+                        </a:ln>
+                      </wps:spPr>
+                      <wps:txbx>
+                        <w:txbxContent>
+                          <w:p>
+                            <w:pPr>
+                              <w:jc w:val="both"/>
+                              <w:rPr>
+                                <w:rFonts w:ascii="Montserrat" w:hAnsi="Montserrat"/>
+                                <w:b/>
+                                <w:bCs/>
+                                <w:noProof/>
+                                <w:color w:val="262626" w:themeColor="text1" w:themeTint="D9"/>
+                                <w:sz w:val="20"/>
+                                <w:szCs w:val="20"/>
+                              </w:rPr>
+                            </w:pPr>
+                            <w:r>
+                              <w:rPr>
+                                <w:rFonts w:ascii="Montserrat" w:hAnsi="Montserrat"/>
+                                <w:b/>
+                                <w:bCs/>
+                                <w:noProof/>
+                                <w:color w:val="262626" w:themeColor="text1" w:themeTint="D9"/>
+                                <w:sz w:val="20"/>
+                                <w:szCs w:val="20"/>
+                              </w:rPr>
+                              <w:t xml:space="preserve">Dr. Lakshmi Bhabuu +256 758 254 039 </w:t>
+                            </w:r>
+                          </w:p>
+                          <w:p>
+                            <w:pPr>
+                              <w:jc w:val="both"/>
+                              <w:rPr>
+                                <w:rFonts w:ascii="Montserrat" w:hAnsi="Montserrat"/>
+                                <w:noProof/>
+                                <w:color w:val="262626" w:themeColor="text1" w:themeTint="D9"/>
+                                <w:sz w:val="20"/>
+                                <w:szCs w:val="20"/>
+                              </w:rPr>
+                            </w:pPr>
+                            <w:r>
+                              <w:rPr>
+                                <w:rFonts w:ascii="Montserrat" w:hAnsi="Montserrat"/>
+                                <w:noProof/>
+                                <w:color w:val="262626" w:themeColor="text1" w:themeTint="D9"/>
+                                <w:sz w:val="20"/>
+                                <w:szCs w:val="20"/>
+                              </w:rPr>
+                              <w:t>Dean de faculte de science et technologie a L’International University of East africa</w:t>
+                            </w:r>
+                          </w:p>
+                          <w:p>
+                            <w:pPr>
+                              <w:jc w:val="both"/>
+                              <w:rPr>
+                                <w:rFonts w:ascii="Montserrat" w:hAnsi="Montserrat"/>
+                                <w:noProof/>
+                                <w:color w:val="262626" w:themeColor="text1" w:themeTint="D9"/>
+                                <w:sz w:val="20"/>
+                                <w:szCs w:val="20"/>
+                              </w:rPr>
+                            </w:pPr>
+                          </w:p>
+                          <w:p>
+                            <w:pPr>
+                              <w:jc w:val="both"/>
+                            </w:pPr>
+                          </w:p>
+                        </w:txbxContent>
+                      </wps:txbx>
+                      <wps:bodyPr rot="0" spcFirstLastPara="0" vertOverflow="overflow" horzOverflow="overflow" vert="horz" wrap="square" lIns="91440" tIns="45720" rIns="91440" bIns="45720" numCol="1" spcCol="0" rtlCol="0" fromWordArt="0" anchor="t" anchorCtr="0" forceAA="0" compatLnSpc="1">
+                        <a:prstTxWarp prst="textNoShape">
+                          <a:avLst/>
+                        </a:prstTxWarp>
+                        <a:noAutofit/>
+                      </wps:bodyPr>
+                    </wps:wsp>
+                  </a:graphicData>
+                </a:graphic>
+                <wp14:sizeRelV relativeFrom="margin">
+                  <wp14:pctHeight>0</wp14:pctHeight>
+                </wp14:sizeRelV>
+              </wp:anchor>
+            </w:drawing>
+          </mc:Choice>
+          <mc:Fallback>
+            <w:pict>
+              <v:shape w14:anchorId="16A5B0C4" id="Zone de texte 142" o:spid="_x0000_s1103" type="#_x0000_t202" style="position:absolute;margin-left:173.05pt;margin-top:285.45pt;width:231.45pt;height:57.75pt;z-index:251684864;visibility:visible;mso-wrap-style:square;mso-height-percent:0;mso-wrap-distance-left:9pt;mso-wrap-distance-top:0;mso-wrap-distance-right:9pt;mso-wrap-distance-bottom:0;mso-position-horizontal:absolute;mso-position-horizontal-relative:text;mso-position-vertical:absolute;mso-position-vertical-relative:text;mso-height-percent:0;mso-height-relative:margin;v-text-anchor:top" o:gfxdata="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" filled="f" stroked="f" strokeweight=".5pt">
+                <v:textbox>
+                  <w:txbxContent>
+                    <w:p>
+                      <w:pPr>
+                        <w:jc w:val="both"/>
+                        <w:rPr>
+                          <w:rFonts w:ascii="Montserrat" w:hAnsi="Montserrat"/>
+                          <w:b/>
+                          <w:bCs/>
+                          <w:noProof/>
+                          <w:color w:val="262626" w:themeColor="text1" w:themeTint="D9"/>
+                          <w:sz w:val="20"/>
+                          <w:szCs w:val="20"/>
+                        </w:rPr>
+                      </w:pPr>
+                      <w:r>
+                        <w:rPr>
+                          <w:rFonts w:ascii="Montserrat" w:hAnsi="Montserrat"/>
+                          <w:b/>
+                          <w:bCs/>
+                          <w:noProof/>
+                          <w:color w:val="262626" w:themeColor="text1" w:themeTint="D9"/>
+                          <w:sz w:val="20"/>
+                          <w:szCs w:val="20"/>
+                        </w:rPr>
+                        <w:t xml:space="preserve">Dr. Lakshmi Bhabuu +256 758 254 039 </w:t>
+                      </w:r>
+                    </w:p>
+                    <w:p>
+                      <w:pPr>
+                        <w:jc w:val="both"/>
+                        <w:rPr>
+                          <w:rFonts w:ascii="Montserrat" w:hAnsi="Montserrat"/>
+                          <w:noProof/>
+                          <w:color w:val="262626" w:themeColor="text1" w:themeTint="D9"/>
+                          <w:sz w:val="20"/>
+                          <w:szCs w:val="20"/>
+                        </w:rPr>
+                      </w:pPr>
+                      <w:r>
+                        <w:rPr>
+                          <w:rFonts w:ascii="Montserrat" w:hAnsi="Montserrat"/>
+                          <w:noProof/>
+                          <w:color w:val="262626" w:themeColor="text1" w:themeTint="D9"/>
+                          <w:sz w:val="20"/>
+                          <w:szCs w:val="20"/>
+                        </w:rPr>
+                        <w:t>Dean de faculte de science et technologie a L’International University of East africa</w:t>
+                      </w:r>
+                    </w:p>
+                    <w:p>
+                      <w:pPr>
+                        <w:jc w:val="both"/>
+                        <w:rPr>
+                          <w:rFonts w:ascii="Montserrat" w:hAnsi="Montserrat"/>
+                          <w:noProof/>
+                          <w:color w:val="262626" w:themeColor="text1" w:themeTint="D9"/>
+                          <w:sz w:val="20"/>
+                          <w:szCs w:val="20"/>
+                        </w:rPr>
+                      </w:pPr>
+                    </w:p>
+                    <w:p>
+                      <w:pPr>
+                        <w:jc w:val="both"/>
+                      </w:pPr>
+                    </w:p>
+                  </w:txbxContent>
+                </v:textbox>
+              </v:shape>
+            </w:pict>
+          </mc:Fallback>
+        </mc:AlternateContent>
+      </w:r>
+      <w:r>
+        <w:rPr>
+          <w:noProof/>
+        </w:rPr>
+        <mc:AlternateContent>
+          <mc:Choice Requires="wps">
+            <w:drawing>
+              <wp:anchor distT="0" distB="0" distL="114300" distR="114300" simplePos="0" relativeHeight="251657216" behindDoc="0" locked="0" layoutInCell="1" allowOverlap="1" wp14:anchorId="4161D420" wp14:editId="7C785BB9">
+                <wp:simplePos x="0" y="0"/>
+                <wp:positionH relativeFrom="column">
+                  <wp:posOffset>-433040</wp:posOffset>
+                </wp:positionH>
+                <wp:positionV relativeFrom="paragraph">
+                  <wp:posOffset>1656715</wp:posOffset>
+                </wp:positionV>
+                <wp:extent cx="795611" cy="274320"/>
+                <wp:effectExtent l="0" t="0" r="0" b="0"/>
+                <wp:wrapNone/>
+                <wp:docPr id="67" name="Zone de texte 67"/>
+                <wp:cNvGraphicFramePr/>
+                <a:graphic xmlns:a="http://schemas.openxmlformats.org/drawingml/2006/main">
+                  <a:graphicData uri="http://schemas.microsoft.com/office/word/2010/wordprocessingShape">
+                    <wps:wsp>
+                      <wps:cNvSpPr txBox="1"/>
+                      <wps:spPr>
+                        <a:xfrm>
+                          <a:off x="0" y="0"/>
+                          <a:ext cx="795611" cy="274320"/>
+                        </a:xfrm>
+                        <a:prstGeom prst="rect">
+                          <a:avLst/>
+                        </a:prstGeom>
+                        <a:noFill/>
+                        <a:ln w="6350">
+                          <a:noFill/>
+                        </a:ln>
+                      </wps:spPr>
+                      <wps:txbx>
+                        <w:txbxContent>
+                          <w:p>
+                            <w:pPr>
+                              <w:jc w:val="center"/>
+                              <w:rPr>
+                                <w:rFonts w:ascii="Montserrat" w:hAnsi="Montserrat"/>
+                                <w:color w:val="FFFFFF" w:themeColor="background1"/>
+                                <w:sz w:val="18"/>
+                                <w:szCs w:val="18"/>
+                                <w:lang w:val="en-GB"/>
+                              </w:rPr>
+                            </w:pPr>
+                            <w:r>
+                              <w:rPr>
+                                <w:rFonts w:ascii="Montserrat" w:hAnsi="Montserrat"/>
+                                <w:color w:val="FFFFFF" w:themeColor="background1"/>
+                                <w:sz w:val="18"/>
+                                <w:szCs w:val="18"/>
+                                <w:lang w:val="en-GB"/>
+                              </w:rPr>
+                              <w:t>Programmer</w:t>
+                            </w:r>
+                          </w:p>
+                        </w:txbxContent>
+                      </wps:txbx>
+                      <wps:bodyPr rot="0" spcFirstLastPara="0" vertOverflow="overflow" horzOverflow="overflow" vert="horz" wrap="square" lIns="91440" tIns="45720" rIns="91440" bIns="45720" numCol="1" spcCol="0" rtlCol="0" fromWordArt="0" anchor="t" anchorCtr="0" forceAA="0" compatLnSpc="1">
+                        <a:prstTxWarp prst="textNoShape">
+                          <a:avLst/>
+                        </a:prstTxWarp>
+                        <a:noAutofit/>
+                      </wps:bodyPr>
+                    </wps:wsp>
+                  </a:graphicData>
+                </a:graphic>
+                <wp14:sizeRelH relativeFrom="margin">
+                  <wp14:pctWidth>0</wp14:pctWidth>
+                </wp14:sizeRelH>
+              </wp:anchor>
+            </w:drawing>
+          </mc:Choice>
+          <mc:Fallback>
+            <w:pict>
+              <v:shape w14:anchorId="4161D420" id="Zone de texte 67" o:spid="_x0000_s1104" type="#_x0000_t202" style="position:absolute;margin-left:-34.1pt;margin-top:130.45pt;width:62.65pt;height:21.6pt;z-index:251657216;visibility:visible;mso-wrap-style:square;mso-width-percent:0;mso-wrap-distance-left:9pt;mso-wrap-distance-top:0;mso-wrap-distance-right:9pt;mso-wrap-distance-bottom:0;mso-position-horizontal:absolute;mso-position-horizontal-relative:text;mso-position-vertical:absolute;mso-position-vertical-relative:text;mso-width-percent:0;mso-width-relative:margin;v-text-anchor:top" o:gfxdata="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" filled="f" stroked="f" strokeweight=".5pt">
+                <v:textbox>
+                  <w:txbxContent>
+                    <w:p>
+                      <w:pPr>
+                        <w:jc w:val="center"/>
+                        <w:rPr>
+                          <w:rFonts w:ascii="Montserrat" w:hAnsi="Montserrat"/>
+                          <w:color w:val="FFFFFF" w:themeColor="background1"/>
+                          <w:sz w:val="18"/>
+                          <w:szCs w:val="18"/>
+                          <w:lang w:val="en-GB"/>
+                        </w:rPr>
+                      </w:pPr>
+                      <w:r>
+                        <w:rPr>
+                          <w:rFonts w:ascii="Montserrat" w:hAnsi="Montserrat"/>
+                          <w:color w:val="FFFFFF" w:themeColor="background1"/>
+                          <w:sz w:val="18"/>
+                          <w:szCs w:val="18"/>
+                          <w:lang w:val="en-GB"/>
+                        </w:rPr>
+                        <w:t>Programmer</w:t>
+                      </w:r>
+                    </w:p>
+                  </w:txbxContent>
+                </v:textbox>
+              </v:shape>
+            </w:pict>
+          </mc:Fallback>
+        </mc:AlternateContent>
+      </w:r>
+      <w:r>
+        <w:rPr>
+          <w:noProof/>
+        </w:rPr>
+        <mc:AlternateContent>
+          <mc:Choice Requires="wps">
+            <w:drawing>
+              <wp:anchor distT="0" distB="0" distL="114300" distR="114300" simplePos="0" relativeHeight="251659264" behindDoc="0" locked="0" layoutInCell="1" allowOverlap="1" wp14:anchorId="0517F696" wp14:editId="3063D107">
+                <wp:simplePos x="0" y="0"/>
+                <wp:positionH relativeFrom="column">
+                  <wp:posOffset>1011658</wp:posOffset>
+                </wp:positionH>
+                <wp:positionV relativeFrom="paragraph">
+                  <wp:posOffset>1662430</wp:posOffset>
+                </wp:positionV>
+                <wp:extent cx="751410" cy="274320"/>
+                <wp:effectExtent l="0" t="0" r="0" b="0"/>
+                <wp:wrapNone/>
+                <wp:docPr id="69" name="Zone de texte 69"/>
+                <wp:cNvGraphicFramePr/>
+                <a:graphic xmlns:a="http://schemas.openxmlformats.org/drawingml/2006/main">
+                  <a:graphicData uri="http://schemas.microsoft.com/office/word/2010/wordprocessingShape">
+                    <wps:wsp>
+                      <wps:cNvSpPr txBox="1"/>
+                      <wps:spPr>
+                        <a:xfrm>
+                          <a:off x="0" y="0"/>
+                          <a:ext cx="751410" cy="274320"/>
+                        </a:xfrm>
+                        <a:prstGeom prst="rect">
+                          <a:avLst/>
+                        </a:prstGeom>
+                        <a:noFill/>
+                        <a:ln w="6350">
+                          <a:noFill/>
+                        </a:ln>
+                      </wps:spPr>
+                      <wps:txbx>
+                        <w:txbxContent>
+                          <w:p>
+                            <w:pPr>
+                              <w:rPr>
+                                <w:rFonts w:ascii="Montserrat" w:hAnsi="Montserrat"/>
+                                <w:color w:val="FFFFFF" w:themeColor="background1"/>
+                                <w:sz w:val="18"/>
+                                <w:szCs w:val="18"/>
+                                <w:lang w:val="en-GB"/>
+                              </w:rPr>
+                            </w:pPr>
+                            <w:r>
+                              <w:rPr>
+                                <w:rFonts w:ascii="Montserrat" w:hAnsi="Montserrat"/>
+                                <w:color w:val="FFFFFF" w:themeColor="background1"/>
+                                <w:sz w:val="18"/>
+                                <w:szCs w:val="18"/>
+                                <w:lang w:val="en-GB"/>
+                              </w:rPr>
+                              <w:t>Database</w:t>
+                            </w:r>
+                          </w:p>
+                        </w:txbxContent>
+                      </wps:txbx>
+                      <wps:bodyPr rot="0" spcFirstLastPara="0" vertOverflow="overflow" horzOverflow="overflow" vert="horz" wrap="square" lIns="91440" tIns="45720" rIns="91440" bIns="45720" numCol="1" spcCol="0" rtlCol="0" fromWordArt="0" anchor="t" anchorCtr="0" forceAA="0" compatLnSpc="1">
+                        <a:prstTxWarp prst="textNoShape">
+                          <a:avLst/>
+                        </a:prstTxWarp>
+                        <a:noAutofit/>
+                      </wps:bodyPr>
+                    </wps:wsp>
+                  </a:graphicData>
+                </a:graphic>
+                <wp14:sizeRelH relativeFrom="margin">
+                  <wp14:pctWidth>0</wp14:pctWidth>
+                </wp14:sizeRelH>
+              </wp:anchor>
+            </w:drawing>
+          </mc:Choice>
+          <mc:Fallback>
+            <w:pict>
+              <v:shape w14:anchorId="0517F696" id="Zone de texte 69" o:spid="_x0000_s1105" type="#_x0000_t202" style="position:absolute;margin-left:79.65pt;margin-top:130.9pt;width:59.15pt;height:21.6pt;z-index:251659264;visibility:visible;mso-wrap-style:square;mso-width-percent:0;mso-wrap-distance-left:9pt;mso-wrap-distance-top:0;mso-wrap-distance-right:9pt;mso-wrap-distance-bottom:0;mso-position-horizontal:absolute;mso-position-horizontal-relative:text;mso-position-vertical:absolute;mso-position-vertical-relative:text;mso-width-percent:0;mso-width-relative:margin;v-text-anchor:top" o:gfxdata="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" filled="f" stroked="f" strokeweight=".5pt">
+                <v:textbox>
+                  <w:txbxContent>
+                    <w:p>
+                      <w:pPr>
+                        <w:rPr>
+                          <w:rFonts w:ascii="Montserrat" w:hAnsi="Montserrat"/>
+                          <w:color w:val="FFFFFF" w:themeColor="background1"/>
+                          <w:sz w:val="18"/>
+                          <w:szCs w:val="18"/>
+                          <w:lang w:val="en-GB"/>
+                        </w:rPr>
+                      </w:pPr>
+                      <w:r>
+                        <w:rPr>
+                          <w:rFonts w:ascii="Montserrat" w:hAnsi="Montserrat"/>
+                          <w:color w:val="FFFFFF" w:themeColor="background1"/>
+                          <w:sz w:val="18"/>
+                          <w:szCs w:val="18"/>
+                          <w:lang w:val="en-GB"/>
+                        </w:rPr>
+                        <w:t>Database</w:t>
+                      </w:r>
+                    </w:p>
+                  </w:txbxContent>
+                </v:textbox>
+              </v:shape>
+            </w:pict>
+          </mc:Fallback>
+        </mc:AlternateContent>
+      </w:r>
+      <w:r>
+        <w:rPr>
+          <w:noProof/>
+        </w:rPr>
+        <mc:AlternateContent>
+          <mc:Choice Requires="wps">
+            <w:drawing>
+              <wp:anchor distT="0" distB="0" distL="114300" distR="114300" simplePos="0" relativeHeight="251656192" behindDoc="0" locked="0" layoutInCell="1" allowOverlap="1" wp14:anchorId="7923623E" wp14:editId="0056C719">
+                <wp:simplePos x="0" y="0"/>
+                <wp:positionH relativeFrom="column">
+                  <wp:posOffset>1087130</wp:posOffset>
+                </wp:positionH>
+                <wp:positionV relativeFrom="paragraph">
+                  <wp:posOffset>1068706</wp:posOffset>
+                </wp:positionV>
+                <wp:extent cx="575310" cy="575310"/>
+                <wp:effectExtent l="0" t="0" r="0" b="15240"/>
+                <wp:wrapNone/>
+                <wp:docPr id="65" name="Arc plein 65"/>
+                <wp:cNvGraphicFramePr/>
+                <a:graphic xmlns:a="http://schemas.openxmlformats.org/drawingml/2006/main">
+                  <a:graphicData uri="http://schemas.microsoft.com/office/word/2010/wordprocessingShape">
+                    <wps:wsp>
+                      <wps:cNvSpPr/>
+                      <wps:spPr>
+                        <a:xfrm rot="8081103">
+                          <a:off x="0" y="0"/>
+                          <a:ext cx="575310" cy="575310"/>
+                        </a:xfrm>
+                        <a:prstGeom prst="blockArc">
+                          <a:avLst>
+                            <a:gd name="adj1" fmla="val 16413686"/>
+                            <a:gd name="adj2" fmla="val 10890527"/>
+                            <a:gd name="adj3" fmla="val 10392"/>
+                          </a:avLst>
+                        </a:prstGeom>
+                        <a:solidFill>
+                          <a:schemeClr val="bg1"/>
+                        </a:solidFill>
+                        <a:ln>
+                          <a:noFill/>
+                        </a:ln>
+                      </wps:spPr>
+                      <wps:style>
+                        <a:lnRef idx="2">
+                          <a:schemeClr val="accent1">
+                            <a:shade val="50000"/>
+                          </a:schemeClr>
+                        </a:lnRef>
+                        <a:fillRef idx="1">
+                          <a:schemeClr val="accent1"/>
+                        </a:fillRef>
+                        <a:effectRef idx="0">
+                          <a:schemeClr val="accent1"/>
+                        </a:effectRef>
+                        <a:fontRef idx="minor">
+                          <a:schemeClr val="lt1"/>
+                        </a:fontRef>
+                      </wps:style>
+                      <wps:bodyPr rot="0" spcFirstLastPara="0" vertOverflow="overflow" horzOverflow="overflow" vert="horz" wrap="square" lIns="91440" tIns="45720" rIns="91440" bIns="45720" numCol="1" spcCol="0" rtlCol="0" fromWordArt="0" anchor="ctr" anchorCtr="0" forceAA="0" compatLnSpc="1">
+                        <a:prstTxWarp prst="textNoShape">
+                          <a:avLst/>
+                        </a:prstTxWarp>
+                        <a:noAutofit/>
+                      </wps:bodyPr>
+                    </wps:wsp>
+                  </a:graphicData>
+                </a:graphic>
+              </wp:anchor>
+            </w:drawing>
+          </mc:Choice>
+          <mc:Fallback>
+            <w:pict>
+              <v:shape w14:anchorId="41CBD9B2" id="Arc plein 65" o:spid="_x0000_s1026" style="position:absolute;margin-left:85.6pt;margin-top:84.15pt;width:45.3pt;height:45.3pt;rotation:8826719fd;z-index:251656192;visibility:visible;mso-wrap-style:square;mso-wrap-distance-left:9pt;mso-wrap-distance-top:0;mso-wrap-distance-right:9pt;mso-wrap-distance-bottom:0;mso-position-horizontal:absolute;mso-position-horizontal-relative:text;mso-position-vertical:absolute;mso-position-vertical-relative:text;v-text-anchor:middle" coordsize="575310,575310" o:gfxdata="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" path="m305524,556v157223,9785,277331,144210,269424,301539c567041,459424,434061,581128,276648,575100,119236,569072,-4048,437555,100,280082r59765,1573c56579,406399,154240,510582,278935,515357v124696,4775,230038,-91634,236301,-216264c521500,174463,426355,67978,301809,60226l305524,556xe" fillcolor="white [3212]" stroked="f" strokeweight="1pt">
+                <v:stroke joinstyle="miter"/>
+                <v:path arrowok="t" o:connecttype="custom" o:connectlocs="305524,556;574948,302095;276648,575100;100,280082;59865,281655;278935,515357;515236,299093;301809,60226;305524,556" o:connectangles="0,0,0,0,0,0,0,0,0"/>
+              </v:shape>
+            </w:pict>
+          </mc:Fallback>
+        </mc:AlternateContent>
+      </w:r>
+      <w:r>
+        <w:rPr>
+          <w:noProof/>
+        </w:rPr>
+        <mc:AlternateContent>
+          <mc:Choice Requires="wps">
+            <w:drawing>
+              <wp:anchor distT="0" distB="0" distL="114300" distR="114300" simplePos="0" relativeHeight="251664384" behindDoc="0" locked="0" layoutInCell="1" allowOverlap="1" wp14:anchorId="42C3C355" wp14:editId="1C20BD7C">
+                <wp:simplePos x="0" y="0"/>
+                <wp:positionH relativeFrom="margin">
+                  <wp:posOffset>1141985</wp:posOffset>
+                </wp:positionH>
+                <wp:positionV relativeFrom="paragraph">
+                  <wp:posOffset>1236345</wp:posOffset>
+                </wp:positionV>
+                <wp:extent cx="466725" cy="276225"/>
+                <wp:effectExtent l="0" t="0" r="0" b="0"/>
+                <wp:wrapNone/>
+                <wp:docPr id="74" name="Zone de texte 74"/>
+                <wp:cNvGraphicFramePr/>
+                <a:graphic xmlns:a="http://schemas.openxmlformats.org/drawingml/2006/main">
+                  <a:graphicData uri="http://schemas.microsoft.com/office/word/2010/wordprocessingShape">
+                    <wps:wsp>
+                      <wps:cNvSpPr txBox="1"/>
+                      <wps:spPr>
+                        <a:xfrm>
+                          <a:off x="0" y="0"/>
+                          <a:ext cx="466725" cy="276225"/>
+                        </a:xfrm>
+                        <a:prstGeom prst="rect">
+                          <a:avLst/>
+                        </a:prstGeom>
+                        <a:noFill/>
+                        <a:ln w="6350">
+                          <a:noFill/>
+                        </a:ln>
+                      </wps:spPr>
+                      <wps:txbx>
+                        <w:txbxContent>
+                          <w:p>
+                            <w:pPr>
+                              <w:jc w:val="center"/>
+                              <w:rPr>
+                                <w:rFonts w:ascii="Montserrat" w:hAnsi="Montserrat"/>
+                                <w:color w:val="FFFFFF" w:themeColor="background1"/>
+                                <w:sz w:val="20"/>
+                                <w:szCs w:val="20"/>
+                              </w:rPr>
+                            </w:pPr>
+                            <w:r>
+                              <w:rPr>
+                                <w:rFonts w:ascii="Montserrat" w:hAnsi="Montserrat"/>
+                                <w:color w:val="FFFFFF" w:themeColor="background1"/>
+                                <w:sz w:val="20"/>
+                                <w:szCs w:val="20"/>
+                              </w:rPr>
+                              <w:t>7</w:t>
+                            </w:r>
+                            <w:r>
+                              <w:rPr>
+                                <w:rFonts w:ascii="Montserrat" w:hAnsi="Montserrat"/>
+                                <w:color w:val="FFFFFF" w:themeColor="background1"/>
+                                <w:sz w:val="20"/>
+                                <w:szCs w:val="20"/>
+                              </w:rPr>
+                              <w:t>5</w:t>
+                            </w:r>
+                            <w:r>
+                              <w:rPr>
+                                <w:rFonts w:ascii="Montserrat" w:hAnsi="Montserrat"/>
+                                <w:color w:val="FFFFFF" w:themeColor="background1"/>
+                                <w:sz w:val="20"/>
+                                <w:szCs w:val="20"/>
+                              </w:rPr>
+                              <w:t>%</w:t>
+                            </w:r>
+                          </w:p>
+                        </w:txbxContent>
+                      </wps:txbx>
+                      <wps:bodyPr rot="0" spcFirstLastPara="0" vertOverflow="overflow" horzOverflow="overflow" vert="horz" wrap="square" lIns="91440" tIns="45720" rIns="91440" bIns="45720" numCol="1" spcCol="0" rtlCol="0" fromWordArt="0" anchor="t" anchorCtr="0" forceAA="0" compatLnSpc="1">
+                        <a:prstTxWarp prst="textNoShape">
+                          <a:avLst/>
+                        </a:prstTxWarp>
+                        <a:noAutofit/>
+                      </wps:bodyPr>
+                    </wps:wsp>
+                  </a:graphicData>
+                </a:graphic>
+                <wp14:sizeRelH relativeFrom="margin">
+                  <wp14:pctWidth>0</wp14:pctWidth>
+                </wp14:sizeRelH>
+                <wp14:sizeRelV relativeFrom="margin">
+                  <wp14:pctHeight>0</wp14:pctHeight>
+                </wp14:sizeRelV>
+              </wp:anchor>
+            </w:drawing>
+          </mc:Choice>
+          <mc:Fallback>
+            <w:pict>
+              <v:shape w14:anchorId="42C3C355" id="Zone de texte 74" o:spid="_x0000_s1106" type="#_x0000_t202" style="position:absolute;margin-left:89.9pt;margin-top:97.35pt;width:36.75pt;height:21.75pt;z-index:251664384;visibility:visible;mso-wrap-style:square;mso-width-percent:0;mso-height-percent:0;mso-wrap-distance-left:9pt;mso-wrap-distance-top:0;mso-wrap-distance-right:9pt;mso-wrap-distance-bottom:0;mso-position-horizontal:absolute;mso-position-horizontal-relative:margin;mso-position-vertical:absolute;mso-position-vertical-relative:text;mso-width-percent:0;mso-height-percent:0;mso-width-relative:margin;mso-height-relative:margin;v-text-anchor:top" o:gfxdata="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" filled="f" stroked="f" strokeweight=".5pt">
+                <v:textbox>
+                  <w:txbxContent>
+                    <w:p>
+                      <w:pPr>
+                        <w:jc w:val="center"/>
+                        <w:rPr>
+                          <w:rFonts w:ascii="Montserrat" w:hAnsi="Montserrat"/>
+                          <w:color w:val="FFFFFF" w:themeColor="background1"/>
+                          <w:sz w:val="20"/>
+                          <w:szCs w:val="20"/>
+                        </w:rPr>
+                      </w:pPr>
+                      <w:r>
+                        <w:rPr>
+                          <w:rFonts w:ascii="Montserrat" w:hAnsi="Montserrat"/>
+                          <w:color w:val="FFFFFF" w:themeColor="background1"/>
+                          <w:sz w:val="20"/>
+                          <w:szCs w:val="20"/>
+                        </w:rPr>
+                        <w:t>7</w:t>
+                      </w:r>
+                      <w:r>
+                        <w:rPr>
+                          <w:rFonts w:ascii="Montserrat" w:hAnsi="Montserrat"/>
+                          <w:color w:val="FFFFFF" w:themeColor="background1"/>
+                          <w:sz w:val="20"/>
+                          <w:szCs w:val="20"/>
+                        </w:rPr>
+                        <w:t>5</w:t>
+                      </w:r>
+                      <w:r>
+                        <w:rPr>
+                          <w:rFonts w:ascii="Montserrat" w:hAnsi="Montserrat"/>
+                          <w:color w:val="FFFFFF" w:themeColor="background1"/>
+                          <w:sz w:val="20"/>
+                          <w:szCs w:val="20"/>
+                        </w:rPr>
+                        <w:t>%</w:t>
+                      </w:r>
+                    </w:p>
+                  </w:txbxContent>
+                </v:textbox>
+                <w10:wrap anchorx="margin"/>
+              </v:shape>
+            </w:pict>
+          </mc:Fallback>
+        </mc:AlternateContent>
+      </w:r>
+      <w:r>
+        <w:rPr>
+          <w:noProof/>
+        </w:rPr>
+        <mc:AlternateContent>
+          <mc:Choice Requires="wps">
+            <w:drawing>
+              <wp:anchor distT="0" distB="0" distL="114300" distR="114300" simplePos="0" relativeHeight="251654144" behindDoc="0" locked="0" layoutInCell="1" allowOverlap="1" wp14:anchorId="3B4D73B5" wp14:editId="2F1208C1">
+                <wp:simplePos x="0" y="0"/>
+                <wp:positionH relativeFrom="column">
+                  <wp:posOffset>400685</wp:posOffset>
+                </wp:positionH>
+                <wp:positionV relativeFrom="paragraph">
+                  <wp:posOffset>1067435</wp:posOffset>
+                </wp:positionV>
+                <wp:extent cx="575310" cy="575310"/>
+                <wp:effectExtent l="19050" t="19050" r="0" b="15240"/>
+                <wp:wrapNone/>
+                <wp:docPr id="62" name="Arc plein 62"/>
+                <wp:cNvGraphicFramePr/>
+                <a:graphic xmlns:a="http://schemas.openxmlformats.org/drawingml/2006/main">
+                  <a:graphicData uri="http://schemas.microsoft.com/office/word/2010/wordprocessingShape">
+                    <wps:wsp>
+                      <wps:cNvSpPr/>
+                      <wps:spPr>
+                        <a:xfrm rot="8081103">
+                          <a:off x="0" y="0"/>
+                          <a:ext cx="575310" cy="575310"/>
+                        </a:xfrm>
+                        <a:prstGeom prst="blockArc">
+                          <a:avLst>
+                            <a:gd name="adj1" fmla="val 15193925"/>
+                            <a:gd name="adj2" fmla="val 9172435"/>
+                            <a:gd name="adj3" fmla="val 10251"/>
+                          </a:avLst>
+                        </a:prstGeom>
+                        <a:solidFill>
+                          <a:schemeClr val="bg1"/>
+                        </a:solidFill>
+                        <a:ln>
+                          <a:noFill/>
+                        </a:ln>
+                      </wps:spPr>
+                      <wps:style>
+                        <a:lnRef idx="2">
+                          <a:schemeClr val="accent1">
+                            <a:shade val="50000"/>
+                          </a:schemeClr>
+                        </a:lnRef>
+                        <a:fillRef idx="1">
+                          <a:schemeClr val="accent1"/>
+                        </a:fillRef>
+                        <a:effectRef idx="0">
+                          <a:schemeClr val="accent1"/>
+                        </a:effectRef>
+                        <a:fontRef idx="minor">
+                          <a:schemeClr val="lt1"/>
+                        </a:fontRef>
+                      </wps:style>
+                      <wps:bodyPr rot="0" spcFirstLastPara="0" vertOverflow="overflow" horzOverflow="overflow" vert="horz" wrap="square" lIns="91440" tIns="45720" rIns="91440" bIns="45720" numCol="1" spcCol="0" rtlCol="0" fromWordArt="0" anchor="ctr" anchorCtr="0" forceAA="0" compatLnSpc="1">
+                        <a:prstTxWarp prst="textNoShape">
+                          <a:avLst/>
+                        </a:prstTxWarp>
+                        <a:noAutofit/>
+                      </wps:bodyPr>
+                    </wps:wsp>
+                  </a:graphicData>
+                </a:graphic>
+              </wp:anchor>
+            </w:drawing>
+          </mc:Choice>
+          <mc:Fallback>
+            <w:pict>
+              <v:shape w14:anchorId="030650B6" id="Arc plein 62" o:spid="_x0000_s1026" style="position:absolute;margin-left:31.55pt;margin-top:84.05pt;width:45.3pt;height:45.3pt;rotation:8826719fd;z-index:251654144;visibility:visible;mso-wrap-style:square;mso-wrap-distance-left:9pt;mso-wrap-distance-top:0;mso-wrap-distance-right:9pt;mso-wrap-distance-bottom:0;mso-position-horizontal:absolute;mso-position-horizontal-relative:text;mso-position-vertical:absolute;mso-position-vertical-relative:text;v-text-anchor:middle" coordsize="575310,575310" o:gfxdata="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" path="m204668,12231c350339,-31661,504997,45468,557582,188231,610167,330994,542492,490016,403155,551104,263818,612191,101009,554217,31641,418812l84129,391922v55146,107644,184577,153733,295346,105170c490245,448529,544045,322109,502241,208615,460437,95121,337487,33805,221682,68698l204668,12231xe" fillcolor="white [3212]" stroked="f" strokeweight="1pt">
+                <v:stroke joinstyle="miter"/>
+                <v:path arrowok="t" o:connecttype="custom" o:connectlocs="204668,12231;557582,188231;403155,551104;31641,418812;84129,391922;379475,497092;502241,208615;221682,68698;204668,12231" o:connectangles="0,0,0,0,0,0,0,0,0"/>
+              </v:shape>
+            </w:pict>
+          </mc:Fallback>
+        </mc:AlternateContent>
+      </w:r>
+      <w:r>
+        <w:rPr>
+          <w:noProof/>
+        </w:rPr>
+        <mc:AlternateContent>
           <mc:Choice Requires="wpg">
             <w:drawing>
-              <wp:anchor distT="0" distB="0" distL="114300" distR="114300" simplePos="0" relativeHeight="251678720" behindDoc="0" locked="0" layoutInCell="1" allowOverlap="1" wp14:anchorId="023DB983" wp14:editId="0AE8207E">
+              <wp:anchor distT="0" distB="0" distL="114300" distR="114300" simplePos="0" relativeHeight="251683840" behindDoc="0" locked="0" layoutInCell="1" allowOverlap="1" wp14:anchorId="5C51D99E" wp14:editId="61E699A5">
                 <wp:simplePos x="0" y="0"/>
                 <wp:positionH relativeFrom="column">
-                  <wp:posOffset>2264410</wp:posOffset>
+                  <wp:posOffset>2264674</wp:posOffset>
                 </wp:positionH>
                 <wp:positionV relativeFrom="paragraph">
-                  <wp:posOffset>1421765</wp:posOffset>
+                  <wp:posOffset>3183255</wp:posOffset>
                 </wp:positionV>
                 <wp:extent cx="2269490" cy="393065"/>
                 <wp:effectExtent l="19050" t="19050" r="0" b="26035"/>
                 <wp:wrapNone/>
-                <wp:docPr id="114" name="Groupe 114"/>
+                <wp:docPr id="136" name="Groupe 136"/>
                 <wp:cNvGraphicFramePr/>
                 <a:graphic xmlns:a="http://schemas.openxmlformats.org/drawingml/2006/main">
                   <a:graphicData uri="http://schemas.microsoft.com/office/word/2010/wordprocessingGroup">
@@ -7651,7 +7869,7 @@
                         </a:xfrm>
                       </wpg:grpSpPr>
                       <wps:wsp>
-                        <wps:cNvPr id="115" name="Rectangle : coins arrondis 115"/>
+                        <wps:cNvPr id="137" name="Rectangle : coins arrondis 137"/>
                         <wps:cNvSpPr/>
                         <wps:spPr>
                           <a:xfrm>
@@ -7696,7 +7914,7 @@
                         </wps:bodyPr>
                       </wps:wsp>
                       <wps:wsp>
-                        <wps:cNvPr id="116" name="Ellipse 116"/>
+                        <wps:cNvPr id="138" name="Ellipse 138"/>
                         <wps:cNvSpPr/>
                         <wps:spPr>
                           <a:xfrm>
@@ -7741,7 +7959,7 @@
                         </wps:bodyPr>
                       </wps:wsp>
                       <wps:wsp>
-                        <wps:cNvPr id="117" name="Zone de texte 117"/>
+                        <wps:cNvPr id="139" name="Zone de texte 139"/>
                         <wps:cNvSpPr txBox="1"/>
                         <wps:spPr>
                           <a:xfrm>
@@ -7765,12 +7983,21 @@
                                   <w:color w:val="FFFFFF" w:themeColor="background1"/>
                                 </w:rPr>
                               </w:pPr>
+                              <w:proofErr w:type="spellStart"/>
                               <w:r>
                                 <w:rPr>
                                   <w:rFonts w:ascii="Montserrat" w:hAnsi="Montserrat"/>
                                   <w:color w:val="FFFFFF" w:themeColor="background1"/>
                                 </w:rPr>
-                                <w:t xml:space="preserve">Les langues parlées </w:t>
+                                <w:t>References</w:t>
+                              </w:r>
+                              <w:proofErr w:type="spellEnd"/>
+                              <w:r>
+                                <w:rPr>
+                                  <w:rFonts w:ascii="Montserrat" w:hAnsi="Montserrat"/>
+                                  <w:color w:val="FFFFFF" w:themeColor="background1"/>
+                                </w:rPr>
+                                <w:t xml:space="preserve">  </w:t>
                               </w:r>
                             </w:p>
                           </w:txbxContent>
@@ -7783,7 +8010,7 @@
                         </wps:bodyPr>
                       </wps:wsp>
                       <wps:wsp>
-                        <wps:cNvPr id="118" name="Ellipse 118"/>
+                        <wps:cNvPr id="140" name="Ellipse 140"/>
                         <wps:cNvSpPr/>
                         <wps:spPr>
                           <a:xfrm>
@@ -7825,7 +8052,7 @@
                       </wps:wsp>
                       <pic:pic xmlns:pic="http://schemas.openxmlformats.org/drawingml/2006/picture">
                         <pic:nvPicPr>
-                          <pic:cNvPr id="119" name="Graphique 119" descr="Tête avec engrenages"/>
+                          <pic:cNvPr id="141" name="Graphique 141" descr="Tête avec engrenages"/>
                           <pic:cNvPicPr>
                             <a:picLocks noChangeAspect="1"/>
                           </pic:cNvPicPr>
@@ -7863,14 +8090,14 @@
           </mc:Choice>
           <mc:Fallback>
             <w:pict>
-              <v:group w14:anchorId="023DB983" id="Groupe 114" o:spid="_x0000_s1103" style="position:absolute;margin-left:178.3pt;margin-top:111.95pt;width:178.7pt;height:30.95pt;z-index:251678720" coordsize="22698,3930" o:gfxdata="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">
-                <v:roundrect id="Rectangle : coins arrondis 115" o:spid="_x0000_s1104" style="position:absolute;left:1143;top:381;width:21555;height:3295;visibility:visible;mso-wrap-style:square;v-text-anchor:middle" arcsize=".5" o:gfxdata="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" fillcolor="#c45911 [2405]" stroked="f" strokeweight="1pt">
+              <v:group w14:anchorId="5C51D99E" id="Groupe 136" o:spid="_x0000_s1107" style="position:absolute;margin-left:178.3pt;margin-top:250.65pt;width:178.7pt;height:30.95pt;z-index:251683840" coordsize="22698,3930" o:gfxdata="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">
+                <v:roundrect id="Rectangle : coins arrondis 137" o:spid="_x0000_s1108" style="position:absolute;left:1143;top:381;width:21555;height:3295;visibility:visible;mso-wrap-style:square;v-text-anchor:middle" arcsize=".5" o:gfxdata="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" fillcolor="#c45911 [2405]" stroked="f" strokeweight="1pt">
                   <v:stroke joinstyle="miter"/>
                 </v:roundrect>
-                <v:oval id="Ellipse 116" o:spid="_x0000_s1105" style="position:absolute;width:3924;height:3930;visibility:visible;mso-wrap-style:square;v-text-anchor:middle" o:gfxdata="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" fillcolor="#c45911 [2405]" strokecolor="white [3212]" strokeweight="2.25pt">
+                <v:oval id="Ellipse 138" o:spid="_x0000_s1109" style="position:absolute;width:3924;height:3930;visibility:visible;mso-wrap-style:square;v-text-anchor:middle" o:gfxdata="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" fillcolor="#c45911 [2405]" strokecolor="white [3212]" strokeweight="2.25pt">
                   <v:stroke joinstyle="miter"/>
                 </v:oval>
-                <v:shape id="Zone de texte 117" o:spid="_x0000_s1106" type="#_x0000_t202" style="position:absolute;left:4191;top:666;width:15897;height:2866;visibility:visible;mso-wrap-style:square;v-text-anchor:top" o:gfxdata="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" filled="f" stroked="f" strokeweight=".5pt">
+                <v:shape id="Zone de texte 139" o:spid="_x0000_s1110" type="#_x0000_t202" style="position:absolute;left:4191;top:666;width:15897;height:2866;visibility:visible;mso-wrap-style:square;v-text-anchor:top" o:gfxdata="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" filled="f" stroked="f" strokeweight=".5pt">
                   <v:textbox>
                     <w:txbxContent>
                       <w:p>
@@ -7880,21 +8107,30 @@
                             <w:color w:val="FFFFFF" w:themeColor="background1"/>
                           </w:rPr>
                         </w:pPr>
+                        <w:proofErr w:type="spellStart"/>
                         <w:r>
                           <w:rPr>
                             <w:rFonts w:ascii="Montserrat" w:hAnsi="Montserrat"/>
                             <w:color w:val="FFFFFF" w:themeColor="background1"/>
                           </w:rPr>
-                          <w:t xml:space="preserve">Les langues parlées </w:t>
+                          <w:t>References</w:t>
+                        </w:r>
+                        <w:proofErr w:type="spellEnd"/>
+                        <w:r>
+                          <w:rPr>
+                            <w:rFonts w:ascii="Montserrat" w:hAnsi="Montserrat"/>
+                            <w:color w:val="FFFFFF" w:themeColor="background1"/>
+                          </w:rPr>
+                          <w:t xml:space="preserve">  </w:t>
                         </w:r>
                       </w:p>
                     </w:txbxContent>
                   </v:textbox>
                 </v:shape>
-                <v:oval id="Ellipse 118" o:spid="_x0000_s1107" style="position:absolute;left:381;top:381;width:3247;height:3240;visibility:visible;mso-wrap-style:square;v-text-anchor:middle" o:gfxdata="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" fillcolor="white [3212]" stroked="f" strokeweight="1pt">
+                <v:oval id="Ellipse 140" o:spid="_x0000_s1111" style="position:absolute;left:381;top:381;width:3247;height:3240;visibility:visible;mso-wrap-style:square;v-text-anchor:middle" o:gfxdata="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" fillcolor="white [3212]" stroked="f" strokeweight="1pt">
                   <v:stroke joinstyle="miter"/>
                 </v:oval>
-                <v:shape id="Graphique 119" o:spid="_x0000_s1108" type="#_x0000_t75" alt="Tête avec engrenages" style="position:absolute;left:952;top:762;width:2330;height:2336;visibility:visible;mso-wrap-style:square" o:gfxdata="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">
+                <v:shape id="Graphique 141" o:spid="_x0000_s1112" type="#_x0000_t75" alt="Tête avec engrenages" style="position:absolute;left:952;top:762;width:2330;height:2336;visibility:visible;mso-wrap-style:square" o:gfxdata="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">
                   <v:imagedata r:id="rId9" o:title="Tête avec engrenages"/>
                 </v:shape>
               </v:group>
@@ -8118,14 +8354,14 @@
           </mc:Choice>
           <mc:Fallback>
             <w:pict>
-              <v:group w14:anchorId="46F26CA3" id="Groupe 15" o:spid="_x0000_s1109" style="position:absolute;margin-left:-37.85pt;margin-top:29.1pt;width:184.05pt;height:30.95pt;z-index:251637760;mso-width-relative:margin" coordsize="23380,3930" o:gfxdata="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">
-                <v:roundrect id="Rectangle : coins arrondis 16" o:spid="_x0000_s1110" style="position:absolute;left:1037;top:355;width:21559;height:3296;visibility:visible;mso-wrap-style:square;v-text-anchor:middle" arcsize=".5" o:gfxdata="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" fillcolor="#c45911 [2405]" stroked="f" strokeweight="1pt">
+              <v:group w14:anchorId="46F26CA3" id="Groupe 15" o:spid="_x0000_s1113" style="position:absolute;margin-left:-37.85pt;margin-top:29.1pt;width:184.05pt;height:30.95pt;z-index:251637760;mso-width-relative:margin" coordsize="23380,3930" o:gfxdata="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">
+                <v:roundrect id="Rectangle : coins arrondis 16" o:spid="_x0000_s1114" style="position:absolute;left:1037;top:355;width:21559;height:3296;visibility:visible;mso-wrap-style:square;v-text-anchor:middle" arcsize=".5" o:gfxdata="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" fillcolor="#c45911 [2405]" stroked="f" strokeweight="1pt">
                   <v:stroke joinstyle="miter"/>
                 </v:roundrect>
-                <v:oval id="Ellipse 17" o:spid="_x0000_s1111" style="position:absolute;width:3930;height:3930;visibility:visible;mso-wrap-style:square;v-text-anchor:middle" o:gfxdata="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" fillcolor="#c45911 [2405]" strokecolor="#006" strokeweight="2.25pt">
+                <v:oval id="Ellipse 17" o:spid="_x0000_s1115" style="position:absolute;width:3930;height:3930;visibility:visible;mso-wrap-style:square;v-text-anchor:middle" o:gfxdata="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" fillcolor="#c45911 [2405]" strokecolor="#006" strokeweight="2.25pt">
                   <v:stroke joinstyle="miter"/>
                 </v:oval>
-                <v:shape id="Zone de texte 18" o:spid="_x0000_s1112" type="#_x0000_t202" style="position:absolute;left:3536;top:628;width:19844;height:2866;visibility:visible;mso-wrap-style:square;v-text-anchor:top" o:gfxdata="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" filled="f" stroked="f" strokeweight=".5pt">
+                <v:shape id="Zone de texte 18" o:spid="_x0000_s1116" type="#_x0000_t202" style="position:absolute;left:3536;top:628;width:19844;height:2866;visibility:visible;mso-wrap-style:square;v-text-anchor:top" o:gfxdata="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" filled="f" stroked="f" strokeweight=".5pt">
                   <v:textbox>
                     <w:txbxContent>
                       <w:p>
@@ -8146,7 +8382,7 @@
                     </w:txbxContent>
                   </v:textbox>
                 </v:shape>
-                <v:oval id="Ellipse 19" o:spid="_x0000_s1113" style="position:absolute;left:287;top:355;width:3248;height:3240;visibility:visible;mso-wrap-style:square;v-text-anchor:middle" o:gfxdata="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" fillcolor="white [3212]" stroked="f" strokeweight="1pt">
+                <v:oval id="Ellipse 19" o:spid="_x0000_s1117" style="position:absolute;left:287;top:355;width:3248;height:3240;visibility:visible;mso-wrap-style:square;v-text-anchor:middle" o:gfxdata="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" fillcolor="white [3212]" stroked="f" strokeweight="1pt">
                   <v:stroke joinstyle="miter"/>
                 </v:oval>
               </v:group>
@@ -8244,7 +8480,7 @@
           </mc:Choice>
           <mc:Fallback>
             <w:pict>
-              <v:shape w14:anchorId="38F11631" id="Zone de texte 73" o:spid="_x0000_s1114" type="#_x0000_t202" style="position:absolute;margin-left:35.05pt;margin-top:95.85pt;width:36.75pt;height:21.75pt;z-index:251663360;visibility:visible;mso-wrap-style:square;mso-width-percent:0;mso-height-percent:0;mso-wrap-distance-left:9pt;mso-wrap-distance-top:0;mso-wrap-distance-right:9pt;mso-wrap-distance-bottom:0;mso-position-horizontal:absolute;mso-position-horizontal-relative:margin;mso-position-vertical:absolute;mso-position-vertical-relative:text;mso-width-percent:0;mso-height-percent:0;mso-width-relative:margin;mso-height-relative:margin;v-text-anchor:top" o:gfxdata="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" filled="f" stroked="f" strokeweight=".5pt">
+              <v:shape w14:anchorId="38F11631" id="Zone de texte 73" o:spid="_x0000_s1118" type="#_x0000_t202" style="position:absolute;margin-left:35.05pt;margin-top:95.85pt;width:36.75pt;height:21.75pt;z-index:251663360;visibility:visible;mso-wrap-style:square;mso-width-percent:0;mso-height-percent:0;mso-wrap-distance-left:9pt;mso-wrap-distance-top:0;mso-wrap-distance-right:9pt;mso-wrap-distance-bottom:0;mso-position-horizontal:absolute;mso-position-horizontal-relative:margin;mso-position-vertical:absolute;mso-position-vertical-relative:text;mso-width-percent:0;mso-height-percent:0;mso-width-relative:margin;mso-height-relative:margin;v-text-anchor:top" o:gfxdata="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" filled="f" stroked="f" strokeweight=".5pt">
                 <v:textbox>
                   <w:txbxContent>
                     <w:p>
@@ -8365,7 +8601,7 @@
           </mc:Choice>
           <mc:Fallback>
             <w:pict>
-              <v:shape w14:anchorId="4E02D2E0" id="Zone de texte 72" o:spid="_x0000_s1115" type="#_x0000_t202" style="position:absolute;margin-left:-19.85pt;margin-top:97.35pt;width:36.75pt;height:21.75pt;z-index:251662336;visibility:visible;mso-wrap-style:square;mso-width-percent:0;mso-height-percent:0;mso-wrap-distance-left:9pt;mso-wrap-distance-top:0;mso-wrap-distance-right:9pt;mso-wrap-distance-bottom:0;mso-position-horizontal:absolute;mso-position-horizontal-relative:margin;mso-position-vertical:absolute;mso-position-vertical-relative:text;mso-width-percent:0;mso-height-percent:0;mso-width-relative:margin;mso-height-relative:margin;v-text-anchor:top" o:gfxdata="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" filled="f" stroked="f" strokeweight=".5pt">
+              <v:shape w14:anchorId="4E02D2E0" id="Zone de texte 72" o:spid="_x0000_s1119" type="#_x0000_t202" style="position:absolute;margin-left:-19.85pt;margin-top:97.35pt;width:36.75pt;height:21.75pt;z-index:251662336;visibility:visible;mso-wrap-style:square;mso-width-percent:0;mso-height-percent:0;mso-wrap-distance-left:9pt;mso-wrap-distance-top:0;mso-wrap-distance-right:9pt;mso-wrap-distance-bottom:0;mso-position-horizontal:absolute;mso-position-horizontal-relative:margin;mso-position-vertical:absolute;mso-position-vertical-relative:text;mso-width-percent:0;mso-height-percent:0;mso-width-relative:margin;mso-height-relative:margin;v-text-anchor:top" o:gfxdata="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" filled="f" stroked="f" strokeweight=".5pt">
                 <v:textbox>
                   <w:txbxContent>
                     <w:p>
@@ -8553,7 +8789,7 @@
           </mc:Choice>
           <mc:Fallback>
             <w:pict>
-              <v:shape w14:anchorId="66EAD280" id="Zone de texte 71" o:spid="_x0000_s1116" type="#_x0000_t202" style="position:absolute;margin-left:31.15pt;margin-top:233.85pt;width:102.75pt;height:63pt;z-index:251661312;visibility:visible;mso-wrap-style:square;mso-width-percent:0;mso-height-percent:0;mso-wrap-distance-left:9pt;mso-wrap-distance-top:0;mso-wrap-distance-right:9pt;mso-wrap-distance-bottom:0;mso-position-horizontal:absolute;mso-position-horizontal-relative:text;mso-position-vertical:absolute;mso-position-vertical-relative:text;mso-width-percent:0;mso-height-percent:0;mso-width-relative:margin;mso-height-relative:margin;v-text-anchor:top" o:gfxdata="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" filled="f" stroked="f" strokeweight=".5pt">
+              <v:shape w14:anchorId="66EAD280" id="Zone de texte 71" o:spid="_x0000_s1120" type="#_x0000_t202" style="position:absolute;margin-left:31.15pt;margin-top:233.85pt;width:102.75pt;height:63pt;z-index:251661312;visibility:visible;mso-wrap-style:square;mso-width-percent:0;mso-height-percent:0;mso-wrap-distance-left:9pt;mso-wrap-distance-top:0;mso-wrap-distance-right:9pt;mso-wrap-distance-bottom:0;mso-position-horizontal:absolute;mso-position-horizontal-relative:text;mso-position-vertical:absolute;mso-position-vertical-relative:text;mso-width-percent:0;mso-height-percent:0;mso-width-relative:margin;mso-height-relative:margin;v-text-anchor:top" o:gfxdata="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" filled="f" stroked="f" strokeweight=".5pt">
                 <v:textbox>
                   <w:txbxContent>
                     <w:p>
@@ -8816,7 +9052,7 @@
           </mc:Choice>
           <mc:Fallback>
             <w:pict>
-              <v:shape w14:anchorId="0B34AD0D" id="Zone de texte 70" o:spid="_x0000_s1117" type="#_x0000_t202" style="position:absolute;margin-left:-50.6pt;margin-top:233.1pt;width:102.75pt;height:63pt;z-index:251660288;visibility:visible;mso-wrap-style:square;mso-width-percent:0;mso-height-percent:0;mso-wrap-distance-left:9pt;mso-wrap-distance-top:0;mso-wrap-distance-right:9pt;mso-wrap-distance-bottom:0;mso-position-horizontal:absolute;mso-position-horizontal-relative:text;mso-position-vertical:absolute;mso-position-vertical-relative:text;mso-width-percent:0;mso-height-percent:0;mso-width-relative:margin;mso-height-relative:margin;v-text-anchor:top" o:gfxdata="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" filled="f" stroked="f" strokeweight=".5pt">
+              <v:shape w14:anchorId="0B34AD0D" id="Zone de texte 70" o:spid="_x0000_s1121" type="#_x0000_t202" style="position:absolute;margin-left:-50.6pt;margin-top:233.1pt;width:102.75pt;height:63pt;z-index:251660288;visibility:visible;mso-wrap-style:square;mso-width-percent:0;mso-height-percent:0;mso-wrap-distance-left:9pt;mso-wrap-distance-top:0;mso-wrap-distance-right:9pt;mso-wrap-distance-bottom:0;mso-position-horizontal:absolute;mso-position-horizontal-relative:text;mso-position-vertical:absolute;mso-position-vertical-relative:text;mso-width-percent:0;mso-height-percent:0;mso-width-relative:margin;mso-height-relative:margin;v-text-anchor:top" o:gfxdata="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" filled="f" stroked="f" strokeweight=".5pt">
                 <v:textbox>
                   <w:txbxContent>
                     <w:p>
@@ -9000,7 +9236,7 @@
           </mc:Choice>
           <mc:Fallback>
             <w:pict>
-              <v:shape w14:anchorId="5B7CC237" id="Zone de texte 68" o:spid="_x0000_s1118" type="#_x0000_t202" style="position:absolute;margin-left:27.1pt;margin-top:130.05pt;width:51pt;height:21.6pt;z-index:251658240;visibility:visible;mso-wrap-style:square;mso-width-percent:0;mso-wrap-distance-left:9pt;mso-wrap-distance-top:0;mso-wrap-distance-right:9pt;mso-wrap-distance-bottom:0;mso-position-horizontal:absolute;mso-position-horizontal-relative:text;mso-position-vertical:absolute;mso-position-vertical-relative:text;mso-width-percent:0;mso-width-relative:margin;v-text-anchor:top" o:gfxdata="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" filled="f" stroked="f" strokeweight=".5pt">
+              <v:shape w14:anchorId="5B7CC237" id="Zone de texte 68" o:spid="_x0000_s1122" type="#_x0000_t202" style="position:absolute;margin-left:27.1pt;margin-top:130.05pt;width:51pt;height:21.6pt;z-index:251658240;visibility:visible;mso-wrap-style:square;mso-width-percent:0;mso-wrap-distance-left:9pt;mso-wrap-distance-top:0;mso-wrap-distance-right:9pt;mso-wrap-distance-bottom:0;mso-position-horizontal:absolute;mso-position-horizontal-relative:text;mso-position-vertical:absolute;mso-position-vertical-relative:text;mso-width-percent:0;mso-width-relative:margin;v-text-anchor:top" o:gfxdata="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" filled="f" stroked="f" strokeweight=".5pt">
                 <v:textbox>
                   <w:txbxContent>
                     <w:p>

</xml_diff>